<commit_message>
na dzisaj juz krcze koniec
</commit_message>
<xml_diff>
--- a/Praca_inzynierska.docx
+++ b/Praca_inzynierska.docx
@@ -1,10 +1,10 @@
 
 <file path=word/document.xml><?xml version="1.0" encoding="utf-8"?>
-<w:document xmlns:ve="http://schemas.openxmlformats.org/markup-compatibility/2006" xmlns:o="urn:schemas-microsoft-com:office:office" xmlns:r="http://schemas.openxmlformats.org/officeDocument/2006/relationships" xmlns:m="http://schemas.openxmlformats.org/officeDocument/2006/math" xmlns:v="urn:schemas-microsoft-com:vml" xmlns:wp="http://schemas.openxmlformats.org/drawingml/2006/wordprocessingDrawing" xmlns:w10="urn:schemas-microsoft-com:office:word" xmlns:w="http://schemas.openxmlformats.org/wordprocessingml/2006/main" xmlns:wne="http://schemas.microsoft.com/office/word/2006/wordml">
+<w:document xmlns:wpc="http://schemas.microsoft.com/office/word/2010/wordprocessingCanvas" xmlns:mc="http://schemas.openxmlformats.org/markup-compatibility/2006" xmlns:o="urn:schemas-microsoft-com:office:office" xmlns:r="http://schemas.openxmlformats.org/officeDocument/2006/relationships" xmlns:m="http://schemas.openxmlformats.org/officeDocument/2006/math" xmlns:v="urn:schemas-microsoft-com:vml" xmlns:wp14="http://schemas.microsoft.com/office/word/2010/wordprocessingDrawing" xmlns:wp="http://schemas.openxmlformats.org/drawingml/2006/wordprocessingDrawing" xmlns:w10="urn:schemas-microsoft-com:office:word" xmlns:w="http://schemas.openxmlformats.org/wordprocessingml/2006/main" xmlns:w14="http://schemas.microsoft.com/office/word/2010/wordml" xmlns:w15="http://schemas.microsoft.com/office/word/2012/wordml" xmlns:wpg="http://schemas.microsoft.com/office/word/2010/wordprocessingGroup" xmlns:wpi="http://schemas.microsoft.com/office/word/2010/wordprocessingInk" xmlns:wne="http://schemas.microsoft.com/office/word/2006/wordml" xmlns:wps="http://schemas.microsoft.com/office/word/2010/wordprocessingShape" mc:Ignorable="w14 w15 wp14">
   <w:body>
     <w:p>
       <w:pPr>
-        <w:pStyle w:val="Tytu"/>
+        <w:pStyle w:val="Title"/>
         <w:jc w:val="center"/>
         <w:rPr>
           <w:lang w:val="pl-PL"/>
@@ -19,7 +19,7 @@
     </w:p>
     <w:p>
       <w:pPr>
-        <w:pStyle w:val="Tytu"/>
+        <w:pStyle w:val="Title"/>
         <w:jc w:val="center"/>
         <w:rPr>
           <w:lang w:val="pl-PL"/>
@@ -43,12 +43,12 @@
       <w:pPr>
         <w:pStyle w:val="Tretekstu"/>
         <w:rPr>
-          <w:rStyle w:val="Tytuksiki"/>
-        </w:rPr>
-      </w:pPr>
-      <w:r>
-        <w:rPr>
-          <w:rStyle w:val="Tytuksiki"/>
+          <w:rStyle w:val="BookTitle"/>
+        </w:rPr>
+      </w:pPr>
+      <w:r>
+        <w:rPr>
+          <w:rStyle w:val="BookTitle"/>
         </w:rPr>
         <w:t>KIERUNEK: Automatyka i Robotyka (AiR)</w:t>
       </w:r>
@@ -57,19 +57,19 @@
       <w:pPr>
         <w:pStyle w:val="Tretekstu"/>
         <w:rPr>
-          <w:rStyle w:val="Tytuksiki"/>
-        </w:rPr>
-      </w:pPr>
-      <w:r>
-        <w:rPr>
-          <w:rStyle w:val="Tytuksiki"/>
+          <w:rStyle w:val="BookTitle"/>
+        </w:rPr>
+      </w:pPr>
+      <w:r>
+        <w:rPr>
+          <w:rStyle w:val="BookTitle"/>
         </w:rPr>
         <w:t>SPECJALNOŚĆ: Systemy informatyczne w automatyce (ASI)</w:t>
       </w:r>
     </w:p>
     <w:p>
       <w:pPr>
-        <w:pStyle w:val="Cytatintensywny"/>
+        <w:pStyle w:val="IntenseQuote"/>
         <w:rPr>
           <w:color w:val="00000A"/>
           <w:lang w:val="pl-PL"/>
@@ -85,7 +85,7 @@
     </w:p>
     <w:p>
       <w:pPr>
-        <w:pStyle w:val="Cytatintensywny"/>
+        <w:pStyle w:val="IntenseQuote"/>
         <w:rPr>
           <w:color w:val="00000A"/>
           <w:lang w:val="pl-PL"/>
@@ -101,7 +101,7 @@
     </w:p>
     <w:p>
       <w:pPr>
-        <w:pStyle w:val="Cytatintensywny"/>
+        <w:pStyle w:val="IntenseQuote"/>
         <w:rPr>
           <w:color w:val="00000A"/>
         </w:rPr>
@@ -116,21 +116,21 @@
     <w:p>
       <w:pPr>
         <w:rPr>
-          <w:rStyle w:val="Tytuksiki"/>
+          <w:rStyle w:val="BookTitle"/>
           <w:sz w:val="28"/>
           <w:lang w:val="pl-PL"/>
         </w:rPr>
       </w:pPr>
       <w:r>
         <w:rPr>
-          <w:rStyle w:val="Tytuksiki"/>
+          <w:rStyle w:val="BookTitle"/>
           <w:lang w:val="pl-PL"/>
         </w:rPr>
         <w:t>AUTOR</w:t>
       </w:r>
       <w:r>
         <w:rPr>
-          <w:rStyle w:val="Tytuksiki"/>
+          <w:rStyle w:val="BookTitle"/>
           <w:sz w:val="28"/>
           <w:lang w:val="pl-PL"/>
         </w:rPr>
@@ -140,14 +140,14 @@
     <w:p>
       <w:pPr>
         <w:rPr>
-          <w:rStyle w:val="Tytuksiki"/>
+          <w:rStyle w:val="BookTitle"/>
           <w:sz w:val="28"/>
           <w:lang w:val="pl-PL"/>
         </w:rPr>
       </w:pPr>
       <w:r>
         <w:rPr>
-          <w:rStyle w:val="Tytuksiki"/>
+          <w:rStyle w:val="BookTitle"/>
           <w:sz w:val="28"/>
           <w:lang w:val="pl-PL"/>
         </w:rPr>
@@ -158,12 +158,12 @@
       <w:pPr>
         <w:pStyle w:val="Tretekstu"/>
         <w:rPr>
-          <w:rStyle w:val="Tytuksiki"/>
-        </w:rPr>
-      </w:pPr>
-      <w:r>
-        <w:rPr>
-          <w:rStyle w:val="Tytuksiki"/>
+          <w:rStyle w:val="BookTitle"/>
+        </w:rPr>
+      </w:pPr>
+      <w:r>
+        <w:rPr>
+          <w:rStyle w:val="BookTitle"/>
         </w:rPr>
         <w:t xml:space="preserve">PROWADZĄCY PROJEKT: </w:t>
       </w:r>
@@ -171,14 +171,14 @@
     <w:p>
       <w:pPr>
         <w:rPr>
-          <w:rStyle w:val="Tytuksiki"/>
+          <w:rStyle w:val="BookTitle"/>
           <w:sz w:val="32"/>
           <w:lang w:val="pl-PL"/>
         </w:rPr>
       </w:pPr>
       <w:r>
         <w:rPr>
-          <w:rStyle w:val="Tytuksiki"/>
+          <w:rStyle w:val="BookTitle"/>
           <w:sz w:val="32"/>
           <w:lang w:val="pl-PL"/>
         </w:rPr>
@@ -188,14 +188,14 @@
     <w:p>
       <w:pPr>
         <w:rPr>
-          <w:rStyle w:val="Tytuksiki"/>
+          <w:rStyle w:val="BookTitle"/>
           <w:sz w:val="32"/>
           <w:lang w:val="pl-PL"/>
         </w:rPr>
       </w:pPr>
       <w:r>
         <w:rPr>
-          <w:rStyle w:val="Tytuksiki"/>
+          <w:rStyle w:val="BookTitle"/>
           <w:sz w:val="32"/>
           <w:lang w:val="pl-PL"/>
         </w:rPr>
@@ -279,7 +279,7 @@
     </w:p>
     <w:p>
       <w:pPr>
-        <w:pStyle w:val="Nagwekspisutreci"/>
+        <w:pStyle w:val="TOCHeading"/>
         <w:rPr>
           <w:lang w:val="pl-PL"/>
         </w:rPr>
@@ -297,7 +297,7 @@
     </w:p>
     <w:p>
       <w:pPr>
-        <w:pStyle w:val="Spistreci1"/>
+        <w:pStyle w:val="TOC1"/>
         <w:tabs>
           <w:tab w:val="left" w:pos="440"/>
           <w:tab w:val="right" w:leader="dot" w:pos="9350"/>
@@ -349,7 +349,7 @@
     </w:p>
     <w:p>
       <w:pPr>
-        <w:pStyle w:val="Spistreci2"/>
+        <w:pStyle w:val="TOC2"/>
         <w:tabs>
           <w:tab w:val="left" w:pos="880"/>
           <w:tab w:val="right" w:leader="dot" w:pos="9350"/>
@@ -391,7 +391,7 @@
     </w:p>
     <w:p>
       <w:pPr>
-        <w:pStyle w:val="Spistreci2"/>
+        <w:pStyle w:val="TOC2"/>
         <w:tabs>
           <w:tab w:val="left" w:pos="880"/>
           <w:tab w:val="right" w:leader="dot" w:pos="9350"/>
@@ -433,7 +433,7 @@
     </w:p>
     <w:p>
       <w:pPr>
-        <w:pStyle w:val="Spistreci1"/>
+        <w:pStyle w:val="TOC1"/>
         <w:tabs>
           <w:tab w:val="left" w:pos="440"/>
           <w:tab w:val="right" w:leader="dot" w:pos="9350"/>
@@ -475,7 +475,7 @@
     </w:p>
     <w:p>
       <w:pPr>
-        <w:pStyle w:val="Spistreci2"/>
+        <w:pStyle w:val="TOC2"/>
         <w:tabs>
           <w:tab w:val="left" w:pos="880"/>
           <w:tab w:val="right" w:leader="dot" w:pos="9350"/>
@@ -517,7 +517,7 @@
     </w:p>
     <w:p>
       <w:pPr>
-        <w:pStyle w:val="Spistreci2"/>
+        <w:pStyle w:val="TOC2"/>
         <w:tabs>
           <w:tab w:val="left" w:pos="880"/>
           <w:tab w:val="right" w:leader="dot" w:pos="9350"/>
@@ -559,7 +559,7 @@
     </w:p>
     <w:p>
       <w:pPr>
-        <w:pStyle w:val="Spistreci2"/>
+        <w:pStyle w:val="TOC2"/>
         <w:tabs>
           <w:tab w:val="left" w:pos="1100"/>
           <w:tab w:val="right" w:leader="dot" w:pos="9350"/>
@@ -601,7 +601,7 @@
     </w:p>
     <w:p>
       <w:pPr>
-        <w:pStyle w:val="Spistreci2"/>
+        <w:pStyle w:val="TOC2"/>
         <w:tabs>
           <w:tab w:val="left" w:pos="1100"/>
           <w:tab w:val="right" w:leader="dot" w:pos="9350"/>
@@ -643,7 +643,7 @@
     </w:p>
     <w:p>
       <w:pPr>
-        <w:pStyle w:val="Spistreci2"/>
+        <w:pStyle w:val="TOC2"/>
         <w:tabs>
           <w:tab w:val="left" w:pos="1100"/>
           <w:tab w:val="right" w:leader="dot" w:pos="9350"/>
@@ -685,7 +685,7 @@
     </w:p>
     <w:p>
       <w:pPr>
-        <w:pStyle w:val="Spistreci2"/>
+        <w:pStyle w:val="TOC2"/>
         <w:tabs>
           <w:tab w:val="left" w:pos="1100"/>
           <w:tab w:val="right" w:leader="dot" w:pos="9350"/>
@@ -727,7 +727,7 @@
     </w:p>
     <w:p>
       <w:pPr>
-        <w:pStyle w:val="Spistreci2"/>
+        <w:pStyle w:val="TOC2"/>
         <w:tabs>
           <w:tab w:val="left" w:pos="880"/>
           <w:tab w:val="right" w:leader="dot" w:pos="9350"/>
@@ -769,7 +769,7 @@
     </w:p>
     <w:p>
       <w:pPr>
-        <w:pStyle w:val="Spistreci1"/>
+        <w:pStyle w:val="TOC1"/>
         <w:tabs>
           <w:tab w:val="left" w:pos="440"/>
           <w:tab w:val="right" w:leader="dot" w:pos="9350"/>
@@ -811,7 +811,7 @@
     </w:p>
     <w:p>
       <w:pPr>
-        <w:pStyle w:val="Spistreci2"/>
+        <w:pStyle w:val="TOC2"/>
         <w:tabs>
           <w:tab w:val="left" w:pos="880"/>
           <w:tab w:val="right" w:leader="dot" w:pos="9350"/>
@@ -853,7 +853,7 @@
     </w:p>
     <w:p>
       <w:pPr>
-        <w:pStyle w:val="Spistreci2"/>
+        <w:pStyle w:val="TOC2"/>
         <w:tabs>
           <w:tab w:val="left" w:pos="880"/>
           <w:tab w:val="right" w:leader="dot" w:pos="9350"/>
@@ -895,7 +895,7 @@
     </w:p>
     <w:p>
       <w:pPr>
-        <w:pStyle w:val="Spistreci2"/>
+        <w:pStyle w:val="TOC2"/>
         <w:tabs>
           <w:tab w:val="left" w:pos="880"/>
           <w:tab w:val="right" w:leader="dot" w:pos="9350"/>
@@ -935,7 +935,7 @@
     </w:p>
     <w:p>
       <w:pPr>
-        <w:pStyle w:val="Spistreci2"/>
+        <w:pStyle w:val="TOC2"/>
         <w:tabs>
           <w:tab w:val="left" w:pos="880"/>
           <w:tab w:val="right" w:leader="dot" w:pos="9350"/>
@@ -977,7 +977,7 @@
     </w:p>
     <w:p>
       <w:pPr>
-        <w:pStyle w:val="Spistreci2"/>
+        <w:pStyle w:val="TOC2"/>
         <w:tabs>
           <w:tab w:val="left" w:pos="880"/>
           <w:tab w:val="right" w:leader="dot" w:pos="9350"/>
@@ -1019,7 +1019,7 @@
     </w:p>
     <w:p>
       <w:pPr>
-        <w:pStyle w:val="Spistreci2"/>
+        <w:pStyle w:val="TOC2"/>
         <w:tabs>
           <w:tab w:val="left" w:pos="880"/>
           <w:tab w:val="right" w:leader="dot" w:pos="9350"/>
@@ -1061,7 +1061,7 @@
     </w:p>
     <w:p>
       <w:pPr>
-        <w:pStyle w:val="Spistreci1"/>
+        <w:pStyle w:val="TOC1"/>
         <w:tabs>
           <w:tab w:val="left" w:pos="440"/>
           <w:tab w:val="right" w:leader="dot" w:pos="9350"/>
@@ -1103,7 +1103,7 @@
     </w:p>
     <w:p>
       <w:pPr>
-        <w:pStyle w:val="Spistreci2"/>
+        <w:pStyle w:val="TOC2"/>
         <w:tabs>
           <w:tab w:val="left" w:pos="880"/>
           <w:tab w:val="right" w:leader="dot" w:pos="9350"/>
@@ -1145,7 +1145,7 @@
     </w:p>
     <w:p>
       <w:pPr>
-        <w:pStyle w:val="Spistreci2"/>
+        <w:pStyle w:val="TOC2"/>
         <w:tabs>
           <w:tab w:val="left" w:pos="880"/>
           <w:tab w:val="right" w:leader="dot" w:pos="9350"/>
@@ -1187,7 +1187,7 @@
     </w:p>
     <w:p>
       <w:pPr>
-        <w:pStyle w:val="Spistreci2"/>
+        <w:pStyle w:val="TOC2"/>
         <w:tabs>
           <w:tab w:val="left" w:pos="880"/>
           <w:tab w:val="right" w:leader="dot" w:pos="9350"/>
@@ -1229,7 +1229,7 @@
     </w:p>
     <w:p>
       <w:pPr>
-        <w:pStyle w:val="Spistreci2"/>
+        <w:pStyle w:val="TOC2"/>
         <w:tabs>
           <w:tab w:val="left" w:pos="1100"/>
           <w:tab w:val="right" w:leader="dot" w:pos="9350"/>
@@ -1271,7 +1271,7 @@
     </w:p>
     <w:p>
       <w:pPr>
-        <w:pStyle w:val="Spistreci2"/>
+        <w:pStyle w:val="TOC2"/>
         <w:tabs>
           <w:tab w:val="left" w:pos="880"/>
           <w:tab w:val="right" w:leader="dot" w:pos="9350"/>
@@ -1313,7 +1313,7 @@
     </w:p>
     <w:p>
       <w:pPr>
-        <w:pStyle w:val="Spistreci2"/>
+        <w:pStyle w:val="TOC2"/>
         <w:tabs>
           <w:tab w:val="left" w:pos="1100"/>
           <w:tab w:val="right" w:leader="dot" w:pos="9350"/>
@@ -1355,7 +1355,7 @@
     </w:p>
     <w:p>
       <w:pPr>
-        <w:pStyle w:val="Spistreci2"/>
+        <w:pStyle w:val="TOC2"/>
         <w:tabs>
           <w:tab w:val="left" w:pos="1100"/>
           <w:tab w:val="right" w:leader="dot" w:pos="9350"/>
@@ -1397,7 +1397,7 @@
     </w:p>
     <w:p>
       <w:pPr>
-        <w:pStyle w:val="Spistreci2"/>
+        <w:pStyle w:val="TOC2"/>
         <w:tabs>
           <w:tab w:val="left" w:pos="1100"/>
           <w:tab w:val="right" w:leader="dot" w:pos="9350"/>
@@ -1439,7 +1439,7 @@
     </w:p>
     <w:p>
       <w:pPr>
-        <w:pStyle w:val="Spistreci1"/>
+        <w:pStyle w:val="TOC1"/>
         <w:tabs>
           <w:tab w:val="left" w:pos="440"/>
           <w:tab w:val="right" w:leader="dot" w:pos="9350"/>
@@ -1481,7 +1481,7 @@
     </w:p>
     <w:p>
       <w:pPr>
-        <w:pStyle w:val="Spistreci2"/>
+        <w:pStyle w:val="TOC2"/>
         <w:tabs>
           <w:tab w:val="left" w:pos="880"/>
           <w:tab w:val="right" w:leader="dot" w:pos="9350"/>
@@ -1523,7 +1523,7 @@
     </w:p>
     <w:p>
       <w:pPr>
-        <w:pStyle w:val="Spistreci1"/>
+        <w:pStyle w:val="TOC1"/>
         <w:tabs>
           <w:tab w:val="left" w:pos="440"/>
           <w:tab w:val="right" w:leader="dot" w:pos="9350"/>
@@ -1565,7 +1565,7 @@
     </w:p>
     <w:p>
       <w:pPr>
-        <w:pStyle w:val="Spistreci1"/>
+        <w:pStyle w:val="TOC1"/>
         <w:tabs>
           <w:tab w:val="left" w:pos="440"/>
           <w:tab w:val="right" w:leader="dot" w:pos="9350"/>
@@ -1612,7 +1612,7 @@
     </w:p>
     <w:p>
       <w:pPr>
-        <w:pStyle w:val="Nagwek1"/>
+        <w:pStyle w:val="Heading1"/>
         <w:numPr>
           <w:ilvl w:val="0"/>
           <w:numId w:val="1"/>
@@ -1649,7 +1649,7 @@
     </w:p>
     <w:p>
       <w:pPr>
-        <w:pStyle w:val="Nagwek2"/>
+        <w:pStyle w:val="Heading2"/>
         <w:numPr>
           <w:ilvl w:val="1"/>
           <w:numId w:val="1"/>
@@ -1669,7 +1669,7 @@
     </w:p>
     <w:p>
       <w:pPr>
-        <w:pStyle w:val="Akapitzlist"/>
+        <w:pStyle w:val="ListParagraph"/>
         <w:ind w:left="284" w:firstLine="436"/>
         <w:rPr>
           <w:lang w:val="pl-PL"/>
@@ -1696,7 +1696,7 @@
     </w:p>
     <w:p>
       <w:pPr>
-        <w:pStyle w:val="Nagwek2"/>
+        <w:pStyle w:val="Heading2"/>
         <w:numPr>
           <w:ilvl w:val="1"/>
           <w:numId w:val="1"/>
@@ -1731,7 +1731,7 @@
     </w:p>
     <w:p>
       <w:pPr>
-        <w:pStyle w:val="Akapitzlist"/>
+        <w:pStyle w:val="ListParagraph"/>
         <w:numPr>
           <w:ilvl w:val="0"/>
           <w:numId w:val="2"/>
@@ -1749,7 +1749,7 @@
     </w:p>
     <w:p>
       <w:pPr>
-        <w:pStyle w:val="Akapitzlist"/>
+        <w:pStyle w:val="ListParagraph"/>
         <w:numPr>
           <w:ilvl w:val="0"/>
           <w:numId w:val="2"/>
@@ -1767,7 +1767,7 @@
     </w:p>
     <w:p>
       <w:pPr>
-        <w:pStyle w:val="Akapitzlist"/>
+        <w:pStyle w:val="ListParagraph"/>
         <w:numPr>
           <w:ilvl w:val="0"/>
           <w:numId w:val="2"/>
@@ -1785,7 +1785,7 @@
     </w:p>
     <w:p>
       <w:pPr>
-        <w:pStyle w:val="Akapitzlist"/>
+        <w:pStyle w:val="ListParagraph"/>
         <w:numPr>
           <w:ilvl w:val="0"/>
           <w:numId w:val="2"/>
@@ -1803,7 +1803,7 @@
     </w:p>
     <w:p>
       <w:pPr>
-        <w:pStyle w:val="Akapitzlist"/>
+        <w:pStyle w:val="ListParagraph"/>
         <w:numPr>
           <w:ilvl w:val="0"/>
           <w:numId w:val="2"/>
@@ -1821,7 +1821,7 @@
     </w:p>
     <w:p>
       <w:pPr>
-        <w:pStyle w:val="Akapitzlist"/>
+        <w:pStyle w:val="ListParagraph"/>
         <w:numPr>
           <w:ilvl w:val="0"/>
           <w:numId w:val="2"/>
@@ -1853,7 +1853,7 @@
     </w:p>
     <w:p>
       <w:pPr>
-        <w:pStyle w:val="Akapitzlist"/>
+        <w:pStyle w:val="ListParagraph"/>
         <w:numPr>
           <w:ilvl w:val="0"/>
           <w:numId w:val="3"/>
@@ -1871,7 +1871,7 @@
     </w:p>
     <w:p>
       <w:pPr>
-        <w:pStyle w:val="Akapitzlist"/>
+        <w:pStyle w:val="ListParagraph"/>
         <w:numPr>
           <w:ilvl w:val="0"/>
           <w:numId w:val="3"/>
@@ -1889,7 +1889,7 @@
     </w:p>
     <w:p>
       <w:pPr>
-        <w:pStyle w:val="Akapitzlist"/>
+        <w:pStyle w:val="ListParagraph"/>
         <w:numPr>
           <w:ilvl w:val="0"/>
           <w:numId w:val="3"/>
@@ -1915,7 +1915,7 @@
     </w:p>
     <w:p>
       <w:pPr>
-        <w:pStyle w:val="Nagwek1"/>
+        <w:pStyle w:val="Heading1"/>
         <w:numPr>
           <w:ilvl w:val="0"/>
           <w:numId w:val="1"/>
@@ -1942,7 +1942,7 @@
     </w:p>
     <w:p>
       <w:pPr>
-        <w:pStyle w:val="Nagwek2"/>
+        <w:pStyle w:val="Heading2"/>
         <w:numPr>
           <w:ilvl w:val="1"/>
           <w:numId w:val="1"/>
@@ -2053,9 +2053,9 @@
     </w:p>
     <w:tbl>
       <w:tblPr>
-        <w:tblStyle w:val="Tabela-Siatka"/>
+        <w:tblStyle w:val="TableGrid"/>
         <w:tblW w:w="0" w:type="auto"/>
-        <w:tblLook w:val="04A0"/>
+        <w:tblLook w:val="04A0" w:firstRow="1" w:lastRow="0" w:firstColumn="1" w:lastColumn="0" w:noHBand="0" w:noVBand="1"/>
       </w:tblPr>
       <w:tblGrid>
         <w:gridCol w:w="9500"/>
@@ -2095,7 +2095,6 @@
             <w:r>
               <w:rPr>
                 <w:noProof/>
-                <w:lang w:val="pl-PL" w:eastAsia="pl-PL"/>
               </w:rPr>
               <w:drawing>
                 <wp:inline distT="0" distB="0" distL="0" distR="0">
@@ -2162,7 +2161,7 @@
     </w:p>
     <w:p>
       <w:pPr>
-        <w:pStyle w:val="Akapitzlist"/>
+        <w:pStyle w:val="ListParagraph"/>
         <w:numPr>
           <w:ilvl w:val="0"/>
           <w:numId w:val="17"/>
@@ -2180,7 +2179,7 @@
     </w:p>
     <w:p>
       <w:pPr>
-        <w:pStyle w:val="Akapitzlist"/>
+        <w:pStyle w:val="ListParagraph"/>
         <w:numPr>
           <w:ilvl w:val="0"/>
           <w:numId w:val="17"/>
@@ -2207,10 +2206,16 @@
         </w:rPr>
         <w:t xml:space="preserve"> </w:t>
       </w:r>
+      <w:r>
+        <w:rPr>
+          <w:lang w:val="pl-PL"/>
+        </w:rPr>
+        <w:t xml:space="preserve"> 7.56mm</w:t>
+      </w:r>
     </w:p>
     <w:p>
       <w:pPr>
-        <w:pStyle w:val="Akapitzlist"/>
+        <w:pStyle w:val="ListParagraph"/>
         <w:numPr>
           <w:ilvl w:val="0"/>
           <w:numId w:val="17"/>
@@ -2231,10 +2236,16 @@
         </w:rPr>
         <w:t xml:space="preserve"> </w:t>
       </w:r>
+      <w:r>
+        <w:rPr>
+          <w:lang w:val="pl-PL"/>
+        </w:rPr>
+        <w:t>71mm x 80mm</w:t>
+      </w:r>
     </w:p>
     <w:p>
       <w:pPr>
-        <w:pStyle w:val="Akapitzlist"/>
+        <w:pStyle w:val="ListParagraph"/>
         <w:numPr>
           <w:ilvl w:val="0"/>
           <w:numId w:val="17"/>
@@ -2249,6 +2260,12 @@
         </w:rPr>
         <w:t>średnica koła:</w:t>
       </w:r>
+      <w:r>
+        <w:rPr>
+          <w:lang w:val="pl-PL"/>
+        </w:rPr>
+        <w:t xml:space="preserve"> 1.56 mm</w:t>
+      </w:r>
     </w:p>
     <w:p>
       <w:pPr>
@@ -2313,9 +2330,9 @@
     </w:p>
     <w:tbl>
       <w:tblPr>
-        <w:tblStyle w:val="Tabela-Siatka"/>
+        <w:tblStyle w:val="TableGrid"/>
         <w:tblW w:w="0" w:type="auto"/>
-        <w:tblLook w:val="04A0"/>
+        <w:tblLook w:val="04A0" w:firstRow="1" w:lastRow="0" w:firstColumn="1" w:lastColumn="0" w:noHBand="0" w:noVBand="1"/>
       </w:tblPr>
       <w:tblGrid>
         <w:gridCol w:w="9500"/>
@@ -2355,7 +2372,6 @@
             <w:r>
               <w:rPr>
                 <w:noProof/>
-                <w:lang w:val="pl-PL" w:eastAsia="pl-PL"/>
               </w:rPr>
               <w:lastRenderedPageBreak/>
               <w:drawing>
@@ -2423,7 +2439,7 @@
     </w:p>
     <w:p>
       <w:pPr>
-        <w:pStyle w:val="Akapitzlist"/>
+        <w:pStyle w:val="ListParagraph"/>
         <w:numPr>
           <w:ilvl w:val="0"/>
           <w:numId w:val="18"/>
@@ -2441,7 +2457,7 @@
     </w:p>
     <w:p>
       <w:pPr>
-        <w:pStyle w:val="Akapitzlist"/>
+        <w:pStyle w:val="ListParagraph"/>
         <w:numPr>
           <w:ilvl w:val="0"/>
           <w:numId w:val="18"/>
@@ -2459,7 +2475,7 @@
     </w:p>
     <w:p>
       <w:pPr>
-        <w:pStyle w:val="Akapitzlist"/>
+        <w:pStyle w:val="ListParagraph"/>
         <w:numPr>
           <w:ilvl w:val="0"/>
           <w:numId w:val="18"/>
@@ -2477,7 +2493,7 @@
     </w:p>
     <w:p>
       <w:pPr>
-        <w:pStyle w:val="Akapitzlist"/>
+        <w:pStyle w:val="ListParagraph"/>
         <w:numPr>
           <w:ilvl w:val="0"/>
           <w:numId w:val="18"/>
@@ -2514,7 +2530,7 @@
     </w:p>
     <w:p>
       <w:pPr>
-        <w:pStyle w:val="Nagwek2"/>
+        <w:pStyle w:val="Heading2"/>
         <w:numPr>
           <w:ilvl w:val="1"/>
           <w:numId w:val="1"/>
@@ -2553,7 +2569,7 @@
     </w:p>
     <w:p>
       <w:pPr>
-        <w:pStyle w:val="Akapitzlist"/>
+        <w:pStyle w:val="ListParagraph"/>
         <w:numPr>
           <w:ilvl w:val="0"/>
           <w:numId w:val="19"/>
@@ -2577,7 +2593,7 @@
     </w:p>
     <w:p>
       <w:pPr>
-        <w:pStyle w:val="Akapitzlist"/>
+        <w:pStyle w:val="ListParagraph"/>
         <w:numPr>
           <w:ilvl w:val="0"/>
           <w:numId w:val="19"/>
@@ -2595,7 +2611,7 @@
     </w:p>
     <w:p>
       <w:pPr>
-        <w:pStyle w:val="Akapitzlist"/>
+        <w:pStyle w:val="ListParagraph"/>
         <w:numPr>
           <w:ilvl w:val="0"/>
           <w:numId w:val="19"/>
@@ -2613,7 +2629,7 @@
     </w:p>
     <w:p>
       <w:pPr>
-        <w:pStyle w:val="Akapitzlist"/>
+        <w:pStyle w:val="ListParagraph"/>
         <w:numPr>
           <w:ilvl w:val="0"/>
           <w:numId w:val="19"/>
@@ -2637,7 +2653,7 @@
     </w:p>
     <w:p>
       <w:pPr>
-        <w:pStyle w:val="Akapitzlist"/>
+        <w:pStyle w:val="ListParagraph"/>
         <w:numPr>
           <w:ilvl w:val="0"/>
           <w:numId w:val="19"/>
@@ -2657,9 +2673,9 @@
     </w:p>
     <w:tbl>
       <w:tblPr>
-        <w:tblStyle w:val="Tabela-Siatka"/>
+        <w:tblStyle w:val="TableGrid"/>
         <w:tblW w:w="0" w:type="auto"/>
-        <w:tblLook w:val="04A0"/>
+        <w:tblLook w:val="04A0" w:firstRow="1" w:lastRow="0" w:firstColumn="1" w:lastColumn="0" w:noHBand="0" w:noVBand="1"/>
       </w:tblPr>
       <w:tblGrid>
         <w:gridCol w:w="9576"/>
@@ -2679,6 +2695,7 @@
               <w:rPr>
                 <w:lang w:val="pl-PL"/>
               </w:rPr>
+              <w:lastRenderedPageBreak/>
               <w:t>Układ Nucleo F401RE</w:t>
             </w:r>
           </w:p>
@@ -2691,7 +2708,7 @@
           </w:tcPr>
           <w:p>
             <w:pPr>
-              <w:pStyle w:val="Nagwek2"/>
+              <w:pStyle w:val="Heading2"/>
               <w:jc w:val="center"/>
               <w:outlineLvl w:val="1"/>
               <w:rPr>
@@ -2702,9 +2719,7 @@
             <w:r>
               <w:rPr>
                 <w:noProof/>
-                <w:lang w:val="pl-PL" w:eastAsia="pl-PL"/>
-              </w:rPr>
-              <w:lastRenderedPageBreak/>
+              </w:rPr>
               <w:drawing>
                 <wp:inline distT="0" distB="0" distL="0" distR="0">
                   <wp:extent cx="3454646" cy="2590800"/>
@@ -2757,7 +2772,7 @@
     </w:tbl>
     <w:p>
       <w:pPr>
-        <w:pStyle w:val="Nagwek2"/>
+        <w:pStyle w:val="Heading2"/>
         <w:rPr>
           <w:lang w:val="pl-PL"/>
         </w:rPr>
@@ -2773,7 +2788,13 @@
         <w:rPr>
           <w:lang w:val="pl-PL"/>
         </w:rPr>
-        <w:t xml:space="preserve">Elektronika robota opera się o układ Nucleo F401RE. </w:t>
+        <w:t>Elektronika robota opera się o układ Nucleo F401RE.</w:t>
+      </w:r>
+      <w:r>
+        <w:rPr>
+          <w:lang w:val="pl-PL"/>
+        </w:rPr>
+        <w:t xml:space="preserve"> </w:t>
       </w:r>
       <w:r>
         <w:rPr>
@@ -2809,7 +2830,31 @@
         <w:rPr>
           <w:lang w:val="pl-PL"/>
         </w:rPr>
-        <w:t>ortex M-4 i może być taktowany do 84 MHz. Wydajna jednostka obliczeniowa wraz z sprzętową obsługą operacji na liczbach zmiennoprzecinkowych była kluczowa przy realizacji projektu. Oprócz szybkiego przetwarzania danych od mikrokontrolera wymagane było sprzętowa realizacja komunikacji szeregowej oraz duża liczba timerów. Obecny mikrokontroler posiada</w:t>
+        <w:t>ortex M-4 i może być taktowany do 84 MHz. Wydajna jednostka obliczeniowa wraz z sprzętową obsługą operacji na liczbach zmiennoprzecinkowych była kl</w:t>
+      </w:r>
+      <w:r>
+        <w:rPr>
+          <w:lang w:val="pl-PL"/>
+        </w:rPr>
+        <w:t xml:space="preserve">uczowa przy realizacji projektu. </w:t>
+      </w:r>
+      <w:r>
+        <w:rPr>
+          <w:lang w:val="pl-PL"/>
+        </w:rPr>
+        <w:t xml:space="preserve"> Oprócz szybkiego przetwarzania danych </w:t>
+      </w:r>
+      <w:r>
+        <w:rPr>
+          <w:lang w:val="pl-PL"/>
+        </w:rPr>
+        <w:t>od mikrokontrolera wymagane była</w:t>
+      </w:r>
+      <w:r>
+        <w:rPr>
+          <w:lang w:val="pl-PL"/>
+        </w:rPr>
+        <w:t xml:space="preserve"> sprzętowa realizacja komunikacji szeregowej oraz duża liczba timerów. Obecny mikrokontroler posiada</w:t>
       </w:r>
       <w:r>
         <w:rPr>
@@ -2839,7 +2884,25 @@
         <w:rPr>
           <w:lang w:val="pl-PL"/>
         </w:rPr>
-        <w:t>również 11 sprzętowych, co pokrywa wymagani</w:t>
+        <w:t>również 10</w:t>
+      </w:r>
+      <w:r>
+        <w:rPr>
+          <w:lang w:val="pl-PL"/>
+        </w:rPr>
+        <w:t xml:space="preserve"> sprzętowych</w:t>
+      </w:r>
+      <w:r>
+        <w:rPr>
+          <w:lang w:val="pl-PL"/>
+        </w:rPr>
+        <w:t xml:space="preserve"> timerów</w:t>
+      </w:r>
+      <w:r>
+        <w:rPr>
+          <w:lang w:val="pl-PL"/>
+        </w:rPr>
+        <w:t>, co pokrywa wymagani</w:t>
       </w:r>
       <w:r>
         <w:rPr>
@@ -2858,12 +2921,371 @@
         <w:rPr>
           <w:lang w:val="pl-PL"/>
         </w:rPr>
-        <w:t xml:space="preserve"> </w:t>
+        <w:t xml:space="preserve">Parametry </w:t>
+      </w:r>
+      <w:r>
+        <w:rPr>
+          <w:lang w:val="pl-PL"/>
+        </w:rPr>
+        <w:t>STM32F401</w:t>
+      </w:r>
+      <w:r>
+        <w:rPr>
+          <w:lang w:val="pl-PL"/>
+        </w:rPr>
+        <w:t>:</w:t>
       </w:r>
     </w:p>
     <w:p>
       <w:pPr>
-        <w:pStyle w:val="Nagwek2"/>
+        <w:pStyle w:val="ListParagraph"/>
+        <w:numPr>
+          <w:ilvl w:val="0"/>
+          <w:numId w:val="20"/>
+        </w:numPr>
+        <w:rPr>
+          <w:lang w:val="pl-PL"/>
+        </w:rPr>
+      </w:pPr>
+      <w:r>
+        <w:rPr>
+          <w:lang w:val="pl-PL"/>
+        </w:rPr>
+        <w:t>Częstotliwość taktowania: 84[MHz]</w:t>
+      </w:r>
+    </w:p>
+    <w:p>
+      <w:pPr>
+        <w:pStyle w:val="ListParagraph"/>
+        <w:numPr>
+          <w:ilvl w:val="0"/>
+          <w:numId w:val="20"/>
+        </w:numPr>
+        <w:rPr>
+          <w:lang w:val="pl-PL"/>
+        </w:rPr>
+      </w:pPr>
+      <w:r>
+        <w:rPr>
+          <w:lang w:val="pl-PL"/>
+        </w:rPr>
+        <w:t>Pamięć trwała Flash: 512kB</w:t>
+      </w:r>
+    </w:p>
+    <w:p>
+      <w:pPr>
+        <w:pStyle w:val="ListParagraph"/>
+        <w:numPr>
+          <w:ilvl w:val="0"/>
+          <w:numId w:val="20"/>
+        </w:numPr>
+        <w:rPr>
+          <w:lang w:val="pl-PL"/>
+        </w:rPr>
+      </w:pPr>
+      <w:r>
+        <w:rPr>
+          <w:lang w:val="pl-PL"/>
+        </w:rPr>
+        <w:t>Pamięć Static RAM: 96kB</w:t>
+      </w:r>
+    </w:p>
+    <w:p>
+      <w:pPr>
+        <w:pStyle w:val="ListParagraph"/>
+        <w:numPr>
+          <w:ilvl w:val="0"/>
+          <w:numId w:val="20"/>
+        </w:numPr>
+        <w:rPr>
+          <w:lang w:val="pl-PL"/>
+        </w:rPr>
+      </w:pPr>
+      <w:r>
+        <w:rPr>
+          <w:lang w:val="pl-PL"/>
+        </w:rPr>
+        <w:t>Ilość programowalnych wejść/wyjść: 81</w:t>
+      </w:r>
+    </w:p>
+    <w:p>
+      <w:pPr>
+        <w:pStyle w:val="ListParagraph"/>
+        <w:numPr>
+          <w:ilvl w:val="0"/>
+          <w:numId w:val="20"/>
+        </w:numPr>
+      </w:pPr>
+      <w:r>
+        <w:t>Interfejsy:</w:t>
+      </w:r>
+      <w:r>
+        <w:t xml:space="preserve"> 3x I2C, 3x U</w:t>
+      </w:r>
+      <w:r>
+        <w:t>SART, 4x SPI, USB 2.0 Full Speed</w:t>
+      </w:r>
+    </w:p>
+    <w:p>
+      <w:pPr>
+        <w:rPr>
+          <w:lang w:val="pl-PL"/>
+        </w:rPr>
+      </w:pPr>
+      <w:r>
+        <w:rPr>
+          <w:lang w:val="pl-PL"/>
+        </w:rPr>
+        <w:t>Nie licząc wypowadzeń</w:t>
+      </w:r>
+      <w:r>
+        <w:rPr>
+          <w:lang w:val="pl-PL"/>
+        </w:rPr>
+        <w:t xml:space="preserve"> </w:t>
+      </w:r>
+      <w:r>
+        <w:rPr>
+          <w:lang w:val="pl-PL"/>
+        </w:rPr>
+        <w:t xml:space="preserve">pinów mikrokontrolera, </w:t>
+      </w:r>
+      <w:r>
+        <w:rPr>
+          <w:lang w:val="pl-PL"/>
+        </w:rPr>
+        <w:t>istotnymi elementami w</w:t>
+      </w:r>
+      <w:r>
+        <w:rPr>
+          <w:lang w:val="pl-PL"/>
+        </w:rPr>
+        <w:t xml:space="preserve"> Nucleo F401RE </w:t>
+      </w:r>
+      <w:r>
+        <w:rPr>
+          <w:lang w:val="pl-PL"/>
+        </w:rPr>
+        <w:t>są</w:t>
+      </w:r>
+      <w:r>
+        <w:rPr>
+          <w:lang w:val="pl-PL"/>
+        </w:rPr>
+        <w:t xml:space="preserve"> sta</w:t>
+      </w:r>
+      <w:r>
+        <w:rPr>
+          <w:lang w:val="pl-PL"/>
+        </w:rPr>
+        <w:t>bilizatory</w:t>
+      </w:r>
+      <w:r>
+        <w:rPr>
+          <w:lang w:val="pl-PL"/>
+        </w:rPr>
+        <w:t xml:space="preserve"> </w:t>
+      </w:r>
+      <w:r>
+        <w:rPr>
+          <w:lang w:val="pl-PL"/>
+        </w:rPr>
+        <w:t xml:space="preserve">napięcia na 3.3V i 5V z możliwością zasilania bateryjnego od 9V do 12V oraz progrmator/debuger ST-Link v2 . </w:t>
+      </w:r>
+    </w:p>
+    <w:p>
+      <w:pPr>
+        <w:rPr>
+          <w:lang w:val="pl-PL"/>
+        </w:rPr>
+      </w:pPr>
+      <w:r>
+        <w:rPr>
+          <w:lang w:val="pl-PL"/>
+        </w:rPr>
+        <w:t>Komunikacja bezprzewodowa umożliwia moduł HC-05. Te</w:t>
+      </w:r>
+      <w:r>
+        <w:rPr>
+          <w:lang w:val="pl-PL"/>
+        </w:rPr>
+        <w:t>chniczne szczegół</w:t>
+      </w:r>
+      <w:r>
+        <w:rPr>
+          <w:lang w:val="pl-PL"/>
+        </w:rPr>
+        <w:t xml:space="preserve">y opisane są w rozdziale 3.3. </w:t>
+      </w:r>
+      <w:r>
+        <w:rPr>
+          <w:lang w:val="pl-PL"/>
+        </w:rPr>
+        <w:t>Najważniejsze</w:t>
+      </w:r>
+      <w:r>
+        <w:rPr>
+          <w:lang w:val="pl-PL"/>
+        </w:rPr>
+        <w:t xml:space="preserve"> parametry HC-05:</w:t>
+      </w:r>
+    </w:p>
+    <w:p>
+      <w:pPr>
+        <w:pStyle w:val="ListParagraph"/>
+        <w:numPr>
+          <w:ilvl w:val="0"/>
+          <w:numId w:val="22"/>
+        </w:numPr>
+        <w:rPr>
+          <w:lang w:val="pl-PL"/>
+        </w:rPr>
+      </w:pPr>
+      <w:r>
+        <w:rPr>
+          <w:lang w:val="pl-PL"/>
+        </w:rPr>
+        <w:t>Napięcie zasilania: 3.3[V]</w:t>
+      </w:r>
+    </w:p>
+    <w:p>
+      <w:pPr>
+        <w:pStyle w:val="ListParagraph"/>
+        <w:numPr>
+          <w:ilvl w:val="0"/>
+          <w:numId w:val="22"/>
+        </w:numPr>
+        <w:rPr>
+          <w:lang w:val="pl-PL"/>
+        </w:rPr>
+      </w:pPr>
+      <w:r>
+        <w:rPr>
+          <w:lang w:val="pl-PL"/>
+        </w:rPr>
+        <w:t>Zasięg: do 10[m]</w:t>
+      </w:r>
+    </w:p>
+    <w:p>
+      <w:pPr>
+        <w:pStyle w:val="ListParagraph"/>
+        <w:numPr>
+          <w:ilvl w:val="0"/>
+          <w:numId w:val="22"/>
+        </w:numPr>
+        <w:rPr>
+          <w:lang w:val="pl-PL"/>
+        </w:rPr>
+      </w:pPr>
+      <w:r>
+        <w:rPr>
+          <w:lang w:val="pl-PL"/>
+        </w:rPr>
+        <w:t>Komunikacja: UART</w:t>
+      </w:r>
+    </w:p>
+    <w:p>
+      <w:pPr>
+        <w:pStyle w:val="ListParagraph"/>
+        <w:numPr>
+          <w:ilvl w:val="0"/>
+          <w:numId w:val="22"/>
+        </w:numPr>
+        <w:rPr>
+          <w:lang w:val="pl-PL"/>
+        </w:rPr>
+      </w:pPr>
+      <w:r>
+        <w:rPr>
+          <w:lang w:val="pl-PL"/>
+        </w:rPr>
+        <w:t>Standard: Bluetooth 2.0 + EDR</w:t>
+      </w:r>
+    </w:p>
+    <w:p>
+      <w:pPr>
+        <w:ind w:left="360"/>
+        <w:rPr>
+          <w:lang w:val="pl-PL"/>
+        </w:rPr>
+      </w:pPr>
+      <w:r>
+        <w:rPr>
+          <w:lang w:val="pl-PL"/>
+        </w:rPr>
+        <w:lastRenderedPageBreak/>
+        <w:t xml:space="preserve">Odczyt prędkości realizowany jest przez enkodery </w:t>
+      </w:r>
+      <w:r>
+        <w:rPr>
+          <w:lang w:val="pl-PL"/>
+        </w:rPr>
+        <w:t>magnetyczne</w:t>
+      </w:r>
+      <w:r>
+        <w:rPr>
+          <w:lang w:val="pl-PL"/>
+        </w:rPr>
+        <w:t xml:space="preserve"> </w:t>
+      </w:r>
+      <w:r>
+        <w:rPr>
+          <w:lang w:val="pl-PL"/>
+        </w:rPr>
+        <w:t xml:space="preserve">Magnetic Encoder Pair Kit for Micro Metal Gearmotors formy Pololu. Wybór jest </w:t>
+      </w:r>
+      <w:r>
+        <w:rPr>
+          <w:lang w:val="pl-PL"/>
+        </w:rPr>
+        <w:t xml:space="preserve">wynikał głównie z wyżej wspomnianej integracji z elementami mechanicznymi robota. </w:t>
+      </w:r>
+      <w:r>
+        <w:rPr>
+          <w:lang w:val="pl-PL"/>
+        </w:rPr>
+        <w:t xml:space="preserve">Podstawą fizyczną </w:t>
+      </w:r>
+      <w:r>
+        <w:rPr>
+          <w:lang w:val="pl-PL"/>
+        </w:rPr>
+        <w:t>działania</w:t>
+      </w:r>
+      <w:r>
+        <w:rPr>
+          <w:lang w:val="pl-PL"/>
+        </w:rPr>
+        <w:t xml:space="preserve"> m</w:t>
+      </w:r>
+      <w:r>
+        <w:rPr>
+          <w:lang w:val="pl-PL"/>
+        </w:rPr>
+        <w:t>a</w:t>
+      </w:r>
+      <w:r>
+        <w:rPr>
+          <w:lang w:val="pl-PL"/>
+        </w:rPr>
+        <w:t xml:space="preserve">gnetycznych enkoderów inkrementacyjnych jest </w:t>
+      </w:r>
+      <w:r>
+        <w:rPr>
+          <w:lang w:val="pl-PL"/>
+        </w:rPr>
+        <w:t>efekt Halla.</w:t>
+      </w:r>
+      <w:r>
+        <w:rPr>
+          <w:lang w:val="pl-PL"/>
+        </w:rPr>
+        <w:t xml:space="preserve"> </w:t>
+      </w:r>
+    </w:p>
+    <w:p>
+      <w:pPr>
+        <w:pStyle w:val="Heading2"/>
         <w:numPr>
           <w:ilvl w:val="2"/>
           <w:numId w:val="1"/>
@@ -2883,9 +3305,9 @@
     </w:p>
     <w:tbl>
       <w:tblPr>
-        <w:tblStyle w:val="Tabela-Siatka"/>
+        <w:tblStyle w:val="TableGrid"/>
         <w:tblW w:w="0" w:type="auto"/>
-        <w:tblLook w:val="04A0"/>
+        <w:tblLook w:val="04A0" w:firstRow="1" w:lastRow="0" w:firstColumn="1" w:lastColumn="0" w:noHBand="0" w:noVBand="1"/>
       </w:tblPr>
       <w:tblGrid>
         <w:gridCol w:w="9500"/>
@@ -2925,9 +3347,7 @@
             <w:r>
               <w:rPr>
                 <w:noProof/>
-                <w:lang w:val="pl-PL" w:eastAsia="pl-PL"/>
-              </w:rPr>
-              <w:lastRenderedPageBreak/>
+              </w:rPr>
               <w:drawing>
                 <wp:inline distT="0" distB="0" distL="0" distR="0">
                   <wp:extent cx="4468119" cy="3949148"/>
@@ -3000,7 +3420,19 @@
         <w:rPr>
           <w:lang w:val="pl-PL"/>
         </w:rPr>
-        <w:t xml:space="preserve"> enkoderami. Powszechnym sposobem kontroli </w:t>
+        <w:t xml:space="preserve"> enkoderami</w:t>
+      </w:r>
+      <w:r>
+        <w:rPr>
+          <w:lang w:val="pl-PL"/>
+        </w:rPr>
+        <w:t xml:space="preserve"> i umieszczenie sterownika silnika</w:t>
+      </w:r>
+      <w:r>
+        <w:rPr>
+          <w:lang w:val="pl-PL"/>
+        </w:rPr>
+        <w:t xml:space="preserve">. Powszechnym sposobem kontroli </w:t>
       </w:r>
       <w:r>
         <w:rPr>
@@ -3010,12 +3442,167 @@
       </w:r>
       <w:bookmarkStart w:id="8" w:name="_Toc436583502"/>
       <w:bookmarkStart w:id="9" w:name="_Toc436583503"/>
+      <w:bookmarkStart w:id="10" w:name="_Toc436583504"/>
       <w:bookmarkEnd w:id="8"/>
       <w:bookmarkEnd w:id="9"/>
+      <w:bookmarkEnd w:id="10"/>
+      <w:r>
+        <w:rPr>
+          <w:lang w:val="pl-PL"/>
+        </w:rPr>
+        <w:t>Układ ten pozwala na sterowanie kierunkiem pr</w:t>
+      </w:r>
+      <w:r>
+        <w:rPr>
+          <w:lang w:val="pl-PL"/>
+        </w:rPr>
+        <w:t>zepływu prądu przez silnik. Fun</w:t>
+      </w:r>
+      <w:r>
+        <w:rPr>
+          <w:lang w:val="pl-PL"/>
+        </w:rPr>
+        <w:t>k</w:t>
+      </w:r>
+      <w:r>
+        <w:rPr>
+          <w:lang w:val="pl-PL"/>
+        </w:rPr>
+        <w:t>cj</w:t>
+      </w:r>
+      <w:r>
+        <w:rPr>
+          <w:lang w:val="pl-PL"/>
+        </w:rPr>
+        <w:t xml:space="preserve">a </w:t>
+      </w:r>
+      <w:r>
+        <w:rPr>
+          <w:lang w:val="pl-PL"/>
+        </w:rPr>
+        <w:t>realizowana</w:t>
+      </w:r>
+      <w:r>
+        <w:rPr>
+          <w:lang w:val="pl-PL"/>
+        </w:rPr>
+        <w:t xml:space="preserve"> jest przez układ scalony TB6612FNG, który pozwala na kontrole kierunku obrotów </w:t>
+      </w:r>
+      <w:r>
+        <w:rPr>
+          <w:lang w:val="pl-PL"/>
+        </w:rPr>
+        <w:t xml:space="preserve">dwóch </w:t>
+      </w:r>
+      <w:r>
+        <w:rPr>
+          <w:lang w:val="pl-PL"/>
+        </w:rPr>
+        <w:t>silni</w:t>
+      </w:r>
+      <w:r>
+        <w:rPr>
+          <w:lang w:val="pl-PL"/>
+        </w:rPr>
+        <w:t>ków</w:t>
+      </w:r>
+      <w:r>
+        <w:rPr>
+          <w:lang w:val="pl-PL"/>
+        </w:rPr>
+        <w:t xml:space="preserve"> oraz regulacje</w:t>
+      </w:r>
+      <w:r>
+        <w:rPr>
+          <w:lang w:val="pl-PL"/>
+        </w:rPr>
+        <w:t xml:space="preserve"> ich</w:t>
+      </w:r>
+      <w:r>
+        <w:rPr>
+          <w:lang w:val="pl-PL"/>
+        </w:rPr>
+        <w:t xml:space="preserve"> prędkości syg</w:t>
+      </w:r>
+      <w:r>
+        <w:rPr>
+          <w:lang w:val="pl-PL"/>
+        </w:rPr>
+        <w:t>n</w:t>
+      </w:r>
+      <w:r>
+        <w:rPr>
+          <w:lang w:val="pl-PL"/>
+        </w:rPr>
+        <w:t>ałem PWM (ang. Pulse Width Modulation)</w:t>
+      </w:r>
+      <w:r>
+        <w:rPr>
+          <w:lang w:val="pl-PL"/>
+        </w:rPr>
+        <w:t>.</w:t>
+      </w:r>
+      <w:r>
+        <w:rPr>
+          <w:lang w:val="pl-PL"/>
+        </w:rPr>
+        <w:t xml:space="preserve"> Sygnał zasilający silniki oraz wyprowadzenia enkoder</w:t>
+      </w:r>
+      <w:r>
+        <w:rPr>
+          <w:lang w:val="pl-PL"/>
+        </w:rPr>
+        <w:t>ów połączone z uk</w:t>
+      </w:r>
+      <w:r>
+        <w:rPr>
+          <w:lang w:val="pl-PL"/>
+        </w:rPr>
+        <w:t>ł</w:t>
+      </w:r>
+      <w:r>
+        <w:rPr>
+          <w:lang w:val="pl-PL"/>
+        </w:rPr>
+        <w:t>adem jest za pośrednictwem złącza micromatch . Wszystkie sygnały podłączone są do mikrokontrolera przez wyprowadzenia Nuc</w:t>
+      </w:r>
+      <w:r>
+        <w:rPr>
+          <w:lang w:val="pl-PL"/>
+        </w:rPr>
+        <w:t>e</w:t>
+      </w:r>
+      <w:r>
+        <w:rPr>
+          <w:lang w:val="pl-PL"/>
+        </w:rPr>
+        <w:t>lo.</w:t>
+      </w:r>
     </w:p>
     <w:p>
       <w:pPr>
-        <w:pStyle w:val="Nagwek2"/>
+        <w:pStyle w:val="Heading1"/>
+        <w:numPr>
+          <w:ilvl w:val="0"/>
+          <w:numId w:val="1"/>
+        </w:numPr>
+        <w:rPr>
+          <w:lang w:val="pl-PL"/>
+        </w:rPr>
+      </w:pPr>
+      <w:bookmarkStart w:id="11" w:name="_Toc436583505"/>
+      <w:bookmarkEnd w:id="11"/>
+      <w:r>
+        <w:rPr>
+          <w:lang w:val="pl-PL"/>
+        </w:rPr>
+        <w:lastRenderedPageBreak/>
+        <w:t>Oprogramowanie robota mobilnego</w:t>
+      </w:r>
+    </w:p>
+    <w:p>
+      <w:pPr>
+        <w:pStyle w:val="Heading2"/>
         <w:numPr>
           <w:ilvl w:val="1"/>
           <w:numId w:val="1"/>
@@ -3024,58 +3611,6 @@
           <w:lang w:val="pl-PL"/>
         </w:rPr>
       </w:pPr>
-      <w:bookmarkStart w:id="10" w:name="_Toc436583504"/>
-      <w:bookmarkEnd w:id="10"/>
-      <w:r>
-        <w:rPr>
-          <w:lang w:val="pl-PL"/>
-        </w:rPr>
-        <w:t>Podsumowanie</w:t>
-      </w:r>
-    </w:p>
-    <w:p>
-      <w:r>
-        <w:rPr>
-          <w:lang w:val="pl-PL"/>
-        </w:rPr>
-        <w:t>Platforma ele</w:t>
-      </w:r>
-      <w:r>
-        <w:t xml:space="preserve">ktronicza </w:t>
-      </w:r>
-    </w:p>
-    <w:p>
-      <w:pPr>
-        <w:pStyle w:val="Nagwek1"/>
-        <w:numPr>
-          <w:ilvl w:val="0"/>
-          <w:numId w:val="1"/>
-        </w:numPr>
-        <w:rPr>
-          <w:lang w:val="pl-PL"/>
-        </w:rPr>
-      </w:pPr>
-      <w:bookmarkStart w:id="11" w:name="_Toc436583505"/>
-      <w:bookmarkEnd w:id="11"/>
-      <w:r>
-        <w:rPr>
-          <w:lang w:val="pl-PL"/>
-        </w:rPr>
-        <w:lastRenderedPageBreak/>
-        <w:t>Oprogramowanie robota mobilnego</w:t>
-      </w:r>
-    </w:p>
-    <w:p>
-      <w:pPr>
-        <w:pStyle w:val="Nagwek2"/>
-        <w:numPr>
-          <w:ilvl w:val="1"/>
-          <w:numId w:val="1"/>
-        </w:numPr>
-        <w:rPr>
-          <w:lang w:val="pl-PL"/>
-        </w:rPr>
-      </w:pPr>
       <w:bookmarkStart w:id="12" w:name="_Toc436583506"/>
       <w:bookmarkEnd w:id="12"/>
       <w:r>
@@ -3087,10 +3622,10 @@
     </w:p>
     <w:tbl>
       <w:tblPr>
-        <w:tblStyle w:val="Tabela-Siatka"/>
+        <w:tblStyle w:val="TableGrid"/>
         <w:tblW w:w="0" w:type="auto"/>
         <w:tblInd w:w="750" w:type="dxa"/>
-        <w:tblLook w:val="04A0"/>
+        <w:tblLook w:val="04A0" w:firstRow="1" w:lastRow="0" w:firstColumn="1" w:lastColumn="0" w:noHBand="0" w:noVBand="1"/>
       </w:tblPr>
       <w:tblGrid>
         <w:gridCol w:w="8826"/>
@@ -3102,7 +3637,7 @@
           </w:tcPr>
           <w:p>
             <w:pPr>
-              <w:pStyle w:val="Nagwek2"/>
+              <w:pStyle w:val="Heading2"/>
               <w:outlineLvl w:val="1"/>
               <w:rPr>
                 <w:lang w:val="pl-PL"/>
@@ -3118,7 +3653,7 @@
           </w:tcPr>
           <w:p>
             <w:pPr>
-              <w:pStyle w:val="Nagwek2"/>
+              <w:pStyle w:val="Heading2"/>
               <w:outlineLvl w:val="1"/>
               <w:rPr>
                 <w:lang w:val="pl-PL"/>
@@ -3127,7 +3662,6 @@
             <w:r>
               <w:rPr>
                 <w:noProof/>
-                <w:lang w:val="pl-PL" w:eastAsia="pl-PL"/>
               </w:rPr>
               <w:drawing>
                 <wp:inline distT="0" distB="0" distL="0" distR="0">
@@ -3260,7 +3794,7 @@
     </w:p>
     <w:p>
       <w:pPr>
-        <w:pStyle w:val="Nagwek2"/>
+        <w:pStyle w:val="Heading2"/>
         <w:numPr>
           <w:ilvl w:val="1"/>
           <w:numId w:val="1"/>
@@ -3307,7 +3841,7 @@
         <w:tblCellMar>
           <w:left w:w="113" w:type="dxa"/>
         </w:tblCellMar>
-        <w:tblLook w:val="04A0"/>
+        <w:tblLook w:val="04A0" w:firstRow="1" w:lastRow="0" w:firstColumn="1" w:lastColumn="0" w:noHBand="0" w:noVBand="1"/>
       </w:tblPr>
       <w:tblGrid>
         <w:gridCol w:w="9559"/>
@@ -3334,7 +3868,7 @@
             <w:r>
               <w:rPr>
                 <w:noProof/>
-                <w:lang w:eastAsia="pl-PL"/>
+                <w:lang w:val="en-US"/>
               </w:rPr>
               <w:lastRenderedPageBreak/>
               <w:drawing>
@@ -3407,7 +3941,7 @@
             <w:r>
               <w:rPr>
                 <w:noProof/>
-                <w:lang w:eastAsia="pl-PL"/>
+                <w:lang w:val="en-US"/>
               </w:rPr>
               <w:drawing>
                 <wp:inline distT="0" distB="0" distL="0" distR="0">
@@ -3485,7 +4019,7 @@
         <w:tblCellMar>
           <w:left w:w="113" w:type="dxa"/>
         </w:tblCellMar>
-        <w:tblLook w:val="04A0"/>
+        <w:tblLook w:val="04A0" w:firstRow="1" w:lastRow="0" w:firstColumn="1" w:lastColumn="0" w:noHBand="0" w:noVBand="1"/>
       </w:tblPr>
       <w:tblGrid>
         <w:gridCol w:w="9500"/>
@@ -3512,7 +4046,7 @@
             <w:r>
               <w:rPr>
                 <w:noProof/>
-                <w:lang w:eastAsia="pl-PL"/>
+                <w:lang w:val="en-US"/>
               </w:rPr>
               <w:lastRenderedPageBreak/>
               <w:drawing>
@@ -3577,7 +4111,7 @@
     </w:p>
     <w:p>
       <w:pPr>
-        <w:pStyle w:val="Nagwek2"/>
+        <w:pStyle w:val="Heading2"/>
         <w:numPr>
           <w:ilvl w:val="1"/>
           <w:numId w:val="1"/>
@@ -3630,7 +4164,7 @@
     </w:p>
     <w:p>
       <w:pPr>
-        <w:pStyle w:val="Akapitzlist"/>
+        <w:pStyle w:val="ListParagraph"/>
         <w:numPr>
           <w:ilvl w:val="0"/>
           <w:numId w:val="4"/>
@@ -3648,7 +4182,7 @@
     </w:p>
     <w:p>
       <w:pPr>
-        <w:pStyle w:val="Akapitzlist"/>
+        <w:pStyle w:val="ListParagraph"/>
         <w:numPr>
           <w:ilvl w:val="0"/>
           <w:numId w:val="4"/>
@@ -3666,7 +4200,7 @@
     </w:p>
     <w:p>
       <w:pPr>
-        <w:pStyle w:val="Akapitzlist"/>
+        <w:pStyle w:val="ListParagraph"/>
         <w:numPr>
           <w:ilvl w:val="0"/>
           <w:numId w:val="4"/>
@@ -3684,7 +4218,7 @@
     </w:p>
     <w:p>
       <w:pPr>
-        <w:pStyle w:val="Akapitzlist"/>
+        <w:pStyle w:val="ListParagraph"/>
         <w:numPr>
           <w:ilvl w:val="0"/>
           <w:numId w:val="4"/>
@@ -3730,7 +4264,7 @@
         <w:tblCellMar>
           <w:left w:w="113" w:type="dxa"/>
         </w:tblCellMar>
-        <w:tblLook w:val="04A0"/>
+        <w:tblLook w:val="04A0" w:firstRow="1" w:lastRow="0" w:firstColumn="1" w:lastColumn="0" w:noHBand="0" w:noVBand="1"/>
       </w:tblPr>
       <w:tblGrid>
         <w:gridCol w:w="1869"/>
@@ -3940,7 +4474,7 @@
           <w:insideH w:val="nil"/>
           <w:insideV w:val="nil"/>
         </w:tblBorders>
-        <w:tblLook w:val="04A0"/>
+        <w:tblLook w:val="04A0" w:firstRow="1" w:lastRow="0" w:firstColumn="1" w:lastColumn="0" w:noHBand="0" w:noVBand="1"/>
       </w:tblPr>
       <w:tblGrid>
         <w:gridCol w:w="1869"/>
@@ -4449,7 +4983,7 @@
     </w:p>
     <w:p>
       <w:pPr>
-        <w:pStyle w:val="Nagwek2"/>
+        <w:pStyle w:val="Heading2"/>
         <w:numPr>
           <w:ilvl w:val="1"/>
           <w:numId w:val="1"/>
@@ -4487,7 +5021,7 @@
           <w:insideH w:val="nil"/>
           <w:insideV w:val="nil"/>
         </w:tblBorders>
-        <w:tblLook w:val="04A0"/>
+        <w:tblLook w:val="04A0" w:firstRow="1" w:lastRow="0" w:firstColumn="1" w:lastColumn="0" w:noHBand="0" w:noVBand="1"/>
       </w:tblPr>
       <w:tblGrid>
         <w:gridCol w:w="1868"/>
@@ -5165,7 +5699,6 @@
                 <w:color w:val="333333"/>
                 <w:sz w:val="18"/>
                 <w:szCs w:val="18"/>
-                <w:lang w:val="pl-PL"/>
               </w:rPr>
             </w:pPr>
             <w:r>
@@ -5174,7 +5707,6 @@
                 <w:color w:val="A71D5D"/>
                 <w:sz w:val="18"/>
                 <w:szCs w:val="18"/>
-                <w:lang w:val="pl-PL"/>
               </w:rPr>
               <w:t>if</w:t>
             </w:r>
@@ -5184,7 +5716,6 @@
                 <w:color w:val="333333"/>
                 <w:sz w:val="18"/>
                 <w:szCs w:val="18"/>
-                <w:lang w:val="pl-PL"/>
               </w:rPr>
               <w:t>(command[</w:t>
             </w:r>
@@ -5194,7 +5725,6 @@
                 <w:color w:val="0086B3"/>
                 <w:sz w:val="18"/>
                 <w:szCs w:val="18"/>
-                <w:lang w:val="pl-PL"/>
               </w:rPr>
               <w:t>1</w:t>
             </w:r>
@@ -5204,7 +5734,6 @@
                 <w:color w:val="333333"/>
                 <w:sz w:val="18"/>
                 <w:szCs w:val="18"/>
-                <w:lang w:val="pl-PL"/>
               </w:rPr>
               <w:t xml:space="preserve">] == </w:t>
             </w:r>
@@ -5214,7 +5743,6 @@
                 <w:color w:val="0086B3"/>
                 <w:sz w:val="18"/>
                 <w:szCs w:val="18"/>
-                <w:lang w:val="pl-PL"/>
               </w:rPr>
               <w:t>14</w:t>
             </w:r>
@@ -5224,7 +5752,6 @@
                 <w:color w:val="333333"/>
                 <w:sz w:val="18"/>
                 <w:szCs w:val="18"/>
-                <w:lang w:val="pl-PL"/>
               </w:rPr>
               <w:t>)</w:t>
             </w:r>
@@ -5598,7 +6125,7 @@
           <w:insideH w:val="nil"/>
           <w:insideV w:val="nil"/>
         </w:tblBorders>
-        <w:tblLook w:val="04A0"/>
+        <w:tblLook w:val="04A0" w:firstRow="1" w:lastRow="0" w:firstColumn="1" w:lastColumn="0" w:noHBand="0" w:noVBand="1"/>
       </w:tblPr>
       <w:tblGrid>
         <w:gridCol w:w="959"/>
@@ -7407,7 +7934,7 @@
     </w:p>
     <w:p>
       <w:pPr>
-        <w:pStyle w:val="Nagwek2"/>
+        <w:pStyle w:val="Heading2"/>
         <w:numPr>
           <w:ilvl w:val="1"/>
           <w:numId w:val="1"/>
@@ -7462,7 +7989,7 @@
           <w:insideH w:val="nil"/>
           <w:insideV w:val="nil"/>
         </w:tblBorders>
-        <w:tblLook w:val="04A0"/>
+        <w:tblLook w:val="04A0" w:firstRow="1" w:lastRow="0" w:firstColumn="1" w:lastColumn="0" w:noHBand="0" w:noVBand="1"/>
       </w:tblPr>
       <w:tblGrid>
         <w:gridCol w:w="1868"/>
@@ -7917,7 +8444,7 @@
     </w:p>
     <w:p>
       <w:pPr>
-        <w:pStyle w:val="Nagwek2"/>
+        <w:pStyle w:val="Heading2"/>
         <w:numPr>
           <w:ilvl w:val="1"/>
           <w:numId w:val="1"/>
@@ -8026,7 +8553,7 @@
           <w:insideH w:val="nil"/>
           <w:insideV w:val="nil"/>
         </w:tblBorders>
-        <w:tblLook w:val="04A0"/>
+        <w:tblLook w:val="04A0" w:firstRow="1" w:lastRow="0" w:firstColumn="1" w:lastColumn="0" w:noHBand="0" w:noVBand="1"/>
       </w:tblPr>
       <w:tblGrid>
         <w:gridCol w:w="1383"/>
@@ -8835,7 +9362,7 @@
           <w:insideH w:val="nil"/>
           <w:insideV w:val="nil"/>
         </w:tblBorders>
-        <w:tblLook w:val="04A0"/>
+        <w:tblLook w:val="04A0" w:firstRow="1" w:lastRow="0" w:firstColumn="1" w:lastColumn="0" w:noHBand="0" w:noVBand="1"/>
       </w:tblPr>
       <w:tblGrid>
         <w:gridCol w:w="816"/>
@@ -9360,7 +9887,7 @@
           <w:insideH w:val="nil"/>
           <w:insideV w:val="nil"/>
         </w:tblBorders>
-        <w:tblLook w:val="04A0"/>
+        <w:tblLook w:val="04A0" w:firstRow="1" w:lastRow="0" w:firstColumn="1" w:lastColumn="0" w:noHBand="0" w:noVBand="1"/>
       </w:tblPr>
       <w:tblGrid>
         <w:gridCol w:w="1369"/>
@@ -9417,7 +9944,7 @@
                 <w:left w:w="150" w:type="dxa"/>
                 <w:right w:w="150" w:type="dxa"/>
               </w:tblCellMar>
-              <w:tblLook w:val="04A0"/>
+              <w:tblLook w:val="04A0" w:firstRow="1" w:lastRow="0" w:firstColumn="1" w:lastColumn="0" w:noHBand="0" w:noVBand="1"/>
             </w:tblPr>
             <w:tblGrid>
               <w:gridCol w:w="6144"/>
@@ -9826,7 +10353,7 @@
           <w:insideH w:val="nil"/>
           <w:insideV w:val="nil"/>
         </w:tblBorders>
-        <w:tblLook w:val="04A0"/>
+        <w:tblLook w:val="04A0" w:firstRow="1" w:lastRow="0" w:firstColumn="1" w:lastColumn="0" w:noHBand="0" w:noVBand="1"/>
       </w:tblPr>
       <w:tblGrid>
         <w:gridCol w:w="1667"/>
@@ -10429,7 +10956,27 @@
         <w:rPr>
           <w:lang w:val="pl-PL"/>
         </w:rPr>
-        <w:t xml:space="preserve">&lt;&lt; wyniki doświadczenia &gt;&gt; </w:t>
+        <w:t>&lt;&lt; wyniki doświadczenia</w:t>
+      </w:r>
+      <w:r>
+        <w:rPr>
+          <w:lang w:val="pl-PL"/>
+        </w:rPr>
+        <w:t xml:space="preserve"> są </w:t>
+      </w:r>
+      <w:bookmarkStart w:id="17" w:name="_GoBack"/>
+      <w:bookmarkEnd w:id="17"/>
+      <w:r>
+        <w:rPr>
+          <w:lang w:val="pl-PL"/>
+        </w:rPr>
+        <w:t>przygotowane ale po zmianach w kodzie z pomiarem prędkości, po proprawce wrzuse wszystko z wnioskami</w:t>
+      </w:r>
+      <w:r>
+        <w:rPr>
+          <w:lang w:val="pl-PL"/>
+        </w:rPr>
+        <w:t xml:space="preserve"> &gt;&gt; </w:t>
       </w:r>
     </w:p>
     <w:p>
@@ -10441,7 +10988,7 @@
     </w:p>
     <w:p>
       <w:pPr>
-        <w:pStyle w:val="Nagwek2"/>
+        <w:pStyle w:val="Heading2"/>
         <w:numPr>
           <w:ilvl w:val="1"/>
           <w:numId w:val="1"/>
@@ -10450,8 +10997,8 @@
           <w:lang w:val="pl-PL"/>
         </w:rPr>
       </w:pPr>
-      <w:bookmarkStart w:id="17" w:name="_Toc436583511"/>
-      <w:bookmarkEnd w:id="17"/>
+      <w:bookmarkStart w:id="18" w:name="_Toc436583511"/>
+      <w:bookmarkEnd w:id="18"/>
       <w:r>
         <w:rPr>
           <w:lang w:val="pl-PL"/>
@@ -10461,9 +11008,9 @@
     </w:p>
     <w:tbl>
       <w:tblPr>
-        <w:tblStyle w:val="Tabela-Siatka"/>
+        <w:tblStyle w:val="TableGrid"/>
         <w:tblW w:w="0" w:type="auto"/>
-        <w:tblLook w:val="04A0"/>
+        <w:tblLook w:val="04A0" w:firstRow="1" w:lastRow="0" w:firstColumn="1" w:lastColumn="0" w:noHBand="0" w:noVBand="1"/>
       </w:tblPr>
       <w:tblGrid>
         <w:gridCol w:w="9500"/>
@@ -10503,7 +11050,6 @@
             <w:r>
               <w:rPr>
                 <w:noProof/>
-                <w:lang w:val="pl-PL" w:eastAsia="pl-PL"/>
               </w:rPr>
               <w:drawing>
                 <wp:inline distT="0" distB="0" distL="0" distR="0">
@@ -10866,9 +11412,9 @@
     </w:p>
     <w:tbl>
       <w:tblPr>
-        <w:tblStyle w:val="Tabela-Siatka"/>
+        <w:tblStyle w:val="TableGrid"/>
         <w:tblW w:w="0" w:type="auto"/>
-        <w:tblLook w:val="04A0"/>
+        <w:tblLook w:val="04A0" w:firstRow="1" w:lastRow="0" w:firstColumn="1" w:lastColumn="0" w:noHBand="0" w:noVBand="1"/>
       </w:tblPr>
       <w:tblGrid>
         <w:gridCol w:w="1101"/>
@@ -11006,6 +11552,7 @@
                 <w:szCs w:val="18"/>
                 <w:lang w:eastAsia="pl-PL"/>
               </w:rPr>
+              <w:lastRenderedPageBreak/>
               <w:tab/>
               <w:t>eLeft = setLeftSpeed - leftV</w:t>
             </w:r>
@@ -11039,7 +11586,6 @@
                 <w:szCs w:val="18"/>
                 <w:lang w:eastAsia="pl-PL"/>
               </w:rPr>
-              <w:lastRenderedPageBreak/>
               <w:tab/>
               <w:t>eRight = setRightSpeed - rightVelocity;</w:t>
             </w:r>
@@ -11273,8 +11819,8 @@
           <w:lang w:val="pl-PL"/>
         </w:rPr>
       </w:pPr>
-      <w:bookmarkStart w:id="18" w:name="_Toc436583512"/>
-      <w:bookmarkEnd w:id="18"/>
+      <w:bookmarkStart w:id="19" w:name="_Toc436583512"/>
+      <w:bookmarkEnd w:id="19"/>
       <w:r>
         <w:rPr>
           <w:lang w:val="pl-PL"/>
@@ -11386,7 +11932,7 @@
     </w:p>
     <w:p>
       <w:pPr>
-        <w:pStyle w:val="Nagwek1"/>
+        <w:pStyle w:val="Heading1"/>
         <w:numPr>
           <w:ilvl w:val="0"/>
           <w:numId w:val="1"/>
@@ -11404,7 +11950,7 @@
     </w:p>
     <w:p>
       <w:pPr>
-        <w:pStyle w:val="Nagwek2"/>
+        <w:pStyle w:val="Heading2"/>
         <w:numPr>
           <w:ilvl w:val="1"/>
           <w:numId w:val="1"/>
@@ -11413,8 +11959,8 @@
           <w:lang w:val="pl-PL"/>
         </w:rPr>
       </w:pPr>
-      <w:bookmarkStart w:id="19" w:name="_Toc436583513"/>
-      <w:bookmarkEnd w:id="19"/>
+      <w:bookmarkStart w:id="20" w:name="_Toc436583513"/>
+      <w:bookmarkEnd w:id="20"/>
       <w:r>
         <w:rPr>
           <w:lang w:val="pl-PL"/>
@@ -11451,7 +11997,7 @@
     </w:p>
     <w:p>
       <w:pPr>
-        <w:pStyle w:val="Akapitzlist"/>
+        <w:pStyle w:val="ListParagraph"/>
         <w:numPr>
           <w:ilvl w:val="0"/>
           <w:numId w:val="5"/>
@@ -11469,7 +12015,7 @@
     </w:p>
     <w:p>
       <w:pPr>
-        <w:pStyle w:val="Akapitzlist"/>
+        <w:pStyle w:val="ListParagraph"/>
         <w:numPr>
           <w:ilvl w:val="0"/>
           <w:numId w:val="5"/>
@@ -11487,7 +12033,7 @@
     </w:p>
     <w:p>
       <w:pPr>
-        <w:pStyle w:val="Akapitzlist"/>
+        <w:pStyle w:val="ListParagraph"/>
         <w:numPr>
           <w:ilvl w:val="0"/>
           <w:numId w:val="5"/>
@@ -11519,9 +12065,9 @@
     </w:p>
     <w:tbl>
       <w:tblPr>
-        <w:tblStyle w:val="Tabela-Siatka"/>
+        <w:tblStyle w:val="TableGrid"/>
         <w:tblW w:w="0" w:type="auto"/>
-        <w:tblLook w:val="04A0"/>
+        <w:tblLook w:val="04A0" w:firstRow="1" w:lastRow="0" w:firstColumn="1" w:lastColumn="0" w:noHBand="0" w:noVBand="1"/>
       </w:tblPr>
       <w:tblGrid>
         <w:gridCol w:w="9500"/>
@@ -11561,7 +12107,6 @@
             <w:r>
               <w:rPr>
                 <w:noProof/>
-                <w:lang w:val="pl-PL" w:eastAsia="pl-PL"/>
               </w:rPr>
               <w:lastRenderedPageBreak/>
               <w:drawing>
@@ -11680,7 +12225,7 @@
     </w:p>
     <w:p>
       <w:pPr>
-        <w:pStyle w:val="Nagwek2"/>
+        <w:pStyle w:val="Heading2"/>
         <w:numPr>
           <w:ilvl w:val="1"/>
           <w:numId w:val="1"/>
@@ -11689,8 +12234,8 @@
           <w:lang w:val="pl-PL"/>
         </w:rPr>
       </w:pPr>
-      <w:bookmarkStart w:id="20" w:name="_Toc436583514"/>
-      <w:bookmarkEnd w:id="20"/>
+      <w:bookmarkStart w:id="21" w:name="_Toc436583514"/>
+      <w:bookmarkEnd w:id="21"/>
       <w:r>
         <w:rPr>
           <w:lang w:val="pl-PL"/>
@@ -11730,9 +12275,9 @@
     </w:p>
     <w:tbl>
       <w:tblPr>
-        <w:tblStyle w:val="Tabela-Siatka"/>
+        <w:tblStyle w:val="TableGrid"/>
         <w:tblW w:w="0" w:type="auto"/>
-        <w:tblLook w:val="04A0"/>
+        <w:tblLook w:val="04A0" w:firstRow="1" w:lastRow="0" w:firstColumn="1" w:lastColumn="0" w:noHBand="0" w:noVBand="1"/>
       </w:tblPr>
       <w:tblGrid>
         <w:gridCol w:w="9500"/>
@@ -11772,7 +12317,6 @@
             <w:r>
               <w:rPr>
                 <w:noProof/>
-                <w:lang w:val="pl-PL" w:eastAsia="pl-PL"/>
               </w:rPr>
               <w:drawing>
                 <wp:inline distT="0" distB="0" distL="0" distR="0">
@@ -11843,7 +12387,7 @@
           <w:insideH w:val="nil"/>
           <w:insideV w:val="nil"/>
         </w:tblBorders>
-        <w:tblLook w:val="04A0"/>
+        <w:tblLook w:val="04A0" w:firstRow="1" w:lastRow="0" w:firstColumn="1" w:lastColumn="0" w:noHBand="0" w:noVBand="1"/>
       </w:tblPr>
       <w:tblGrid>
         <w:gridCol w:w="238"/>
@@ -11931,7 +12475,7 @@
           <w:insideH w:val="nil"/>
           <w:insideV w:val="nil"/>
         </w:tblBorders>
-        <w:tblLook w:val="04A0"/>
+        <w:tblLook w:val="04A0" w:firstRow="1" w:lastRow="0" w:firstColumn="1" w:lastColumn="0" w:noHBand="0" w:noVBand="1"/>
       </w:tblPr>
       <w:tblGrid>
         <w:gridCol w:w="816"/>
@@ -13144,7 +13688,7 @@
     </w:p>
     <w:p>
       <w:pPr>
-        <w:pStyle w:val="Akapitzlist"/>
+        <w:pStyle w:val="ListParagraph"/>
         <w:numPr>
           <w:ilvl w:val="0"/>
           <w:numId w:val="6"/>
@@ -13162,7 +13706,7 @@
     </w:p>
     <w:p>
       <w:pPr>
-        <w:pStyle w:val="Akapitzlist"/>
+        <w:pStyle w:val="ListParagraph"/>
         <w:numPr>
           <w:ilvl w:val="0"/>
           <w:numId w:val="6"/>
@@ -13227,7 +13771,7 @@
     </w:p>
     <w:p>
       <w:pPr>
-        <w:pStyle w:val="Nagwek2"/>
+        <w:pStyle w:val="Heading2"/>
         <w:numPr>
           <w:ilvl w:val="1"/>
           <w:numId w:val="1"/>
@@ -13236,8 +13780,8 @@
           <w:lang w:val="pl-PL"/>
         </w:rPr>
       </w:pPr>
-      <w:bookmarkStart w:id="21" w:name="_Toc436583515"/>
-      <w:bookmarkEnd w:id="21"/>
+      <w:bookmarkStart w:id="22" w:name="_Toc436583515"/>
+      <w:bookmarkEnd w:id="22"/>
       <w:r>
         <w:rPr>
           <w:lang w:val="pl-PL"/>
@@ -13273,7 +13817,7 @@
         <w:tblCellMar>
           <w:left w:w="113" w:type="dxa"/>
         </w:tblCellMar>
-        <w:tblLook w:val="04A0"/>
+        <w:tblLook w:val="04A0" w:firstRow="1" w:lastRow="0" w:firstColumn="1" w:lastColumn="0" w:noHBand="0" w:noVBand="1"/>
       </w:tblPr>
       <w:tblGrid>
         <w:gridCol w:w="9500"/>
@@ -13332,7 +13876,6 @@
             <w:r>
               <w:rPr>
                 <w:noProof/>
-                <w:lang w:val="pl-PL" w:eastAsia="pl-PL"/>
               </w:rPr>
               <w:drawing>
                 <wp:inline distT="0" distB="0" distL="0" distR="0">
@@ -13407,7 +13950,7 @@
           <w:insideH w:val="nil"/>
           <w:insideV w:val="nil"/>
         </w:tblBorders>
-        <w:tblLook w:val="04A0"/>
+        <w:tblLook w:val="04A0" w:firstRow="1" w:lastRow="0" w:firstColumn="1" w:lastColumn="0" w:noHBand="0" w:noVBand="1"/>
       </w:tblPr>
       <w:tblGrid>
         <w:gridCol w:w="9500"/>
@@ -13466,7 +14009,6 @@
             <w:r>
               <w:rPr>
                 <w:noProof/>
-                <w:lang w:val="pl-PL" w:eastAsia="pl-PL"/>
               </w:rPr>
               <w:lastRenderedPageBreak/>
               <w:drawing>
@@ -13533,7 +14075,7 @@
     </w:p>
     <w:p>
       <w:pPr>
-        <w:pStyle w:val="Akapitzlist"/>
+        <w:pStyle w:val="ListParagraph"/>
         <w:numPr>
           <w:ilvl w:val="0"/>
           <w:numId w:val="15"/>
@@ -13551,7 +14093,7 @@
     </w:p>
     <w:p>
       <w:pPr>
-        <w:pStyle w:val="Akapitzlist"/>
+        <w:pStyle w:val="ListParagraph"/>
         <w:numPr>
           <w:ilvl w:val="0"/>
           <w:numId w:val="15"/>
@@ -13569,7 +14111,7 @@
     </w:p>
     <w:p>
       <w:pPr>
-        <w:pStyle w:val="Akapitzlist"/>
+        <w:pStyle w:val="ListParagraph"/>
         <w:numPr>
           <w:ilvl w:val="0"/>
           <w:numId w:val="15"/>
@@ -13587,7 +14129,7 @@
     </w:p>
     <w:p>
       <w:pPr>
-        <w:pStyle w:val="Akapitzlist"/>
+        <w:pStyle w:val="ListParagraph"/>
         <w:numPr>
           <w:ilvl w:val="0"/>
           <w:numId w:val="15"/>
@@ -13605,7 +14147,7 @@
     </w:p>
     <w:p>
       <w:pPr>
-        <w:pStyle w:val="Akapitzlist"/>
+        <w:pStyle w:val="ListParagraph"/>
         <w:numPr>
           <w:ilvl w:val="0"/>
           <w:numId w:val="15"/>
@@ -13636,9 +14178,9 @@
     </w:p>
     <w:tbl>
       <w:tblPr>
-        <w:tblStyle w:val="Tabela-Siatka"/>
+        <w:tblStyle w:val="TableGrid"/>
         <w:tblW w:w="0" w:type="auto"/>
-        <w:tblLook w:val="04A0"/>
+        <w:tblLook w:val="04A0" w:firstRow="1" w:lastRow="0" w:firstColumn="1" w:lastColumn="0" w:noHBand="0" w:noVBand="1"/>
       </w:tblPr>
       <w:tblGrid>
         <w:gridCol w:w="9500"/>
@@ -13681,7 +14223,6 @@
             <w:r>
               <w:rPr>
                 <w:noProof/>
-                <w:lang w:val="pl-PL" w:eastAsia="pl-PL"/>
               </w:rPr>
               <w:lastRenderedPageBreak/>
               <w:drawing>
@@ -13799,7 +14340,7 @@
     </w:p>
     <w:p>
       <w:pPr>
-        <w:pStyle w:val="Nagwek2"/>
+        <w:pStyle w:val="Heading2"/>
         <w:numPr>
           <w:ilvl w:val="2"/>
           <w:numId w:val="1"/>
@@ -13808,8 +14349,8 @@
           <w:lang w:val="pl-PL"/>
         </w:rPr>
       </w:pPr>
-      <w:bookmarkStart w:id="22" w:name="_Toc436583516"/>
-      <w:bookmarkEnd w:id="22"/>
+      <w:bookmarkStart w:id="23" w:name="_Toc436583516"/>
+      <w:bookmarkEnd w:id="23"/>
       <w:r>
         <w:rPr>
           <w:lang w:val="pl-PL"/>
@@ -13866,7 +14407,7 @@
           <w:insideH w:val="nil"/>
           <w:insideV w:val="nil"/>
         </w:tblBorders>
-        <w:tblLook w:val="04A0"/>
+        <w:tblLook w:val="04A0" w:firstRow="1" w:lastRow="0" w:firstColumn="1" w:lastColumn="0" w:noHBand="0" w:noVBand="1"/>
       </w:tblPr>
       <w:tblGrid>
         <w:gridCol w:w="1099"/>
@@ -14726,7 +15267,7 @@
           <w:insideH w:val="nil"/>
           <w:insideV w:val="nil"/>
         </w:tblBorders>
-        <w:tblLook w:val="04A0"/>
+        <w:tblLook w:val="04A0" w:firstRow="1" w:lastRow="0" w:firstColumn="1" w:lastColumn="0" w:noHBand="0" w:noVBand="1"/>
       </w:tblPr>
       <w:tblGrid>
         <w:gridCol w:w="1241"/>
@@ -15981,7 +16522,7 @@
           <w:insideH w:val="nil"/>
           <w:insideV w:val="nil"/>
         </w:tblBorders>
-        <w:tblLook w:val="04A0"/>
+        <w:tblLook w:val="04A0" w:firstRow="1" w:lastRow="0" w:firstColumn="1" w:lastColumn="0" w:noHBand="0" w:noVBand="1"/>
       </w:tblPr>
       <w:tblGrid>
         <w:gridCol w:w="1383"/>
@@ -16945,7 +17486,7 @@
     </w:p>
     <w:p>
       <w:pPr>
-        <w:pStyle w:val="Nagwek2"/>
+        <w:pStyle w:val="Heading2"/>
         <w:numPr>
           <w:ilvl w:val="1"/>
           <w:numId w:val="1"/>
@@ -16954,8 +17495,8 @@
           <w:lang w:val="pl-PL"/>
         </w:rPr>
       </w:pPr>
-      <w:bookmarkStart w:id="23" w:name="_Toc436583517"/>
-      <w:bookmarkEnd w:id="23"/>
+      <w:bookmarkStart w:id="24" w:name="_Toc436583517"/>
+      <w:bookmarkEnd w:id="24"/>
       <w:r>
         <w:rPr>
           <w:lang w:val="pl-PL"/>
@@ -16989,7 +17530,7 @@
           <w:insideH w:val="nil"/>
           <w:insideV w:val="nil"/>
         </w:tblBorders>
-        <w:tblLook w:val="04A0"/>
+        <w:tblLook w:val="04A0" w:firstRow="1" w:lastRow="0" w:firstColumn="1" w:lastColumn="0" w:noHBand="0" w:noVBand="1"/>
       </w:tblPr>
       <w:tblGrid>
         <w:gridCol w:w="9500"/>
@@ -17098,7 +17639,7 @@
     </w:p>
     <w:p>
       <w:pPr>
-        <w:pStyle w:val="Nagwek2"/>
+        <w:pStyle w:val="Heading2"/>
         <w:numPr>
           <w:ilvl w:val="2"/>
           <w:numId w:val="1"/>
@@ -17107,8 +17648,8 @@
           <w:lang w:val="pl-PL"/>
         </w:rPr>
       </w:pPr>
-      <w:bookmarkStart w:id="24" w:name="_Toc436583518"/>
-      <w:bookmarkEnd w:id="24"/>
+      <w:bookmarkStart w:id="25" w:name="_Toc436583518"/>
+      <w:bookmarkEnd w:id="25"/>
       <w:r>
         <w:rPr>
           <w:lang w:val="pl-PL"/>
@@ -17169,7 +17710,7 @@
         <w:tblCellMar>
           <w:left w:w="113" w:type="dxa"/>
         </w:tblCellMar>
-        <w:tblLook w:val="04A0"/>
+        <w:tblLook w:val="04A0" w:firstRow="1" w:lastRow="0" w:firstColumn="1" w:lastColumn="0" w:noHBand="0" w:noVBand="1"/>
       </w:tblPr>
       <w:tblGrid>
         <w:gridCol w:w="9500"/>
@@ -17197,7 +17738,6 @@
             <w:r>
               <w:rPr>
                 <w:noProof/>
-                <w:lang w:val="pl-PL" w:eastAsia="pl-PL"/>
               </w:rPr>
               <w:drawing>
                 <wp:inline distT="0" distB="0" distL="0" distR="0">
@@ -17283,7 +17823,7 @@
     </w:p>
     <w:p>
       <w:pPr>
-        <w:pStyle w:val="Akapitzlist"/>
+        <w:pStyle w:val="ListParagraph"/>
         <w:numPr>
           <w:ilvl w:val="0"/>
           <w:numId w:val="7"/>
@@ -17301,7 +17841,7 @@
     </w:p>
     <w:p>
       <w:pPr>
-        <w:pStyle w:val="Akapitzlist"/>
+        <w:pStyle w:val="ListParagraph"/>
         <w:numPr>
           <w:ilvl w:val="0"/>
           <w:numId w:val="7"/>
@@ -17319,7 +17859,7 @@
     </w:p>
     <w:p>
       <w:pPr>
-        <w:pStyle w:val="Akapitzlist"/>
+        <w:pStyle w:val="ListParagraph"/>
         <w:numPr>
           <w:ilvl w:val="0"/>
           <w:numId w:val="8"/>
@@ -17337,7 +17877,7 @@
     </w:p>
     <w:p>
       <w:pPr>
-        <w:pStyle w:val="Akapitzlist"/>
+        <w:pStyle w:val="ListParagraph"/>
         <w:numPr>
           <w:ilvl w:val="0"/>
           <w:numId w:val="8"/>
@@ -17355,7 +17895,7 @@
     </w:p>
     <w:p>
       <w:pPr>
-        <w:pStyle w:val="Akapitzlist"/>
+        <w:pStyle w:val="ListParagraph"/>
         <w:numPr>
           <w:ilvl w:val="0"/>
           <w:numId w:val="8"/>
@@ -17373,7 +17913,7 @@
     </w:p>
     <w:p>
       <w:pPr>
-        <w:pStyle w:val="Akapitzlist"/>
+        <w:pStyle w:val="ListParagraph"/>
         <w:numPr>
           <w:ilvl w:val="0"/>
           <w:numId w:val="9"/>
@@ -17391,7 +17931,7 @@
     </w:p>
     <w:p>
       <w:pPr>
-        <w:pStyle w:val="Akapitzlist"/>
+        <w:pStyle w:val="ListParagraph"/>
         <w:numPr>
           <w:ilvl w:val="0"/>
           <w:numId w:val="9"/>
@@ -17409,10 +17949,10 @@
     </w:p>
     <w:tbl>
       <w:tblPr>
-        <w:tblStyle w:val="Tabela-Siatka"/>
+        <w:tblStyle w:val="TableGrid"/>
         <w:tblW w:w="0" w:type="auto"/>
         <w:tblInd w:w="360" w:type="dxa"/>
-        <w:tblLook w:val="04A0"/>
+        <w:tblLook w:val="04A0" w:firstRow="1" w:lastRow="0" w:firstColumn="1" w:lastColumn="0" w:noHBand="0" w:noVBand="1"/>
       </w:tblPr>
       <w:tblGrid>
         <w:gridCol w:w="9216"/>
@@ -17452,7 +17992,6 @@
             <w:r>
               <w:rPr>
                 <w:noProof/>
-                <w:lang w:val="pl-PL" w:eastAsia="pl-PL"/>
               </w:rPr>
               <w:drawing>
                 <wp:inline distT="0" distB="0" distL="0" distR="0">
@@ -17595,7 +18134,7 @@
     </w:p>
     <w:p>
       <w:pPr>
-        <w:pStyle w:val="Nagwek2"/>
+        <w:pStyle w:val="Heading2"/>
         <w:numPr>
           <w:ilvl w:val="2"/>
           <w:numId w:val="1"/>
@@ -17604,8 +18143,8 @@
           <w:lang w:val="pl-PL"/>
         </w:rPr>
       </w:pPr>
-      <w:bookmarkStart w:id="25" w:name="_Toc436583519"/>
-      <w:bookmarkEnd w:id="25"/>
+      <w:bookmarkStart w:id="26" w:name="_Toc436583519"/>
+      <w:bookmarkEnd w:id="26"/>
       <w:r>
         <w:rPr>
           <w:lang w:val="pl-PL"/>
@@ -17638,7 +18177,7 @@
           <w:insideH w:val="single" w:sz="4" w:space="0" w:color="00000A"/>
           <w:insideV w:val="single" w:sz="4" w:space="0" w:color="00000A"/>
         </w:tblBorders>
-        <w:tblLook w:val="04A0"/>
+        <w:tblLook w:val="04A0" w:firstRow="1" w:lastRow="0" w:firstColumn="1" w:lastColumn="0" w:noHBand="0" w:noVBand="1"/>
       </w:tblPr>
       <w:tblGrid>
         <w:gridCol w:w="4809"/>
@@ -17800,7 +18339,6 @@
             <w:r>
               <w:rPr>
                 <w:noProof/>
-                <w:lang w:val="pl-PL" w:eastAsia="pl-PL"/>
               </w:rPr>
               <w:drawing>
                 <wp:inline distT="0" distB="0" distL="0" distR="0">
@@ -17871,7 +18409,6 @@
             <w:r>
               <w:rPr>
                 <w:noProof/>
-                <w:lang w:val="pl-PL" w:eastAsia="pl-PL"/>
               </w:rPr>
               <w:drawing>
                 <wp:inline distT="0" distB="0" distL="0" distR="0">
@@ -17975,7 +18512,7 @@
           <w:insideH w:val="single" w:sz="4" w:space="0" w:color="00000A"/>
           <w:insideV w:val="single" w:sz="4" w:space="0" w:color="00000A"/>
         </w:tblBorders>
-        <w:tblLook w:val="04A0"/>
+        <w:tblLook w:val="04A0" w:firstRow="1" w:lastRow="0" w:firstColumn="1" w:lastColumn="0" w:noHBand="0" w:noVBand="1"/>
       </w:tblPr>
       <w:tblGrid>
         <w:gridCol w:w="4767"/>
@@ -18137,7 +18674,6 @@
             <w:r>
               <w:rPr>
                 <w:noProof/>
-                <w:lang w:val="pl-PL" w:eastAsia="pl-PL"/>
               </w:rPr>
               <w:lastRenderedPageBreak/>
               <w:drawing>
@@ -18209,7 +18745,6 @@
             <w:r>
               <w:rPr>
                 <w:noProof/>
-                <w:lang w:val="pl-PL" w:eastAsia="pl-PL"/>
               </w:rPr>
               <w:drawing>
                 <wp:inline distT="0" distB="0" distL="0" distR="0">
@@ -18294,7 +18829,7 @@
           </w:p>
           <w:p>
             <w:pPr>
-              <w:pStyle w:val="Akapitzlist"/>
+              <w:pStyle w:val="ListParagraph"/>
               <w:numPr>
                 <w:ilvl w:val="0"/>
                 <w:numId w:val="10"/>
@@ -18313,7 +18848,7 @@
           </w:p>
           <w:p>
             <w:pPr>
-              <w:pStyle w:val="Akapitzlist"/>
+              <w:pStyle w:val="ListParagraph"/>
               <w:numPr>
                 <w:ilvl w:val="0"/>
                 <w:numId w:val="10"/>
@@ -18332,7 +18867,7 @@
           </w:p>
           <w:p>
             <w:pPr>
-              <w:pStyle w:val="Akapitzlist"/>
+              <w:pStyle w:val="ListParagraph"/>
               <w:numPr>
                 <w:ilvl w:val="0"/>
                 <w:numId w:val="10"/>
@@ -18365,7 +18900,7 @@
           </w:p>
           <w:p>
             <w:pPr>
-              <w:pStyle w:val="Akapitzlist"/>
+              <w:pStyle w:val="ListParagraph"/>
               <w:numPr>
                 <w:ilvl w:val="0"/>
                 <w:numId w:val="11"/>
@@ -18384,7 +18919,7 @@
           </w:p>
           <w:p>
             <w:pPr>
-              <w:pStyle w:val="Akapitzlist"/>
+              <w:pStyle w:val="ListParagraph"/>
               <w:numPr>
                 <w:ilvl w:val="0"/>
                 <w:numId w:val="11"/>
@@ -18421,7 +18956,7 @@
           </w:tcPr>
           <w:p>
             <w:pPr>
-              <w:pStyle w:val="Akapitzlist"/>
+              <w:pStyle w:val="ListParagraph"/>
               <w:spacing w:after="0"/>
               <w:rPr>
                 <w:lang w:val="pl-PL"/>
@@ -18455,7 +18990,7 @@
           <w:insideH w:val="single" w:sz="4" w:space="0" w:color="00000A"/>
           <w:insideV w:val="single" w:sz="4" w:space="0" w:color="00000A"/>
         </w:tblBorders>
-        <w:tblLook w:val="04A0"/>
+        <w:tblLook w:val="04A0" w:firstRow="1" w:lastRow="0" w:firstColumn="1" w:lastColumn="0" w:noHBand="0" w:noVBand="1"/>
       </w:tblPr>
       <w:tblGrid>
         <w:gridCol w:w="4788"/>
@@ -18617,7 +19152,6 @@
             <w:r>
               <w:rPr>
                 <w:noProof/>
-                <w:lang w:val="pl-PL" w:eastAsia="pl-PL"/>
               </w:rPr>
               <w:lastRenderedPageBreak/>
               <w:drawing>
@@ -18689,7 +19223,6 @@
             <w:r>
               <w:rPr>
                 <w:noProof/>
-                <w:lang w:val="pl-PL" w:eastAsia="pl-PL"/>
               </w:rPr>
               <w:drawing>
                 <wp:inline distT="0" distB="0" distL="0" distR="0">
@@ -18774,7 +19307,7 @@
           </w:p>
           <w:p>
             <w:pPr>
-              <w:pStyle w:val="Akapitzlist"/>
+              <w:pStyle w:val="ListParagraph"/>
               <w:numPr>
                 <w:ilvl w:val="0"/>
                 <w:numId w:val="12"/>
@@ -18793,7 +19326,7 @@
           </w:p>
           <w:p>
             <w:pPr>
-              <w:pStyle w:val="Akapitzlist"/>
+              <w:pStyle w:val="ListParagraph"/>
               <w:numPr>
                 <w:ilvl w:val="0"/>
                 <w:numId w:val="12"/>
@@ -18812,7 +19345,7 @@
           </w:p>
           <w:p>
             <w:pPr>
-              <w:pStyle w:val="Akapitzlist"/>
+              <w:pStyle w:val="ListParagraph"/>
               <w:numPr>
                 <w:ilvl w:val="0"/>
                 <w:numId w:val="12"/>
@@ -18831,7 +19364,7 @@
           </w:p>
           <w:p>
             <w:pPr>
-              <w:pStyle w:val="Akapitzlist"/>
+              <w:pStyle w:val="ListParagraph"/>
               <w:numPr>
                 <w:ilvl w:val="0"/>
                 <w:numId w:val="12"/>
@@ -18864,7 +19397,7 @@
           </w:p>
           <w:p>
             <w:pPr>
-              <w:pStyle w:val="Akapitzlist"/>
+              <w:pStyle w:val="ListParagraph"/>
               <w:numPr>
                 <w:ilvl w:val="0"/>
                 <w:numId w:val="13"/>
@@ -18883,7 +19416,7 @@
           </w:p>
           <w:p>
             <w:pPr>
-              <w:pStyle w:val="Akapitzlist"/>
+              <w:pStyle w:val="ListParagraph"/>
               <w:numPr>
                 <w:ilvl w:val="0"/>
                 <w:numId w:val="13"/>
@@ -18915,7 +19448,7 @@
           </w:p>
           <w:p>
             <w:pPr>
-              <w:pStyle w:val="Akapitzlist"/>
+              <w:pStyle w:val="ListParagraph"/>
               <w:numPr>
                 <w:ilvl w:val="0"/>
                 <w:numId w:val="13"/>
@@ -18960,7 +19493,7 @@
           </w:p>
           <w:p>
             <w:pPr>
-              <w:pStyle w:val="Akapitzlist"/>
+              <w:pStyle w:val="ListParagraph"/>
               <w:numPr>
                 <w:ilvl w:val="0"/>
                 <w:numId w:val="13"/>
@@ -19002,7 +19535,7 @@
     </w:p>
     <w:p>
       <w:pPr>
-        <w:pStyle w:val="Nagwek2"/>
+        <w:pStyle w:val="Heading2"/>
         <w:numPr>
           <w:ilvl w:val="2"/>
           <w:numId w:val="1"/>
@@ -19011,8 +19544,8 @@
           <w:lang w:val="pl-PL"/>
         </w:rPr>
       </w:pPr>
-      <w:bookmarkStart w:id="26" w:name="_Toc436583520"/>
-      <w:bookmarkEnd w:id="26"/>
+      <w:bookmarkStart w:id="27" w:name="_Toc436583520"/>
+      <w:bookmarkEnd w:id="27"/>
       <w:r>
         <w:rPr>
           <w:lang w:val="pl-PL"/>
@@ -19080,7 +19613,7 @@
     </w:p>
     <w:p>
       <w:pPr>
-        <w:pStyle w:val="Akapitzlist"/>
+        <w:pStyle w:val="ListParagraph"/>
         <w:numPr>
           <w:ilvl w:val="0"/>
           <w:numId w:val="14"/>
@@ -19099,7 +19632,7 @@
     </w:p>
     <w:p>
       <w:pPr>
-        <w:pStyle w:val="Akapitzlist"/>
+        <w:pStyle w:val="ListParagraph"/>
         <w:numPr>
           <w:ilvl w:val="0"/>
           <w:numId w:val="14"/>
@@ -19117,7 +19650,7 @@
     </w:p>
     <w:p>
       <w:pPr>
-        <w:pStyle w:val="Akapitzlist"/>
+        <w:pStyle w:val="ListParagraph"/>
         <w:numPr>
           <w:ilvl w:val="0"/>
           <w:numId w:val="14"/>
@@ -19135,7 +19668,7 @@
     </w:p>
     <w:p>
       <w:pPr>
-        <w:pStyle w:val="Akapitzlist"/>
+        <w:pStyle w:val="ListParagraph"/>
         <w:numPr>
           <w:ilvl w:val="0"/>
           <w:numId w:val="14"/>
@@ -19153,7 +19686,7 @@
     </w:p>
     <w:p>
       <w:pPr>
-        <w:pStyle w:val="Akapitzlist"/>
+        <w:pStyle w:val="ListParagraph"/>
         <w:numPr>
           <w:ilvl w:val="0"/>
           <w:numId w:val="14"/>
@@ -19196,7 +19729,7 @@
         <w:tblCellMar>
           <w:left w:w="113" w:type="dxa"/>
         </w:tblCellMar>
-        <w:tblLook w:val="04A0"/>
+        <w:tblLook w:val="04A0" w:firstRow="1" w:lastRow="0" w:firstColumn="1" w:lastColumn="0" w:noHBand="0" w:noVBand="1"/>
       </w:tblPr>
       <w:tblGrid>
         <w:gridCol w:w="9500"/>
@@ -21603,7 +22136,7 @@
     </w:p>
     <w:p>
       <w:pPr>
-        <w:pStyle w:val="Nagwek1"/>
+        <w:pStyle w:val="Heading1"/>
         <w:numPr>
           <w:ilvl w:val="0"/>
           <w:numId w:val="1"/>
@@ -21612,8 +22145,8 @@
           <w:lang w:val="pl-PL"/>
         </w:rPr>
       </w:pPr>
-      <w:bookmarkStart w:id="27" w:name="_Toc436583521"/>
-      <w:bookmarkEnd w:id="27"/>
+      <w:bookmarkStart w:id="28" w:name="_Toc436583521"/>
+      <w:bookmarkEnd w:id="28"/>
       <w:r>
         <w:rPr>
           <w:lang w:val="pl-PL"/>
@@ -21665,7 +22198,7 @@
           <w:insideH w:val="single" w:sz="4" w:space="0" w:color="00000A"/>
           <w:insideV w:val="single" w:sz="4" w:space="0" w:color="00000A"/>
         </w:tblBorders>
-        <w:tblLook w:val="04A0"/>
+        <w:tblLook w:val="04A0" w:firstRow="1" w:lastRow="0" w:firstColumn="1" w:lastColumn="0" w:noHBand="0" w:noVBand="1"/>
       </w:tblPr>
       <w:tblGrid>
         <w:gridCol w:w="2723"/>
@@ -22370,7 +22903,7 @@
     </w:p>
     <w:p>
       <w:pPr>
-        <w:pStyle w:val="Nagwek2"/>
+        <w:pStyle w:val="Heading2"/>
         <w:numPr>
           <w:ilvl w:val="1"/>
           <w:numId w:val="1"/>
@@ -22379,8 +22912,8 @@
           <w:lang w:val="pl-PL"/>
         </w:rPr>
       </w:pPr>
-      <w:bookmarkStart w:id="28" w:name="_Toc436583522"/>
-      <w:bookmarkEnd w:id="28"/>
+      <w:bookmarkStart w:id="29" w:name="_Toc436583522"/>
+      <w:bookmarkEnd w:id="29"/>
       <w:r>
         <w:rPr>
           <w:lang w:val="pl-PL"/>
@@ -22412,7 +22945,7 @@
           <w:insideH w:val="single" w:sz="4" w:space="0" w:color="00000A"/>
           <w:insideV w:val="single" w:sz="4" w:space="0" w:color="00000A"/>
         </w:tblBorders>
-        <w:tblLook w:val="04A0"/>
+        <w:tblLook w:val="04A0" w:firstRow="1" w:lastRow="0" w:firstColumn="1" w:lastColumn="0" w:noHBand="0" w:noVBand="1"/>
       </w:tblPr>
       <w:tblGrid>
         <w:gridCol w:w="934"/>
@@ -22906,7 +23439,7 @@
           <w:insideH w:val="single" w:sz="4" w:space="0" w:color="00000A"/>
           <w:insideV w:val="single" w:sz="4" w:space="0" w:color="00000A"/>
         </w:tblBorders>
-        <w:tblLook w:val="04A0"/>
+        <w:tblLook w:val="04A0" w:firstRow="1" w:lastRow="0" w:firstColumn="1" w:lastColumn="0" w:noHBand="0" w:noVBand="1"/>
       </w:tblPr>
       <w:tblGrid>
         <w:gridCol w:w="934"/>
@@ -23443,7 +23976,7 @@
           <w:insideH w:val="single" w:sz="4" w:space="0" w:color="00000A"/>
           <w:insideV w:val="single" w:sz="4" w:space="0" w:color="00000A"/>
         </w:tblBorders>
-        <w:tblLook w:val="04A0"/>
+        <w:tblLook w:val="04A0" w:firstRow="1" w:lastRow="0" w:firstColumn="1" w:lastColumn="0" w:noHBand="0" w:noVBand="1"/>
       </w:tblPr>
       <w:tblGrid>
         <w:gridCol w:w="934"/>
@@ -23967,7 +24500,7 @@
           <w:insideH w:val="single" w:sz="4" w:space="0" w:color="00000A"/>
           <w:insideV w:val="single" w:sz="4" w:space="0" w:color="00000A"/>
         </w:tblBorders>
-        <w:tblLook w:val="04A0"/>
+        <w:tblLook w:val="04A0" w:firstRow="1" w:lastRow="0" w:firstColumn="1" w:lastColumn="0" w:noHBand="0" w:noVBand="1"/>
       </w:tblPr>
       <w:tblGrid>
         <w:gridCol w:w="934"/>
@@ -24490,7 +25023,7 @@
           <w:insideH w:val="single" w:sz="4" w:space="0" w:color="00000A"/>
           <w:insideV w:val="single" w:sz="4" w:space="0" w:color="00000A"/>
         </w:tblBorders>
-        <w:tblLook w:val="04A0"/>
+        <w:tblLook w:val="04A0" w:firstRow="1" w:lastRow="0" w:firstColumn="1" w:lastColumn="0" w:noHBand="0" w:noVBand="1"/>
       </w:tblPr>
       <w:tblGrid>
         <w:gridCol w:w="934"/>
@@ -25013,7 +25546,7 @@
           <w:insideH w:val="single" w:sz="4" w:space="0" w:color="00000A"/>
           <w:insideV w:val="single" w:sz="4" w:space="0" w:color="00000A"/>
         </w:tblBorders>
-        <w:tblLook w:val="04A0"/>
+        <w:tblLook w:val="04A0" w:firstRow="1" w:lastRow="0" w:firstColumn="1" w:lastColumn="0" w:noHBand="0" w:noVBand="1"/>
       </w:tblPr>
       <w:tblGrid>
         <w:gridCol w:w="934"/>
@@ -25500,7 +26033,7 @@
           <w:insideH w:val="single" w:sz="4" w:space="0" w:color="00000A"/>
           <w:insideV w:val="single" w:sz="4" w:space="0" w:color="00000A"/>
         </w:tblBorders>
-        <w:tblLook w:val="04A0"/>
+        <w:tblLook w:val="04A0" w:firstRow="1" w:lastRow="0" w:firstColumn="1" w:lastColumn="0" w:noHBand="0" w:noVBand="1"/>
       </w:tblPr>
       <w:tblGrid>
         <w:gridCol w:w="934"/>
@@ -26017,7 +26550,7 @@
           <w:insideH w:val="single" w:sz="4" w:space="0" w:color="00000A"/>
           <w:insideV w:val="single" w:sz="4" w:space="0" w:color="00000A"/>
         </w:tblBorders>
-        <w:tblLook w:val="04A0"/>
+        <w:tblLook w:val="04A0" w:firstRow="1" w:lastRow="0" w:firstColumn="1" w:lastColumn="0" w:noHBand="0" w:noVBand="1"/>
       </w:tblPr>
       <w:tblGrid>
         <w:gridCol w:w="934"/>
@@ -26576,7 +27109,7 @@
           <w:insideH w:val="single" w:sz="4" w:space="0" w:color="00000A"/>
           <w:insideV w:val="single" w:sz="4" w:space="0" w:color="00000A"/>
         </w:tblBorders>
-        <w:tblLook w:val="04A0"/>
+        <w:tblLook w:val="04A0" w:firstRow="1" w:lastRow="0" w:firstColumn="1" w:lastColumn="0" w:noHBand="0" w:noVBand="1"/>
       </w:tblPr>
       <w:tblGrid>
         <w:gridCol w:w="934"/>
@@ -27077,7 +27610,7 @@
           <w:insideH w:val="single" w:sz="4" w:space="0" w:color="00000A"/>
           <w:insideV w:val="single" w:sz="4" w:space="0" w:color="00000A"/>
         </w:tblBorders>
-        <w:tblLook w:val="04A0"/>
+        <w:tblLook w:val="04A0" w:firstRow="1" w:lastRow="0" w:firstColumn="1" w:lastColumn="0" w:noHBand="0" w:noVBand="1"/>
       </w:tblPr>
       <w:tblGrid>
         <w:gridCol w:w="934"/>
@@ -27587,7 +28120,7 @@
           <w:insideH w:val="single" w:sz="4" w:space="0" w:color="00000A"/>
           <w:insideV w:val="single" w:sz="4" w:space="0" w:color="00000A"/>
         </w:tblBorders>
-        <w:tblLook w:val="04A0"/>
+        <w:tblLook w:val="04A0" w:firstRow="1" w:lastRow="0" w:firstColumn="1" w:lastColumn="0" w:noHBand="0" w:noVBand="1"/>
       </w:tblPr>
       <w:tblGrid>
         <w:gridCol w:w="934"/>
@@ -28082,7 +28615,7 @@
           <w:insideH w:val="single" w:sz="4" w:space="0" w:color="00000A"/>
           <w:insideV w:val="single" w:sz="4" w:space="0" w:color="00000A"/>
         </w:tblBorders>
-        <w:tblLook w:val="04A0"/>
+        <w:tblLook w:val="04A0" w:firstRow="1" w:lastRow="0" w:firstColumn="1" w:lastColumn="0" w:noHBand="0" w:noVBand="1"/>
       </w:tblPr>
       <w:tblGrid>
         <w:gridCol w:w="934"/>
@@ -28583,7 +29116,7 @@
           <w:insideH w:val="single" w:sz="4" w:space="0" w:color="00000A"/>
           <w:insideV w:val="single" w:sz="4" w:space="0" w:color="00000A"/>
         </w:tblBorders>
-        <w:tblLook w:val="04A0"/>
+        <w:tblLook w:val="04A0" w:firstRow="1" w:lastRow="0" w:firstColumn="1" w:lastColumn="0" w:noHBand="0" w:noVBand="1"/>
       </w:tblPr>
       <w:tblGrid>
         <w:gridCol w:w="934"/>
@@ -29106,7 +29639,7 @@
           <w:insideH w:val="single" w:sz="4" w:space="0" w:color="00000A"/>
           <w:insideV w:val="single" w:sz="4" w:space="0" w:color="00000A"/>
         </w:tblBorders>
-        <w:tblLook w:val="04A0"/>
+        <w:tblLook w:val="04A0" w:firstRow="1" w:lastRow="0" w:firstColumn="1" w:lastColumn="0" w:noHBand="0" w:noVBand="1"/>
       </w:tblPr>
       <w:tblGrid>
         <w:gridCol w:w="934"/>
@@ -29589,12 +30122,10 @@
           <w:lang w:val="pl-PL"/>
         </w:rPr>
       </w:pPr>
-      <w:bookmarkStart w:id="29" w:name="_GoBack"/>
-      <w:bookmarkEnd w:id="29"/>
     </w:p>
     <w:p>
       <w:pPr>
-        <w:pStyle w:val="Nagwek1"/>
+        <w:pStyle w:val="Heading1"/>
         <w:numPr>
           <w:ilvl w:val="0"/>
           <w:numId w:val="1"/>
@@ -29615,7 +30146,7 @@
     </w:p>
     <w:p>
       <w:pPr>
-        <w:pStyle w:val="Nagwek2"/>
+        <w:pStyle w:val="Heading2"/>
         <w:numPr>
           <w:ilvl w:val="1"/>
           <w:numId w:val="1"/>
@@ -29633,7 +30164,7 @@
     </w:p>
     <w:p>
       <w:pPr>
-        <w:pStyle w:val="Nagwek2"/>
+        <w:pStyle w:val="Heading2"/>
         <w:numPr>
           <w:ilvl w:val="1"/>
           <w:numId w:val="1"/>
@@ -29651,7 +30182,7 @@
     </w:p>
     <w:p>
       <w:pPr>
-        <w:pStyle w:val="Nagwek2"/>
+        <w:pStyle w:val="Heading2"/>
         <w:numPr>
           <w:ilvl w:val="1"/>
           <w:numId w:val="1"/>
@@ -29669,7 +30200,7 @@
     </w:p>
     <w:p>
       <w:pPr>
-        <w:pStyle w:val="Nagwek1"/>
+        <w:pStyle w:val="Heading1"/>
         <w:numPr>
           <w:ilvl w:val="0"/>
           <w:numId w:val="1"/>
@@ -29788,8 +30319,8 @@
 </file>
 
 <file path=word/endnotes.xml><?xml version="1.0" encoding="utf-8"?>
-<w:endnotes xmlns:ve="http://schemas.openxmlformats.org/markup-compatibility/2006" xmlns:o="urn:schemas-microsoft-com:office:office" xmlns:r="http://schemas.openxmlformats.org/officeDocument/2006/relationships" xmlns:m="http://schemas.openxmlformats.org/officeDocument/2006/math" xmlns:v="urn:schemas-microsoft-com:vml" xmlns:wp="http://schemas.openxmlformats.org/drawingml/2006/wordprocessingDrawing" xmlns:w10="urn:schemas-microsoft-com:office:word" xmlns:w="http://schemas.openxmlformats.org/wordprocessingml/2006/main" xmlns:wne="http://schemas.microsoft.com/office/word/2006/wordml">
-  <w:endnote w:type="separator" w:id="0">
+<w:endnotes xmlns:wpc="http://schemas.microsoft.com/office/word/2010/wordprocessingCanvas" xmlns:mc="http://schemas.openxmlformats.org/markup-compatibility/2006" xmlns:o="urn:schemas-microsoft-com:office:office" xmlns:r="http://schemas.openxmlformats.org/officeDocument/2006/relationships" xmlns:m="http://schemas.openxmlformats.org/officeDocument/2006/math" xmlns:v="urn:schemas-microsoft-com:vml" xmlns:wp14="http://schemas.microsoft.com/office/word/2010/wordprocessingDrawing" xmlns:wp="http://schemas.openxmlformats.org/drawingml/2006/wordprocessingDrawing" xmlns:w10="urn:schemas-microsoft-com:office:word" xmlns:w="http://schemas.openxmlformats.org/wordprocessingml/2006/main" xmlns:w14="http://schemas.microsoft.com/office/word/2010/wordml" xmlns:w15="http://schemas.microsoft.com/office/word/2012/wordml" xmlns:wpg="http://schemas.microsoft.com/office/word/2010/wordprocessingGroup" xmlns:wpi="http://schemas.microsoft.com/office/word/2010/wordprocessingInk" xmlns:wne="http://schemas.microsoft.com/office/word/2006/wordml" xmlns:wps="http://schemas.microsoft.com/office/word/2010/wordprocessingShape" mc:Ignorable="w14 w15 wp14">
+  <w:endnote w:type="separator" w:id="-1">
     <w:p>
       <w:pPr>
         <w:spacing w:after="0" w:line="240" w:lineRule="auto"/>
@@ -29799,7 +30330,7 @@
       </w:r>
     </w:p>
   </w:endnote>
-  <w:endnote w:type="continuationSeparator" w:id="1">
+  <w:endnote w:type="continuationSeparator" w:id="0">
     <w:p>
       <w:pPr>
         <w:spacing w:after="0" w:line="240" w:lineRule="auto"/>
@@ -29813,8 +30344,8 @@
 </file>
 
 <file path=word/footnotes.xml><?xml version="1.0" encoding="utf-8"?>
-<w:footnotes xmlns:ve="http://schemas.openxmlformats.org/markup-compatibility/2006" xmlns:o="urn:schemas-microsoft-com:office:office" xmlns:r="http://schemas.openxmlformats.org/officeDocument/2006/relationships" xmlns:m="http://schemas.openxmlformats.org/officeDocument/2006/math" xmlns:v="urn:schemas-microsoft-com:vml" xmlns:wp="http://schemas.openxmlformats.org/drawingml/2006/wordprocessingDrawing" xmlns:w10="urn:schemas-microsoft-com:office:word" xmlns:w="http://schemas.openxmlformats.org/wordprocessingml/2006/main" xmlns:wne="http://schemas.microsoft.com/office/word/2006/wordml">
-  <w:footnote w:type="separator" w:id="0">
+<w:footnotes xmlns:wpc="http://schemas.microsoft.com/office/word/2010/wordprocessingCanvas" xmlns:mc="http://schemas.openxmlformats.org/markup-compatibility/2006" xmlns:o="urn:schemas-microsoft-com:office:office" xmlns:r="http://schemas.openxmlformats.org/officeDocument/2006/relationships" xmlns:m="http://schemas.openxmlformats.org/officeDocument/2006/math" xmlns:v="urn:schemas-microsoft-com:vml" xmlns:wp14="http://schemas.microsoft.com/office/word/2010/wordprocessingDrawing" xmlns:wp="http://schemas.openxmlformats.org/drawingml/2006/wordprocessingDrawing" xmlns:w10="urn:schemas-microsoft-com:office:word" xmlns:w="http://schemas.openxmlformats.org/wordprocessingml/2006/main" xmlns:w14="http://schemas.microsoft.com/office/word/2010/wordml" xmlns:w15="http://schemas.microsoft.com/office/word/2012/wordml" xmlns:wpg="http://schemas.microsoft.com/office/word/2010/wordprocessingGroup" xmlns:wpi="http://schemas.microsoft.com/office/word/2010/wordprocessingInk" xmlns:wne="http://schemas.microsoft.com/office/word/2006/wordml" xmlns:wps="http://schemas.microsoft.com/office/word/2010/wordprocessingShape" mc:Ignorable="w14 w15 wp14">
+  <w:footnote w:type="separator" w:id="-1">
     <w:p>
       <w:pPr>
         <w:spacing w:after="0" w:line="240" w:lineRule="auto"/>
@@ -29824,7 +30355,7 @@
       </w:r>
     </w:p>
   </w:footnote>
-  <w:footnote w:type="continuationSeparator" w:id="1">
+  <w:footnote w:type="continuationSeparator" w:id="0">
     <w:p>
       <w:pPr>
         <w:spacing w:after="0" w:line="240" w:lineRule="auto"/>
@@ -29838,8 +30369,8 @@
 </file>
 
 <file path=word/numbering.xml><?xml version="1.0" encoding="utf-8"?>
-<w:numbering xmlns:ve="http://schemas.openxmlformats.org/markup-compatibility/2006" xmlns:o="urn:schemas-microsoft-com:office:office" xmlns:r="http://schemas.openxmlformats.org/officeDocument/2006/relationships" xmlns:m="http://schemas.openxmlformats.org/officeDocument/2006/math" xmlns:v="urn:schemas-microsoft-com:vml" xmlns:wp="http://schemas.openxmlformats.org/drawingml/2006/wordprocessingDrawing" xmlns:w10="urn:schemas-microsoft-com:office:word" xmlns:w="http://schemas.openxmlformats.org/wordprocessingml/2006/main" xmlns:wne="http://schemas.microsoft.com/office/word/2006/wordml">
-  <w:abstractNum w:abstractNumId="0">
+<w:numbering xmlns:wpc="http://schemas.microsoft.com/office/word/2010/wordprocessingCanvas" xmlns:mc="http://schemas.openxmlformats.org/markup-compatibility/2006" xmlns:o="urn:schemas-microsoft-com:office:office" xmlns:r="http://schemas.openxmlformats.org/officeDocument/2006/relationships" xmlns:m="http://schemas.openxmlformats.org/officeDocument/2006/math" xmlns:v="urn:schemas-microsoft-com:vml" xmlns:wp14="http://schemas.microsoft.com/office/word/2010/wordprocessingDrawing" xmlns:wp="http://schemas.openxmlformats.org/drawingml/2006/wordprocessingDrawing" xmlns:w10="urn:schemas-microsoft-com:office:word" xmlns:w="http://schemas.openxmlformats.org/wordprocessingml/2006/main" xmlns:w14="http://schemas.microsoft.com/office/word/2010/wordml" xmlns:w15="http://schemas.microsoft.com/office/word/2012/wordml" xmlns:wpg="http://schemas.microsoft.com/office/word/2010/wordprocessingGroup" xmlns:wpi="http://schemas.microsoft.com/office/word/2010/wordprocessingInk" xmlns:wne="http://schemas.microsoft.com/office/word/2006/wordml" xmlns:wps="http://schemas.microsoft.com/office/word/2010/wordprocessingShape" mc:Ignorable="w14 w15 wp14">
+  <w:abstractNum w:abstractNumId="0" w15:restartNumberingAfterBreak="0">
     <w:nsid w:val="0973241A"/>
     <w:multiLevelType w:val="multilevel"/>
     <w:tmpl w:val="40E290FC"/>
@@ -29952,7 +30483,120 @@
       </w:rPr>
     </w:lvl>
   </w:abstractNum>
-  <w:abstractNum w:abstractNumId="1">
+  <w:abstractNum w:abstractNumId="1" w15:restartNumberingAfterBreak="0">
+    <w:nsid w:val="0A7444B9"/>
+    <w:multiLevelType w:val="hybridMultilevel"/>
+    <w:tmpl w:val="5110461E"/>
+    <w:lvl w:ilvl="0" w:tplc="04090001">
+      <w:start w:val="1"/>
+      <w:numFmt w:val="bullet"/>
+      <w:lvlText w:val=""/>
+      <w:lvlJc w:val="left"/>
+      <w:pPr>
+        <w:ind w:left="720" w:hanging="360"/>
+      </w:pPr>
+      <w:rPr>
+        <w:rFonts w:ascii="Symbol" w:hAnsi="Symbol" w:hint="default"/>
+      </w:rPr>
+    </w:lvl>
+    <w:lvl w:ilvl="1" w:tplc="04090003" w:tentative="1">
+      <w:start w:val="1"/>
+      <w:numFmt w:val="bullet"/>
+      <w:lvlText w:val="o"/>
+      <w:lvlJc w:val="left"/>
+      <w:pPr>
+        <w:ind w:left="1440" w:hanging="360"/>
+      </w:pPr>
+      <w:rPr>
+        <w:rFonts w:ascii="Courier New" w:hAnsi="Courier New" w:cs="Courier New" w:hint="default"/>
+      </w:rPr>
+    </w:lvl>
+    <w:lvl w:ilvl="2" w:tplc="04090005" w:tentative="1">
+      <w:start w:val="1"/>
+      <w:numFmt w:val="bullet"/>
+      <w:lvlText w:val=""/>
+      <w:lvlJc w:val="left"/>
+      <w:pPr>
+        <w:ind w:left="2160" w:hanging="360"/>
+      </w:pPr>
+      <w:rPr>
+        <w:rFonts w:ascii="Wingdings" w:hAnsi="Wingdings" w:hint="default"/>
+      </w:rPr>
+    </w:lvl>
+    <w:lvl w:ilvl="3" w:tplc="04090001" w:tentative="1">
+      <w:start w:val="1"/>
+      <w:numFmt w:val="bullet"/>
+      <w:lvlText w:val=""/>
+      <w:lvlJc w:val="left"/>
+      <w:pPr>
+        <w:ind w:left="2880" w:hanging="360"/>
+      </w:pPr>
+      <w:rPr>
+        <w:rFonts w:ascii="Symbol" w:hAnsi="Symbol" w:hint="default"/>
+      </w:rPr>
+    </w:lvl>
+    <w:lvl w:ilvl="4" w:tplc="04090003" w:tentative="1">
+      <w:start w:val="1"/>
+      <w:numFmt w:val="bullet"/>
+      <w:lvlText w:val="o"/>
+      <w:lvlJc w:val="left"/>
+      <w:pPr>
+        <w:ind w:left="3600" w:hanging="360"/>
+      </w:pPr>
+      <w:rPr>
+        <w:rFonts w:ascii="Courier New" w:hAnsi="Courier New" w:cs="Courier New" w:hint="default"/>
+      </w:rPr>
+    </w:lvl>
+    <w:lvl w:ilvl="5" w:tplc="04090005" w:tentative="1">
+      <w:start w:val="1"/>
+      <w:numFmt w:val="bullet"/>
+      <w:lvlText w:val=""/>
+      <w:lvlJc w:val="left"/>
+      <w:pPr>
+        <w:ind w:left="4320" w:hanging="360"/>
+      </w:pPr>
+      <w:rPr>
+        <w:rFonts w:ascii="Wingdings" w:hAnsi="Wingdings" w:hint="default"/>
+      </w:rPr>
+    </w:lvl>
+    <w:lvl w:ilvl="6" w:tplc="04090001" w:tentative="1">
+      <w:start w:val="1"/>
+      <w:numFmt w:val="bullet"/>
+      <w:lvlText w:val=""/>
+      <w:lvlJc w:val="left"/>
+      <w:pPr>
+        <w:ind w:left="5040" w:hanging="360"/>
+      </w:pPr>
+      <w:rPr>
+        <w:rFonts w:ascii="Symbol" w:hAnsi="Symbol" w:hint="default"/>
+      </w:rPr>
+    </w:lvl>
+    <w:lvl w:ilvl="7" w:tplc="04090003" w:tentative="1">
+      <w:start w:val="1"/>
+      <w:numFmt w:val="bullet"/>
+      <w:lvlText w:val="o"/>
+      <w:lvlJc w:val="left"/>
+      <w:pPr>
+        <w:ind w:left="5760" w:hanging="360"/>
+      </w:pPr>
+      <w:rPr>
+        <w:rFonts w:ascii="Courier New" w:hAnsi="Courier New" w:cs="Courier New" w:hint="default"/>
+      </w:rPr>
+    </w:lvl>
+    <w:lvl w:ilvl="8" w:tplc="04090005" w:tentative="1">
+      <w:start w:val="1"/>
+      <w:numFmt w:val="bullet"/>
+      <w:lvlText w:val=""/>
+      <w:lvlJc w:val="left"/>
+      <w:pPr>
+        <w:ind w:left="6480" w:hanging="360"/>
+      </w:pPr>
+      <w:rPr>
+        <w:rFonts w:ascii="Wingdings" w:hAnsi="Wingdings" w:hint="default"/>
+      </w:rPr>
+    </w:lvl>
+  </w:abstractNum>
+  <w:abstractNum w:abstractNumId="2" w15:restartNumberingAfterBreak="0">
     <w:nsid w:val="0F270129"/>
     <w:multiLevelType w:val="hybridMultilevel"/>
     <w:tmpl w:val="830CFB74"/>
@@ -30065,7 +30709,7 @@
       </w:rPr>
     </w:lvl>
   </w:abstractNum>
-  <w:abstractNum w:abstractNumId="2">
+  <w:abstractNum w:abstractNumId="3" w15:restartNumberingAfterBreak="0">
     <w:nsid w:val="19E80C46"/>
     <w:multiLevelType w:val="multilevel"/>
     <w:tmpl w:val="2376BFC0"/>
@@ -30178,7 +30822,7 @@
       </w:rPr>
     </w:lvl>
   </w:abstractNum>
-  <w:abstractNum w:abstractNumId="3">
+  <w:abstractNum w:abstractNumId="4" w15:restartNumberingAfterBreak="0">
     <w:nsid w:val="21015AA9"/>
     <w:multiLevelType w:val="multilevel"/>
     <w:tmpl w:val="A294BA00"/>
@@ -30291,7 +30935,7 @@
       </w:rPr>
     </w:lvl>
   </w:abstractNum>
-  <w:abstractNum w:abstractNumId="4">
+  <w:abstractNum w:abstractNumId="5" w15:restartNumberingAfterBreak="0">
     <w:nsid w:val="28A455EF"/>
     <w:multiLevelType w:val="multilevel"/>
     <w:tmpl w:val="103E5FA6"/>
@@ -30404,7 +31048,7 @@
       </w:rPr>
     </w:lvl>
   </w:abstractNum>
-  <w:abstractNum w:abstractNumId="5">
+  <w:abstractNum w:abstractNumId="6" w15:restartNumberingAfterBreak="0">
     <w:nsid w:val="2957318D"/>
     <w:multiLevelType w:val="multilevel"/>
     <w:tmpl w:val="4A168C3C"/>
@@ -30517,7 +31161,7 @@
       </w:rPr>
     </w:lvl>
   </w:abstractNum>
-  <w:abstractNum w:abstractNumId="6">
+  <w:abstractNum w:abstractNumId="7" w15:restartNumberingAfterBreak="0">
     <w:nsid w:val="2A9C610B"/>
     <w:multiLevelType w:val="hybridMultilevel"/>
     <w:tmpl w:val="3D881BE2"/>
@@ -30630,7 +31274,7 @@
       </w:rPr>
     </w:lvl>
   </w:abstractNum>
-  <w:abstractNum w:abstractNumId="7">
+  <w:abstractNum w:abstractNumId="8" w15:restartNumberingAfterBreak="0">
     <w:nsid w:val="2DB250AF"/>
     <w:multiLevelType w:val="multilevel"/>
     <w:tmpl w:val="2BFA6C18"/>
@@ -30743,7 +31387,7 @@
       </w:rPr>
     </w:lvl>
   </w:abstractNum>
-  <w:abstractNum w:abstractNumId="8">
+  <w:abstractNum w:abstractNumId="9" w15:restartNumberingAfterBreak="0">
     <w:nsid w:val="2E5C39BA"/>
     <w:multiLevelType w:val="multilevel"/>
     <w:tmpl w:val="A7EE01A4"/>
@@ -30856,7 +31500,7 @@
       </w:rPr>
     </w:lvl>
   </w:abstractNum>
-  <w:abstractNum w:abstractNumId="9">
+  <w:abstractNum w:abstractNumId="10" w15:restartNumberingAfterBreak="0">
     <w:nsid w:val="36E23BF9"/>
     <w:multiLevelType w:val="multilevel"/>
     <w:tmpl w:val="E3421E4A"/>
@@ -30969,7 +31613,156 @@
       </w:rPr>
     </w:lvl>
   </w:abstractNum>
-  <w:abstractNum w:abstractNumId="10">
+  <w:abstractNum w:abstractNumId="11" w15:restartNumberingAfterBreak="0">
+    <w:nsid w:val="39813D82"/>
+    <w:multiLevelType w:val="multilevel"/>
+    <w:tmpl w:val="A9247630"/>
+    <w:lvl w:ilvl="0">
+      <w:start w:val="1"/>
+      <w:numFmt w:val="bullet"/>
+      <w:lvlText w:val=""/>
+      <w:lvlJc w:val="left"/>
+      <w:pPr>
+        <w:tabs>
+          <w:tab w:val="num" w:pos="720"/>
+        </w:tabs>
+        <w:ind w:left="720" w:hanging="360"/>
+      </w:pPr>
+      <w:rPr>
+        <w:rFonts w:ascii="Symbol" w:hAnsi="Symbol" w:hint="default"/>
+        <w:sz w:val="20"/>
+      </w:rPr>
+    </w:lvl>
+    <w:lvl w:ilvl="1">
+      <w:start w:val="1"/>
+      <w:numFmt w:val="bullet"/>
+      <w:lvlText w:val="o"/>
+      <w:lvlJc w:val="left"/>
+      <w:pPr>
+        <w:tabs>
+          <w:tab w:val="num" w:pos="1440"/>
+        </w:tabs>
+        <w:ind w:left="1440" w:hanging="360"/>
+      </w:pPr>
+      <w:rPr>
+        <w:rFonts w:ascii="Courier New" w:hAnsi="Courier New" w:hint="default"/>
+        <w:sz w:val="20"/>
+      </w:rPr>
+    </w:lvl>
+    <w:lvl w:ilvl="2" w:tentative="1">
+      <w:start w:val="1"/>
+      <w:numFmt w:val="bullet"/>
+      <w:lvlText w:val=""/>
+      <w:lvlJc w:val="left"/>
+      <w:pPr>
+        <w:tabs>
+          <w:tab w:val="num" w:pos="2160"/>
+        </w:tabs>
+        <w:ind w:left="2160" w:hanging="360"/>
+      </w:pPr>
+      <w:rPr>
+        <w:rFonts w:ascii="Wingdings" w:hAnsi="Wingdings" w:hint="default"/>
+        <w:sz w:val="20"/>
+      </w:rPr>
+    </w:lvl>
+    <w:lvl w:ilvl="3" w:tentative="1">
+      <w:start w:val="1"/>
+      <w:numFmt w:val="bullet"/>
+      <w:lvlText w:val=""/>
+      <w:lvlJc w:val="left"/>
+      <w:pPr>
+        <w:tabs>
+          <w:tab w:val="num" w:pos="2880"/>
+        </w:tabs>
+        <w:ind w:left="2880" w:hanging="360"/>
+      </w:pPr>
+      <w:rPr>
+        <w:rFonts w:ascii="Wingdings" w:hAnsi="Wingdings" w:hint="default"/>
+        <w:sz w:val="20"/>
+      </w:rPr>
+    </w:lvl>
+    <w:lvl w:ilvl="4" w:tentative="1">
+      <w:start w:val="1"/>
+      <w:numFmt w:val="bullet"/>
+      <w:lvlText w:val=""/>
+      <w:lvlJc w:val="left"/>
+      <w:pPr>
+        <w:tabs>
+          <w:tab w:val="num" w:pos="3600"/>
+        </w:tabs>
+        <w:ind w:left="3600" w:hanging="360"/>
+      </w:pPr>
+      <w:rPr>
+        <w:rFonts w:ascii="Wingdings" w:hAnsi="Wingdings" w:hint="default"/>
+        <w:sz w:val="20"/>
+      </w:rPr>
+    </w:lvl>
+    <w:lvl w:ilvl="5" w:tentative="1">
+      <w:start w:val="1"/>
+      <w:numFmt w:val="bullet"/>
+      <w:lvlText w:val=""/>
+      <w:lvlJc w:val="left"/>
+      <w:pPr>
+        <w:tabs>
+          <w:tab w:val="num" w:pos="4320"/>
+        </w:tabs>
+        <w:ind w:left="4320" w:hanging="360"/>
+      </w:pPr>
+      <w:rPr>
+        <w:rFonts w:ascii="Wingdings" w:hAnsi="Wingdings" w:hint="default"/>
+        <w:sz w:val="20"/>
+      </w:rPr>
+    </w:lvl>
+    <w:lvl w:ilvl="6" w:tentative="1">
+      <w:start w:val="1"/>
+      <w:numFmt w:val="bullet"/>
+      <w:lvlText w:val=""/>
+      <w:lvlJc w:val="left"/>
+      <w:pPr>
+        <w:tabs>
+          <w:tab w:val="num" w:pos="5040"/>
+        </w:tabs>
+        <w:ind w:left="5040" w:hanging="360"/>
+      </w:pPr>
+      <w:rPr>
+        <w:rFonts w:ascii="Wingdings" w:hAnsi="Wingdings" w:hint="default"/>
+        <w:sz w:val="20"/>
+      </w:rPr>
+    </w:lvl>
+    <w:lvl w:ilvl="7" w:tentative="1">
+      <w:start w:val="1"/>
+      <w:numFmt w:val="bullet"/>
+      <w:lvlText w:val=""/>
+      <w:lvlJc w:val="left"/>
+      <w:pPr>
+        <w:tabs>
+          <w:tab w:val="num" w:pos="5760"/>
+        </w:tabs>
+        <w:ind w:left="5760" w:hanging="360"/>
+      </w:pPr>
+      <w:rPr>
+        <w:rFonts w:ascii="Wingdings" w:hAnsi="Wingdings" w:hint="default"/>
+        <w:sz w:val="20"/>
+      </w:rPr>
+    </w:lvl>
+    <w:lvl w:ilvl="8" w:tentative="1">
+      <w:start w:val="1"/>
+      <w:numFmt w:val="bullet"/>
+      <w:lvlText w:val=""/>
+      <w:lvlJc w:val="left"/>
+      <w:pPr>
+        <w:tabs>
+          <w:tab w:val="num" w:pos="6480"/>
+        </w:tabs>
+        <w:ind w:left="6480" w:hanging="360"/>
+      </w:pPr>
+      <w:rPr>
+        <w:rFonts w:ascii="Wingdings" w:hAnsi="Wingdings" w:hint="default"/>
+        <w:sz w:val="20"/>
+      </w:rPr>
+    </w:lvl>
+  </w:abstractNum>
+  <w:abstractNum w:abstractNumId="12" w15:restartNumberingAfterBreak="0">
     <w:nsid w:val="39A061C3"/>
     <w:multiLevelType w:val="multilevel"/>
     <w:tmpl w:val="5EF2C0C8"/>
@@ -31082,7 +31875,120 @@
       </w:rPr>
     </w:lvl>
   </w:abstractNum>
-  <w:abstractNum w:abstractNumId="11">
+  <w:abstractNum w:abstractNumId="13" w15:restartNumberingAfterBreak="0">
+    <w:nsid w:val="3BCB27E8"/>
+    <w:multiLevelType w:val="hybridMultilevel"/>
+    <w:tmpl w:val="3BC43758"/>
+    <w:lvl w:ilvl="0" w:tplc="04090001">
+      <w:start w:val="1"/>
+      <w:numFmt w:val="bullet"/>
+      <w:lvlText w:val=""/>
+      <w:lvlJc w:val="left"/>
+      <w:pPr>
+        <w:ind w:left="720" w:hanging="360"/>
+      </w:pPr>
+      <w:rPr>
+        <w:rFonts w:ascii="Symbol" w:hAnsi="Symbol" w:hint="default"/>
+      </w:rPr>
+    </w:lvl>
+    <w:lvl w:ilvl="1" w:tplc="04090003">
+      <w:start w:val="1"/>
+      <w:numFmt w:val="bullet"/>
+      <w:lvlText w:val="o"/>
+      <w:lvlJc w:val="left"/>
+      <w:pPr>
+        <w:ind w:left="1440" w:hanging="360"/>
+      </w:pPr>
+      <w:rPr>
+        <w:rFonts w:ascii="Courier New" w:hAnsi="Courier New" w:cs="Courier New" w:hint="default"/>
+      </w:rPr>
+    </w:lvl>
+    <w:lvl w:ilvl="2" w:tplc="04090005" w:tentative="1">
+      <w:start w:val="1"/>
+      <w:numFmt w:val="bullet"/>
+      <w:lvlText w:val=""/>
+      <w:lvlJc w:val="left"/>
+      <w:pPr>
+        <w:ind w:left="2160" w:hanging="360"/>
+      </w:pPr>
+      <w:rPr>
+        <w:rFonts w:ascii="Wingdings" w:hAnsi="Wingdings" w:hint="default"/>
+      </w:rPr>
+    </w:lvl>
+    <w:lvl w:ilvl="3" w:tplc="04090001" w:tentative="1">
+      <w:start w:val="1"/>
+      <w:numFmt w:val="bullet"/>
+      <w:lvlText w:val=""/>
+      <w:lvlJc w:val="left"/>
+      <w:pPr>
+        <w:ind w:left="2880" w:hanging="360"/>
+      </w:pPr>
+      <w:rPr>
+        <w:rFonts w:ascii="Symbol" w:hAnsi="Symbol" w:hint="default"/>
+      </w:rPr>
+    </w:lvl>
+    <w:lvl w:ilvl="4" w:tplc="04090003" w:tentative="1">
+      <w:start w:val="1"/>
+      <w:numFmt w:val="bullet"/>
+      <w:lvlText w:val="o"/>
+      <w:lvlJc w:val="left"/>
+      <w:pPr>
+        <w:ind w:left="3600" w:hanging="360"/>
+      </w:pPr>
+      <w:rPr>
+        <w:rFonts w:ascii="Courier New" w:hAnsi="Courier New" w:cs="Courier New" w:hint="default"/>
+      </w:rPr>
+    </w:lvl>
+    <w:lvl w:ilvl="5" w:tplc="04090005" w:tentative="1">
+      <w:start w:val="1"/>
+      <w:numFmt w:val="bullet"/>
+      <w:lvlText w:val=""/>
+      <w:lvlJc w:val="left"/>
+      <w:pPr>
+        <w:ind w:left="4320" w:hanging="360"/>
+      </w:pPr>
+      <w:rPr>
+        <w:rFonts w:ascii="Wingdings" w:hAnsi="Wingdings" w:hint="default"/>
+      </w:rPr>
+    </w:lvl>
+    <w:lvl w:ilvl="6" w:tplc="04090001" w:tentative="1">
+      <w:start w:val="1"/>
+      <w:numFmt w:val="bullet"/>
+      <w:lvlText w:val=""/>
+      <w:lvlJc w:val="left"/>
+      <w:pPr>
+        <w:ind w:left="5040" w:hanging="360"/>
+      </w:pPr>
+      <w:rPr>
+        <w:rFonts w:ascii="Symbol" w:hAnsi="Symbol" w:hint="default"/>
+      </w:rPr>
+    </w:lvl>
+    <w:lvl w:ilvl="7" w:tplc="04090003" w:tentative="1">
+      <w:start w:val="1"/>
+      <w:numFmt w:val="bullet"/>
+      <w:lvlText w:val="o"/>
+      <w:lvlJc w:val="left"/>
+      <w:pPr>
+        <w:ind w:left="5760" w:hanging="360"/>
+      </w:pPr>
+      <w:rPr>
+        <w:rFonts w:ascii="Courier New" w:hAnsi="Courier New" w:cs="Courier New" w:hint="default"/>
+      </w:rPr>
+    </w:lvl>
+    <w:lvl w:ilvl="8" w:tplc="04090005" w:tentative="1">
+      <w:start w:val="1"/>
+      <w:numFmt w:val="bullet"/>
+      <w:lvlText w:val=""/>
+      <w:lvlJc w:val="left"/>
+      <w:pPr>
+        <w:ind w:left="6480" w:hanging="360"/>
+      </w:pPr>
+      <w:rPr>
+        <w:rFonts w:ascii="Wingdings" w:hAnsi="Wingdings" w:hint="default"/>
+      </w:rPr>
+    </w:lvl>
+  </w:abstractNum>
+  <w:abstractNum w:abstractNumId="14" w15:restartNumberingAfterBreak="0">
     <w:nsid w:val="3DD3173B"/>
     <w:multiLevelType w:val="multilevel"/>
     <w:tmpl w:val="F19EC350"/>
@@ -31195,7 +32101,7 @@
       </w:rPr>
     </w:lvl>
   </w:abstractNum>
-  <w:abstractNum w:abstractNumId="12">
+  <w:abstractNum w:abstractNumId="15" w15:restartNumberingAfterBreak="0">
     <w:nsid w:val="40664CC0"/>
     <w:multiLevelType w:val="multilevel"/>
     <w:tmpl w:val="3E3A9A42"/>
@@ -31317,7 +32223,7 @@
       </w:pPr>
     </w:lvl>
   </w:abstractNum>
-  <w:abstractNum w:abstractNumId="13">
+  <w:abstractNum w:abstractNumId="16" w15:restartNumberingAfterBreak="0">
     <w:nsid w:val="47AA7A5E"/>
     <w:multiLevelType w:val="multilevel"/>
     <w:tmpl w:val="6C407518"/>
@@ -31430,7 +32336,7 @@
       </w:rPr>
     </w:lvl>
   </w:abstractNum>
-  <w:abstractNum w:abstractNumId="14">
+  <w:abstractNum w:abstractNumId="17" w15:restartNumberingAfterBreak="0">
     <w:nsid w:val="55B42C00"/>
     <w:multiLevelType w:val="multilevel"/>
     <w:tmpl w:val="646CFBCC"/>
@@ -31516,7 +32422,7 @@
       </w:pPr>
     </w:lvl>
   </w:abstractNum>
-  <w:abstractNum w:abstractNumId="15">
+  <w:abstractNum w:abstractNumId="18" w15:restartNumberingAfterBreak="0">
     <w:nsid w:val="5F1568FC"/>
     <w:multiLevelType w:val="multilevel"/>
     <w:tmpl w:val="D1D22192"/>
@@ -31629,7 +32535,7 @@
       </w:rPr>
     </w:lvl>
   </w:abstractNum>
-  <w:abstractNum w:abstractNumId="16">
+  <w:abstractNum w:abstractNumId="19" w15:restartNumberingAfterBreak="0">
     <w:nsid w:val="60B413D4"/>
     <w:multiLevelType w:val="multilevel"/>
     <w:tmpl w:val="E6A6EAE8"/>
@@ -31715,7 +32621,7 @@
       </w:pPr>
     </w:lvl>
   </w:abstractNum>
-  <w:abstractNum w:abstractNumId="17">
+  <w:abstractNum w:abstractNumId="20" w15:restartNumberingAfterBreak="0">
     <w:nsid w:val="63DD6DF7"/>
     <w:multiLevelType w:val="multilevel"/>
     <w:tmpl w:val="EF320122"/>
@@ -31828,7 +32734,7 @@
       </w:rPr>
     </w:lvl>
   </w:abstractNum>
-  <w:abstractNum w:abstractNumId="18">
+  <w:abstractNum w:abstractNumId="21" w15:restartNumberingAfterBreak="0">
     <w:nsid w:val="67196B55"/>
     <w:multiLevelType w:val="hybridMultilevel"/>
     <w:tmpl w:val="F560F494"/>
@@ -31942,67 +32848,76 @@
     </w:lvl>
   </w:abstractNum>
   <w:num w:numId="1">
-    <w:abstractNumId w:val="14"/>
+    <w:abstractNumId w:val="17"/>
   </w:num>
   <w:num w:numId="2">
+    <w:abstractNumId w:val="10"/>
+  </w:num>
+  <w:num w:numId="3">
+    <w:abstractNumId w:val="5"/>
+  </w:num>
+  <w:num w:numId="4">
+    <w:abstractNumId w:val="20"/>
+  </w:num>
+  <w:num w:numId="5">
+    <w:abstractNumId w:val="19"/>
+  </w:num>
+  <w:num w:numId="6">
+    <w:abstractNumId w:val="6"/>
+  </w:num>
+  <w:num w:numId="7">
+    <w:abstractNumId w:val="8"/>
+  </w:num>
+  <w:num w:numId="8">
+    <w:abstractNumId w:val="12"/>
+  </w:num>
+  <w:num w:numId="9">
     <w:abstractNumId w:val="9"/>
   </w:num>
-  <w:num w:numId="3">
-    <w:abstractNumId w:val="4"/>
-  </w:num>
-  <w:num w:numId="4">
-    <w:abstractNumId w:val="17"/>
-  </w:num>
-  <w:num w:numId="5">
-    <w:abstractNumId w:val="16"/>
-  </w:num>
-  <w:num w:numId="6">
-    <w:abstractNumId w:val="5"/>
-  </w:num>
-  <w:num w:numId="7">
-    <w:abstractNumId w:val="7"/>
-  </w:num>
-  <w:num w:numId="8">
-    <w:abstractNumId w:val="10"/>
-  </w:num>
-  <w:num w:numId="9">
-    <w:abstractNumId w:val="8"/>
-  </w:num>
   <w:num w:numId="10">
-    <w:abstractNumId w:val="2"/>
+    <w:abstractNumId w:val="3"/>
   </w:num>
   <w:num w:numId="11">
-    <w:abstractNumId w:val="15"/>
+    <w:abstractNumId w:val="18"/>
   </w:num>
   <w:num w:numId="12">
-    <w:abstractNumId w:val="3"/>
+    <w:abstractNumId w:val="4"/>
   </w:num>
   <w:num w:numId="13">
     <w:abstractNumId w:val="0"/>
   </w:num>
   <w:num w:numId="14">
+    <w:abstractNumId w:val="14"/>
+  </w:num>
+  <w:num w:numId="15">
+    <w:abstractNumId w:val="16"/>
+  </w:num>
+  <w:num w:numId="16">
+    <w:abstractNumId w:val="15"/>
+  </w:num>
+  <w:num w:numId="17">
+    <w:abstractNumId w:val="21"/>
+  </w:num>
+  <w:num w:numId="18">
+    <w:abstractNumId w:val="2"/>
+  </w:num>
+  <w:num w:numId="19">
+    <w:abstractNumId w:val="7"/>
+  </w:num>
+  <w:num w:numId="20">
+    <w:abstractNumId w:val="13"/>
+  </w:num>
+  <w:num w:numId="21">
     <w:abstractNumId w:val="11"/>
   </w:num>
-  <w:num w:numId="15">
-    <w:abstractNumId w:val="13"/>
-  </w:num>
-  <w:num w:numId="16">
-    <w:abstractNumId w:val="12"/>
-  </w:num>
-  <w:num w:numId="17">
-    <w:abstractNumId w:val="18"/>
-  </w:num>
-  <w:num w:numId="18">
+  <w:num w:numId="22">
     <w:abstractNumId w:val="1"/>
-  </w:num>
-  <w:num w:numId="19">
-    <w:abstractNumId w:val="6"/>
   </w:num>
 </w:numbering>
 </file>
 
 <file path=word/styles.xml><?xml version="1.0" encoding="utf-8"?>
-<w:styles xmlns:r="http://schemas.openxmlformats.org/officeDocument/2006/relationships" xmlns:w="http://schemas.openxmlformats.org/wordprocessingml/2006/main">
+<w:styles xmlns:mc="http://schemas.openxmlformats.org/markup-compatibility/2006" xmlns:r="http://schemas.openxmlformats.org/officeDocument/2006/relationships" xmlns:w="http://schemas.openxmlformats.org/wordprocessingml/2006/main" xmlns:w14="http://schemas.microsoft.com/office/word/2010/wordml" xmlns:w15="http://schemas.microsoft.com/office/word/2012/wordml" mc:Ignorable="w14 w15">
   <w:docDefaults>
     <w:rPrDefault>
       <w:rPr>
@@ -32018,146 +32933,380 @@
       </w:pPr>
     </w:pPrDefault>
   </w:docDefaults>
-  <w:latentStyles w:defLockedState="0" w:defUIPriority="99" w:defSemiHidden="1" w:defUnhideWhenUsed="1" w:defQFormat="0" w:count="267">
-    <w:lsdException w:name="Normal" w:semiHidden="0" w:uiPriority="0" w:unhideWhenUsed="0" w:qFormat="1"/>
-    <w:lsdException w:name="heading 1" w:semiHidden="0" w:uiPriority="9" w:unhideWhenUsed="0" w:qFormat="1"/>
-    <w:lsdException w:name="heading 2" w:uiPriority="9" w:qFormat="1"/>
-    <w:lsdException w:name="heading 3" w:uiPriority="9" w:qFormat="1"/>
-    <w:lsdException w:name="heading 4" w:uiPriority="9" w:qFormat="1"/>
-    <w:lsdException w:name="heading 5" w:uiPriority="9" w:qFormat="1"/>
-    <w:lsdException w:name="heading 6" w:uiPriority="9" w:qFormat="1"/>
-    <w:lsdException w:name="heading 7" w:uiPriority="9" w:qFormat="1"/>
-    <w:lsdException w:name="heading 8" w:uiPriority="9" w:qFormat="1"/>
-    <w:lsdException w:name="heading 9" w:uiPriority="9" w:qFormat="1"/>
-    <w:lsdException w:name="toc 1" w:uiPriority="39"/>
-    <w:lsdException w:name="toc 2" w:uiPriority="39"/>
-    <w:lsdException w:name="toc 3" w:uiPriority="39"/>
-    <w:lsdException w:name="toc 4" w:uiPriority="39"/>
-    <w:lsdException w:name="toc 5" w:uiPriority="39"/>
-    <w:lsdException w:name="toc 6" w:uiPriority="39"/>
-    <w:lsdException w:name="toc 7" w:uiPriority="39"/>
-    <w:lsdException w:name="toc 8" w:uiPriority="39"/>
-    <w:lsdException w:name="toc 9" w:uiPriority="39"/>
-    <w:lsdException w:name="caption" w:uiPriority="35" w:qFormat="1"/>
-    <w:lsdException w:name="Title" w:semiHidden="0" w:uiPriority="10" w:unhideWhenUsed="0" w:qFormat="1"/>
-    <w:lsdException w:name="Default Paragraph Font" w:uiPriority="1"/>
-    <w:lsdException w:name="Subtitle" w:semiHidden="0" w:uiPriority="11" w:unhideWhenUsed="0" w:qFormat="1"/>
-    <w:lsdException w:name="Strong" w:semiHidden="0" w:uiPriority="22" w:unhideWhenUsed="0" w:qFormat="1"/>
-    <w:lsdException w:name="Emphasis" w:semiHidden="0" w:uiPriority="20" w:unhideWhenUsed="0" w:qFormat="1"/>
-    <w:lsdException w:name="Table Grid" w:semiHidden="0" w:uiPriority="39" w:unhideWhenUsed="0"/>
-    <w:lsdException w:name="Placeholder Text" w:unhideWhenUsed="0"/>
-    <w:lsdException w:name="No Spacing" w:semiHidden="0" w:uiPriority="1" w:unhideWhenUsed="0" w:qFormat="1"/>
-    <w:lsdException w:name="Light Shading" w:semiHidden="0" w:uiPriority="60" w:unhideWhenUsed="0"/>
-    <w:lsdException w:name="Light List" w:semiHidden="0" w:uiPriority="61" w:unhideWhenUsed="0"/>
-    <w:lsdException w:name="Light Grid" w:semiHidden="0" w:uiPriority="62" w:unhideWhenUsed="0"/>
-    <w:lsdException w:name="Medium Shading 1" w:semiHidden="0" w:uiPriority="63" w:unhideWhenUsed="0"/>
-    <w:lsdException w:name="Medium Shading 2" w:semiHidden="0" w:uiPriority="64" w:unhideWhenUsed="0"/>
-    <w:lsdException w:name="Medium List 1" w:semiHidden="0" w:uiPriority="65" w:unhideWhenUsed="0"/>
-    <w:lsdException w:name="Medium List 2" w:semiHidden="0" w:uiPriority="66" w:unhideWhenUsed="0"/>
-    <w:lsdException w:name="Medium Grid 1" w:semiHidden="0" w:uiPriority="67" w:unhideWhenUsed="0"/>
-    <w:lsdException w:name="Medium Grid 2" w:semiHidden="0" w:uiPriority="68" w:unhideWhenUsed="0"/>
-    <w:lsdException w:name="Medium Grid 3" w:semiHidden="0" w:uiPriority="69" w:unhideWhenUsed="0"/>
-    <w:lsdException w:name="Dark List" w:semiHidden="0" w:uiPriority="70" w:unhideWhenUsed="0"/>
-    <w:lsdException w:name="Colorful Shading" w:semiHidden="0" w:uiPriority="71" w:unhideWhenUsed="0"/>
-    <w:lsdException w:name="Colorful List" w:semiHidden="0" w:uiPriority="72" w:unhideWhenUsed="0"/>
-    <w:lsdException w:name="Colorful Grid" w:semiHidden="0" w:uiPriority="73" w:unhideWhenUsed="0"/>
-    <w:lsdException w:name="Light Shading Accent 1" w:semiHidden="0" w:uiPriority="60" w:unhideWhenUsed="0"/>
-    <w:lsdException w:name="Light List Accent 1" w:semiHidden="0" w:uiPriority="61" w:unhideWhenUsed="0"/>
-    <w:lsdException w:name="Light Grid Accent 1" w:semiHidden="0" w:uiPriority="62" w:unhideWhenUsed="0"/>
-    <w:lsdException w:name="Medium Shading 1 Accent 1" w:semiHidden="0" w:uiPriority="63" w:unhideWhenUsed="0"/>
-    <w:lsdException w:name="Medium Shading 2 Accent 1" w:semiHidden="0" w:uiPriority="64" w:unhideWhenUsed="0"/>
-    <w:lsdException w:name="Medium List 1 Accent 1" w:semiHidden="0" w:uiPriority="65" w:unhideWhenUsed="0"/>
-    <w:lsdException w:name="Revision" w:unhideWhenUsed="0"/>
-    <w:lsdException w:name="List Paragraph" w:semiHidden="0" w:uiPriority="34" w:unhideWhenUsed="0" w:qFormat="1"/>
-    <w:lsdException w:name="Quote" w:semiHidden="0" w:uiPriority="29" w:unhideWhenUsed="0" w:qFormat="1"/>
-    <w:lsdException w:name="Intense Quote" w:semiHidden="0" w:uiPriority="30" w:unhideWhenUsed="0" w:qFormat="1"/>
-    <w:lsdException w:name="Medium List 2 Accent 1" w:semiHidden="0" w:uiPriority="66" w:unhideWhenUsed="0"/>
-    <w:lsdException w:name="Medium Grid 1 Accent 1" w:semiHidden="0" w:uiPriority="67" w:unhideWhenUsed="0"/>
-    <w:lsdException w:name="Medium Grid 2 Accent 1" w:semiHidden="0" w:uiPriority="68" w:unhideWhenUsed="0"/>
-    <w:lsdException w:name="Medium Grid 3 Accent 1" w:semiHidden="0" w:uiPriority="69" w:unhideWhenUsed="0"/>
-    <w:lsdException w:name="Dark List Accent 1" w:semiHidden="0" w:uiPriority="70" w:unhideWhenUsed="0"/>
-    <w:lsdException w:name="Colorful Shading Accent 1" w:semiHidden="0" w:uiPriority="71" w:unhideWhenUsed="0"/>
-    <w:lsdException w:name="Colorful List Accent 1" w:semiHidden="0" w:uiPriority="72" w:unhideWhenUsed="0"/>
-    <w:lsdException w:name="Colorful Grid Accent 1" w:semiHidden="0" w:uiPriority="73" w:unhideWhenUsed="0"/>
-    <w:lsdException w:name="Light Shading Accent 2" w:semiHidden="0" w:uiPriority="60" w:unhideWhenUsed="0"/>
-    <w:lsdException w:name="Light List Accent 2" w:semiHidden="0" w:uiPriority="61" w:unhideWhenUsed="0"/>
-    <w:lsdException w:name="Light Grid Accent 2" w:semiHidden="0" w:uiPriority="62" w:unhideWhenUsed="0"/>
-    <w:lsdException w:name="Medium Shading 1 Accent 2" w:semiHidden="0" w:uiPriority="63" w:unhideWhenUsed="0"/>
-    <w:lsdException w:name="Medium Shading 2 Accent 2" w:semiHidden="0" w:uiPriority="64" w:unhideWhenUsed="0"/>
-    <w:lsdException w:name="Medium List 1 Accent 2" w:semiHidden="0" w:uiPriority="65" w:unhideWhenUsed="0"/>
-    <w:lsdException w:name="Medium List 2 Accent 2" w:semiHidden="0" w:uiPriority="66" w:unhideWhenUsed="0"/>
-    <w:lsdException w:name="Medium Grid 1 Accent 2" w:semiHidden="0" w:uiPriority="67" w:unhideWhenUsed="0"/>
-    <w:lsdException w:name="Medium Grid 2 Accent 2" w:semiHidden="0" w:uiPriority="68" w:unhideWhenUsed="0"/>
-    <w:lsdException w:name="Medium Grid 3 Accent 2" w:semiHidden="0" w:uiPriority="69" w:unhideWhenUsed="0"/>
-    <w:lsdException w:name="Dark List Accent 2" w:semiHidden="0" w:uiPriority="70" w:unhideWhenUsed="0"/>
-    <w:lsdException w:name="Colorful Shading Accent 2" w:semiHidden="0" w:uiPriority="71" w:unhideWhenUsed="0"/>
-    <w:lsdException w:name="Colorful List Accent 2" w:semiHidden="0" w:uiPriority="72" w:unhideWhenUsed="0"/>
-    <w:lsdException w:name="Colorful Grid Accent 2" w:semiHidden="0" w:uiPriority="73" w:unhideWhenUsed="0"/>
-    <w:lsdException w:name="Light Shading Accent 3" w:semiHidden="0" w:uiPriority="60" w:unhideWhenUsed="0"/>
-    <w:lsdException w:name="Light List Accent 3" w:semiHidden="0" w:uiPriority="61" w:unhideWhenUsed="0"/>
-    <w:lsdException w:name="Light Grid Accent 3" w:semiHidden="0" w:uiPriority="62" w:unhideWhenUsed="0"/>
-    <w:lsdException w:name="Medium Shading 1 Accent 3" w:semiHidden="0" w:uiPriority="63" w:unhideWhenUsed="0"/>
-    <w:lsdException w:name="Medium Shading 2 Accent 3" w:semiHidden="0" w:uiPriority="64" w:unhideWhenUsed="0"/>
-    <w:lsdException w:name="Medium List 1 Accent 3" w:semiHidden="0" w:uiPriority="65" w:unhideWhenUsed="0"/>
-    <w:lsdException w:name="Medium List 2 Accent 3" w:semiHidden="0" w:uiPriority="66" w:unhideWhenUsed="0"/>
-    <w:lsdException w:name="Medium Grid 1 Accent 3" w:semiHidden="0" w:uiPriority="67" w:unhideWhenUsed="0"/>
-    <w:lsdException w:name="Medium Grid 2 Accent 3" w:semiHidden="0" w:uiPriority="68" w:unhideWhenUsed="0"/>
-    <w:lsdException w:name="Medium Grid 3 Accent 3" w:semiHidden="0" w:uiPriority="69" w:unhideWhenUsed="0"/>
-    <w:lsdException w:name="Dark List Accent 3" w:semiHidden="0" w:uiPriority="70" w:unhideWhenUsed="0"/>
-    <w:lsdException w:name="Colorful Shading Accent 3" w:semiHidden="0" w:uiPriority="71" w:unhideWhenUsed="0"/>
-    <w:lsdException w:name="Colorful List Accent 3" w:semiHidden="0" w:uiPriority="72" w:unhideWhenUsed="0"/>
-    <w:lsdException w:name="Colorful Grid Accent 3" w:semiHidden="0" w:uiPriority="73" w:unhideWhenUsed="0"/>
-    <w:lsdException w:name="Light Shading Accent 4" w:semiHidden="0" w:uiPriority="60" w:unhideWhenUsed="0"/>
-    <w:lsdException w:name="Light List Accent 4" w:semiHidden="0" w:uiPriority="61" w:unhideWhenUsed="0"/>
-    <w:lsdException w:name="Light Grid Accent 4" w:semiHidden="0" w:uiPriority="62" w:unhideWhenUsed="0"/>
-    <w:lsdException w:name="Medium Shading 1 Accent 4" w:semiHidden="0" w:uiPriority="63" w:unhideWhenUsed="0"/>
-    <w:lsdException w:name="Medium Shading 2 Accent 4" w:semiHidden="0" w:uiPriority="64" w:unhideWhenUsed="0"/>
-    <w:lsdException w:name="Medium List 1 Accent 4" w:semiHidden="0" w:uiPriority="65" w:unhideWhenUsed="0"/>
-    <w:lsdException w:name="Medium List 2 Accent 4" w:semiHidden="0" w:uiPriority="66" w:unhideWhenUsed="0"/>
-    <w:lsdException w:name="Medium Grid 1 Accent 4" w:semiHidden="0" w:uiPriority="67" w:unhideWhenUsed="0"/>
-    <w:lsdException w:name="Medium Grid 2 Accent 4" w:semiHidden="0" w:uiPriority="68" w:unhideWhenUsed="0"/>
-    <w:lsdException w:name="Medium Grid 3 Accent 4" w:semiHidden="0" w:uiPriority="69" w:unhideWhenUsed="0"/>
-    <w:lsdException w:name="Dark List Accent 4" w:semiHidden="0" w:uiPriority="70" w:unhideWhenUsed="0"/>
-    <w:lsdException w:name="Colorful Shading Accent 4" w:semiHidden="0" w:uiPriority="71" w:unhideWhenUsed="0"/>
-    <w:lsdException w:name="Colorful List Accent 4" w:semiHidden="0" w:uiPriority="72" w:unhideWhenUsed="0"/>
-    <w:lsdException w:name="Colorful Grid Accent 4" w:semiHidden="0" w:uiPriority="73" w:unhideWhenUsed="0"/>
-    <w:lsdException w:name="Light Shading Accent 5" w:semiHidden="0" w:uiPriority="60" w:unhideWhenUsed="0"/>
-    <w:lsdException w:name="Light List Accent 5" w:semiHidden="0" w:uiPriority="61" w:unhideWhenUsed="0"/>
-    <w:lsdException w:name="Light Grid Accent 5" w:semiHidden="0" w:uiPriority="62" w:unhideWhenUsed="0"/>
-    <w:lsdException w:name="Medium Shading 1 Accent 5" w:semiHidden="0" w:uiPriority="63" w:unhideWhenUsed="0"/>
-    <w:lsdException w:name="Medium Shading 2 Accent 5" w:semiHidden="0" w:uiPriority="64" w:unhideWhenUsed="0"/>
-    <w:lsdException w:name="Medium List 1 Accent 5" w:semiHidden="0" w:uiPriority="65" w:unhideWhenUsed="0"/>
-    <w:lsdException w:name="Medium List 2 Accent 5" w:semiHidden="0" w:uiPriority="66" w:unhideWhenUsed="0"/>
-    <w:lsdException w:name="Medium Grid 1 Accent 5" w:semiHidden="0" w:uiPriority="67" w:unhideWhenUsed="0"/>
-    <w:lsdException w:name="Medium Grid 2 Accent 5" w:semiHidden="0" w:uiPriority="68" w:unhideWhenUsed="0"/>
-    <w:lsdException w:name="Medium Grid 3 Accent 5" w:semiHidden="0" w:uiPriority="69" w:unhideWhenUsed="0"/>
-    <w:lsdException w:name="Dark List Accent 5" w:semiHidden="0" w:uiPriority="70" w:unhideWhenUsed="0"/>
-    <w:lsdException w:name="Colorful Shading Accent 5" w:semiHidden="0" w:uiPriority="71" w:unhideWhenUsed="0"/>
-    <w:lsdException w:name="Colorful List Accent 5" w:semiHidden="0" w:uiPriority="72" w:unhideWhenUsed="0"/>
-    <w:lsdException w:name="Colorful Grid Accent 5" w:semiHidden="0" w:uiPriority="73" w:unhideWhenUsed="0"/>
-    <w:lsdException w:name="Light Shading Accent 6" w:semiHidden="0" w:uiPriority="60" w:unhideWhenUsed="0"/>
-    <w:lsdException w:name="Light List Accent 6" w:semiHidden="0" w:uiPriority="61" w:unhideWhenUsed="0"/>
-    <w:lsdException w:name="Light Grid Accent 6" w:semiHidden="0" w:uiPriority="62" w:unhideWhenUsed="0"/>
-    <w:lsdException w:name="Medium Shading 1 Accent 6" w:semiHidden="0" w:uiPriority="63" w:unhideWhenUsed="0"/>
-    <w:lsdException w:name="Medium Shading 2 Accent 6" w:semiHidden="0" w:uiPriority="64" w:unhideWhenUsed="0"/>
-    <w:lsdException w:name="Medium List 1 Accent 6" w:semiHidden="0" w:uiPriority="65" w:unhideWhenUsed="0"/>
-    <w:lsdException w:name="Medium List 2 Accent 6" w:semiHidden="0" w:uiPriority="66" w:unhideWhenUsed="0"/>
-    <w:lsdException w:name="Medium Grid 1 Accent 6" w:semiHidden="0" w:uiPriority="67" w:unhideWhenUsed="0"/>
-    <w:lsdException w:name="Medium Grid 2 Accent 6" w:semiHidden="0" w:uiPriority="68" w:unhideWhenUsed="0"/>
-    <w:lsdException w:name="Medium Grid 3 Accent 6" w:semiHidden="0" w:uiPriority="69" w:unhideWhenUsed="0"/>
-    <w:lsdException w:name="Dark List Accent 6" w:semiHidden="0" w:uiPriority="70" w:unhideWhenUsed="0"/>
-    <w:lsdException w:name="Colorful Shading Accent 6" w:semiHidden="0" w:uiPriority="71" w:unhideWhenUsed="0"/>
-    <w:lsdException w:name="Colorful List Accent 6" w:semiHidden="0" w:uiPriority="72" w:unhideWhenUsed="0"/>
-    <w:lsdException w:name="Colorful Grid Accent 6" w:semiHidden="0" w:uiPriority="73" w:unhideWhenUsed="0"/>
-    <w:lsdException w:name="Subtle Emphasis" w:semiHidden="0" w:uiPriority="19" w:unhideWhenUsed="0" w:qFormat="1"/>
-    <w:lsdException w:name="Intense Emphasis" w:semiHidden="0" w:uiPriority="21" w:unhideWhenUsed="0" w:qFormat="1"/>
-    <w:lsdException w:name="Subtle Reference" w:semiHidden="0" w:uiPriority="31" w:unhideWhenUsed="0" w:qFormat="1"/>
-    <w:lsdException w:name="Intense Reference" w:semiHidden="0" w:uiPriority="32" w:unhideWhenUsed="0" w:qFormat="1"/>
-    <w:lsdException w:name="Book Title" w:semiHidden="0" w:uiPriority="33" w:unhideWhenUsed="0" w:qFormat="1"/>
-    <w:lsdException w:name="Bibliography" w:uiPriority="37"/>
-    <w:lsdException w:name="TOC Heading" w:uiPriority="39" w:qFormat="1"/>
+  <w:latentStyles w:defLockedState="0" w:defUIPriority="99" w:defSemiHidden="0" w:defUnhideWhenUsed="0" w:defQFormat="0" w:count="371">
+    <w:lsdException w:name="Normal" w:uiPriority="0" w:qFormat="1"/>
+    <w:lsdException w:name="heading 1" w:uiPriority="9" w:qFormat="1"/>
+    <w:lsdException w:name="heading 2" w:semiHidden="1" w:uiPriority="9" w:unhideWhenUsed="1" w:qFormat="1"/>
+    <w:lsdException w:name="heading 3" w:semiHidden="1" w:uiPriority="9" w:unhideWhenUsed="1" w:qFormat="1"/>
+    <w:lsdException w:name="heading 4" w:semiHidden="1" w:uiPriority="9" w:unhideWhenUsed="1" w:qFormat="1"/>
+    <w:lsdException w:name="heading 5" w:semiHidden="1" w:uiPriority="9" w:unhideWhenUsed="1" w:qFormat="1"/>
+    <w:lsdException w:name="heading 6" w:semiHidden="1" w:uiPriority="9" w:unhideWhenUsed="1" w:qFormat="1"/>
+    <w:lsdException w:name="heading 7" w:semiHidden="1" w:uiPriority="9" w:unhideWhenUsed="1" w:qFormat="1"/>
+    <w:lsdException w:name="heading 8" w:semiHidden="1" w:uiPriority="9" w:unhideWhenUsed="1" w:qFormat="1"/>
+    <w:lsdException w:name="heading 9" w:semiHidden="1" w:uiPriority="9" w:unhideWhenUsed="1" w:qFormat="1"/>
+    <w:lsdException w:name="index 1" w:semiHidden="1" w:unhideWhenUsed="1"/>
+    <w:lsdException w:name="index 2" w:semiHidden="1" w:unhideWhenUsed="1"/>
+    <w:lsdException w:name="index 3" w:semiHidden="1" w:unhideWhenUsed="1"/>
+    <w:lsdException w:name="index 4" w:semiHidden="1" w:unhideWhenUsed="1"/>
+    <w:lsdException w:name="index 5" w:semiHidden="1" w:unhideWhenUsed="1"/>
+    <w:lsdException w:name="index 6" w:semiHidden="1" w:unhideWhenUsed="1"/>
+    <w:lsdException w:name="index 7" w:semiHidden="1" w:unhideWhenUsed="1"/>
+    <w:lsdException w:name="index 8" w:semiHidden="1" w:unhideWhenUsed="1"/>
+    <w:lsdException w:name="index 9" w:semiHidden="1" w:unhideWhenUsed="1"/>
+    <w:lsdException w:name="toc 1" w:semiHidden="1" w:uiPriority="39" w:unhideWhenUsed="1"/>
+    <w:lsdException w:name="toc 2" w:semiHidden="1" w:uiPriority="39" w:unhideWhenUsed="1"/>
+    <w:lsdException w:name="toc 3" w:semiHidden="1" w:uiPriority="39" w:unhideWhenUsed="1"/>
+    <w:lsdException w:name="toc 4" w:semiHidden="1" w:uiPriority="39" w:unhideWhenUsed="1"/>
+    <w:lsdException w:name="toc 5" w:semiHidden="1" w:uiPriority="39" w:unhideWhenUsed="1"/>
+    <w:lsdException w:name="toc 6" w:semiHidden="1" w:uiPriority="39" w:unhideWhenUsed="1"/>
+    <w:lsdException w:name="toc 7" w:semiHidden="1" w:uiPriority="39" w:unhideWhenUsed="1"/>
+    <w:lsdException w:name="toc 8" w:semiHidden="1" w:uiPriority="39" w:unhideWhenUsed="1"/>
+    <w:lsdException w:name="toc 9" w:semiHidden="1" w:uiPriority="39" w:unhideWhenUsed="1"/>
+    <w:lsdException w:name="Normal Indent" w:semiHidden="1" w:unhideWhenUsed="1"/>
+    <w:lsdException w:name="footnote text" w:semiHidden="1" w:unhideWhenUsed="1"/>
+    <w:lsdException w:name="annotation text" w:semiHidden="1" w:unhideWhenUsed="1"/>
+    <w:lsdException w:name="header" w:semiHidden="1" w:unhideWhenUsed="1"/>
+    <w:lsdException w:name="footer" w:semiHidden="1" w:unhideWhenUsed="1"/>
+    <w:lsdException w:name="index heading" w:semiHidden="1" w:unhideWhenUsed="1"/>
+    <w:lsdException w:name="caption" w:semiHidden="1" w:uiPriority="35" w:unhideWhenUsed="1" w:qFormat="1"/>
+    <w:lsdException w:name="table of figures" w:semiHidden="1" w:unhideWhenUsed="1"/>
+    <w:lsdException w:name="envelope address" w:semiHidden="1" w:unhideWhenUsed="1"/>
+    <w:lsdException w:name="envelope return" w:semiHidden="1" w:unhideWhenUsed="1"/>
+    <w:lsdException w:name="footnote reference" w:semiHidden="1" w:unhideWhenUsed="1"/>
+    <w:lsdException w:name="annotation reference" w:semiHidden="1" w:unhideWhenUsed="1"/>
+    <w:lsdException w:name="line number" w:semiHidden="1" w:unhideWhenUsed="1"/>
+    <w:lsdException w:name="page number" w:semiHidden="1" w:unhideWhenUsed="1"/>
+    <w:lsdException w:name="endnote reference" w:semiHidden="1" w:unhideWhenUsed="1"/>
+    <w:lsdException w:name="endnote text" w:semiHidden="1" w:unhideWhenUsed="1"/>
+    <w:lsdException w:name="table of authorities" w:semiHidden="1" w:unhideWhenUsed="1"/>
+    <w:lsdException w:name="macro" w:semiHidden="1" w:unhideWhenUsed="1"/>
+    <w:lsdException w:name="toa heading" w:semiHidden="1" w:unhideWhenUsed="1"/>
+    <w:lsdException w:name="List" w:semiHidden="1" w:unhideWhenUsed="1"/>
+    <w:lsdException w:name="List Bullet" w:semiHidden="1" w:unhideWhenUsed="1"/>
+    <w:lsdException w:name="List Number" w:semiHidden="1" w:unhideWhenUsed="1"/>
+    <w:lsdException w:name="List 2" w:semiHidden="1" w:unhideWhenUsed="1"/>
+    <w:lsdException w:name="List 3" w:semiHidden="1" w:unhideWhenUsed="1"/>
+    <w:lsdException w:name="List 4" w:semiHidden="1" w:unhideWhenUsed="1"/>
+    <w:lsdException w:name="List 5" w:semiHidden="1" w:unhideWhenUsed="1"/>
+    <w:lsdException w:name="List Bullet 2" w:semiHidden="1" w:unhideWhenUsed="1"/>
+    <w:lsdException w:name="List Bullet 3" w:semiHidden="1" w:unhideWhenUsed="1"/>
+    <w:lsdException w:name="List Bullet 4" w:semiHidden="1" w:unhideWhenUsed="1"/>
+    <w:lsdException w:name="List Bullet 5" w:semiHidden="1" w:unhideWhenUsed="1"/>
+    <w:lsdException w:name="List Number 2" w:semiHidden="1" w:unhideWhenUsed="1"/>
+    <w:lsdException w:name="List Number 3" w:semiHidden="1" w:unhideWhenUsed="1"/>
+    <w:lsdException w:name="List Number 4" w:semiHidden="1" w:unhideWhenUsed="1"/>
+    <w:lsdException w:name="List Number 5" w:semiHidden="1" w:unhideWhenUsed="1"/>
+    <w:lsdException w:name="Title" w:uiPriority="10" w:qFormat="1"/>
+    <w:lsdException w:name="Closing" w:semiHidden="1" w:unhideWhenUsed="1"/>
+    <w:lsdException w:name="Signature" w:semiHidden="1" w:unhideWhenUsed="1"/>
+    <w:lsdException w:name="Default Paragraph Font" w:semiHidden="1" w:uiPriority="1" w:unhideWhenUsed="1"/>
+    <w:lsdException w:name="Body Text" w:semiHidden="1" w:unhideWhenUsed="1"/>
+    <w:lsdException w:name="Body Text Indent" w:semiHidden="1" w:unhideWhenUsed="1"/>
+    <w:lsdException w:name="List Continue" w:semiHidden="1" w:unhideWhenUsed="1"/>
+    <w:lsdException w:name="List Continue 2" w:semiHidden="1" w:unhideWhenUsed="1"/>
+    <w:lsdException w:name="List Continue 3" w:semiHidden="1" w:unhideWhenUsed="1"/>
+    <w:lsdException w:name="List Continue 4" w:semiHidden="1" w:unhideWhenUsed="1"/>
+    <w:lsdException w:name="List Continue 5" w:semiHidden="1" w:unhideWhenUsed="1"/>
+    <w:lsdException w:name="Message Header" w:semiHidden="1" w:unhideWhenUsed="1"/>
+    <w:lsdException w:name="Subtitle" w:uiPriority="11" w:qFormat="1"/>
+    <w:lsdException w:name="Salutation" w:semiHidden="1" w:unhideWhenUsed="1"/>
+    <w:lsdException w:name="Date" w:semiHidden="1" w:unhideWhenUsed="1"/>
+    <w:lsdException w:name="Body Text First Indent" w:semiHidden="1" w:unhideWhenUsed="1"/>
+    <w:lsdException w:name="Body Text First Indent 2" w:semiHidden="1" w:unhideWhenUsed="1"/>
+    <w:lsdException w:name="Note Heading" w:semiHidden="1" w:unhideWhenUsed="1"/>
+    <w:lsdException w:name="Body Text 2" w:semiHidden="1" w:unhideWhenUsed="1"/>
+    <w:lsdException w:name="Body Text 3" w:semiHidden="1" w:unhideWhenUsed="1"/>
+    <w:lsdException w:name="Body Text Indent 2" w:semiHidden="1" w:unhideWhenUsed="1"/>
+    <w:lsdException w:name="Body Text Indent 3" w:semiHidden="1" w:unhideWhenUsed="1"/>
+    <w:lsdException w:name="Block Text" w:semiHidden="1" w:unhideWhenUsed="1"/>
+    <w:lsdException w:name="Hyperlink" w:semiHidden="1" w:unhideWhenUsed="1"/>
+    <w:lsdException w:name="FollowedHyperlink" w:semiHidden="1" w:unhideWhenUsed="1"/>
+    <w:lsdException w:name="Strong" w:uiPriority="22" w:qFormat="1"/>
+    <w:lsdException w:name="Emphasis" w:uiPriority="20" w:qFormat="1"/>
+    <w:lsdException w:name="Document Map" w:semiHidden="1" w:unhideWhenUsed="1"/>
+    <w:lsdException w:name="Plain Text" w:semiHidden="1" w:unhideWhenUsed="1"/>
+    <w:lsdException w:name="E-mail Signature" w:semiHidden="1" w:unhideWhenUsed="1"/>
+    <w:lsdException w:name="HTML Top of Form" w:semiHidden="1" w:unhideWhenUsed="1"/>
+    <w:lsdException w:name="HTML Bottom of Form" w:semiHidden="1" w:unhideWhenUsed="1"/>
+    <w:lsdException w:name="Normal (Web)" w:semiHidden="1" w:unhideWhenUsed="1"/>
+    <w:lsdException w:name="HTML Acronym" w:semiHidden="1" w:unhideWhenUsed="1"/>
+    <w:lsdException w:name="HTML Address" w:semiHidden="1" w:unhideWhenUsed="1"/>
+    <w:lsdException w:name="HTML Cite" w:semiHidden="1" w:unhideWhenUsed="1"/>
+    <w:lsdException w:name="HTML Code" w:semiHidden="1" w:unhideWhenUsed="1"/>
+    <w:lsdException w:name="HTML Definition" w:semiHidden="1" w:unhideWhenUsed="1"/>
+    <w:lsdException w:name="HTML Keyboard" w:semiHidden="1" w:unhideWhenUsed="1"/>
+    <w:lsdException w:name="HTML Preformatted" w:semiHidden="1" w:unhideWhenUsed="1"/>
+    <w:lsdException w:name="HTML Sample" w:semiHidden="1" w:unhideWhenUsed="1"/>
+    <w:lsdException w:name="HTML Typewriter" w:semiHidden="1" w:unhideWhenUsed="1"/>
+    <w:lsdException w:name="HTML Variable" w:semiHidden="1" w:unhideWhenUsed="1"/>
+    <w:lsdException w:name="Normal Table" w:semiHidden="1" w:unhideWhenUsed="1"/>
+    <w:lsdException w:name="annotation subject" w:semiHidden="1" w:unhideWhenUsed="1"/>
+    <w:lsdException w:name="No List" w:semiHidden="1" w:unhideWhenUsed="1"/>
+    <w:lsdException w:name="Outline List 1" w:semiHidden="1" w:unhideWhenUsed="1"/>
+    <w:lsdException w:name="Outline List 2" w:semiHidden="1" w:unhideWhenUsed="1"/>
+    <w:lsdException w:name="Outline List 3" w:semiHidden="1" w:unhideWhenUsed="1"/>
+    <w:lsdException w:name="Table Simple 1" w:semiHidden="1" w:unhideWhenUsed="1"/>
+    <w:lsdException w:name="Table Simple 2" w:semiHidden="1" w:unhideWhenUsed="1"/>
+    <w:lsdException w:name="Table Simple 3" w:semiHidden="1" w:unhideWhenUsed="1"/>
+    <w:lsdException w:name="Table Classic 1" w:semiHidden="1" w:unhideWhenUsed="1"/>
+    <w:lsdException w:name="Table Classic 2" w:semiHidden="1" w:unhideWhenUsed="1"/>
+    <w:lsdException w:name="Table Classic 3" w:semiHidden="1" w:unhideWhenUsed="1"/>
+    <w:lsdException w:name="Table Classic 4" w:semiHidden="1" w:unhideWhenUsed="1"/>
+    <w:lsdException w:name="Table Colorful 1" w:semiHidden="1" w:unhideWhenUsed="1"/>
+    <w:lsdException w:name="Table Colorful 2" w:semiHidden="1" w:unhideWhenUsed="1"/>
+    <w:lsdException w:name="Table Colorful 3" w:semiHidden="1" w:unhideWhenUsed="1"/>
+    <w:lsdException w:name="Table Columns 1" w:semiHidden="1" w:unhideWhenUsed="1"/>
+    <w:lsdException w:name="Table Columns 2" w:semiHidden="1" w:unhideWhenUsed="1"/>
+    <w:lsdException w:name="Table Columns 3" w:semiHidden="1" w:unhideWhenUsed="1"/>
+    <w:lsdException w:name="Table Columns 4" w:semiHidden="1" w:unhideWhenUsed="1"/>
+    <w:lsdException w:name="Table Columns 5" w:semiHidden="1" w:unhideWhenUsed="1"/>
+    <w:lsdException w:name="Table Grid 1" w:semiHidden="1" w:unhideWhenUsed="1"/>
+    <w:lsdException w:name="Table Grid 2" w:semiHidden="1" w:unhideWhenUsed="1"/>
+    <w:lsdException w:name="Table Grid 3" w:semiHidden="1" w:unhideWhenUsed="1"/>
+    <w:lsdException w:name="Table Grid 4" w:semiHidden="1" w:unhideWhenUsed="1"/>
+    <w:lsdException w:name="Table Grid 5" w:semiHidden="1" w:unhideWhenUsed="1"/>
+    <w:lsdException w:name="Table Grid 6" w:semiHidden="1" w:unhideWhenUsed="1"/>
+    <w:lsdException w:name="Table Grid 7" w:semiHidden="1" w:unhideWhenUsed="1"/>
+    <w:lsdException w:name="Table Grid 8" w:semiHidden="1" w:unhideWhenUsed="1"/>
+    <w:lsdException w:name="Table List 1" w:semiHidden="1" w:unhideWhenUsed="1"/>
+    <w:lsdException w:name="Table List 2" w:semiHidden="1" w:unhideWhenUsed="1"/>
+    <w:lsdException w:name="Table List 3" w:semiHidden="1" w:unhideWhenUsed="1"/>
+    <w:lsdException w:name="Table List 4" w:semiHidden="1" w:unhideWhenUsed="1"/>
+    <w:lsdException w:name="Table List 5" w:semiHidden="1" w:unhideWhenUsed="1"/>
+    <w:lsdException w:name="Table List 6" w:semiHidden="1" w:unhideWhenUsed="1"/>
+    <w:lsdException w:name="Table List 7" w:semiHidden="1" w:unhideWhenUsed="1"/>
+    <w:lsdException w:name="Table List 8" w:semiHidden="1" w:unhideWhenUsed="1"/>
+    <w:lsdException w:name="Table 3D effects 1" w:semiHidden="1" w:unhideWhenUsed="1"/>
+    <w:lsdException w:name="Table 3D effects 2" w:semiHidden="1" w:unhideWhenUsed="1"/>
+    <w:lsdException w:name="Table 3D effects 3" w:semiHidden="1" w:unhideWhenUsed="1"/>
+    <w:lsdException w:name="Table Contemporary" w:semiHidden="1" w:unhideWhenUsed="1"/>
+    <w:lsdException w:name="Table Elegant" w:semiHidden="1" w:unhideWhenUsed="1"/>
+    <w:lsdException w:name="Table Professional" w:semiHidden="1" w:unhideWhenUsed="1"/>
+    <w:lsdException w:name="Table Subtle 1" w:semiHidden="1" w:unhideWhenUsed="1"/>
+    <w:lsdException w:name="Table Subtle 2" w:semiHidden="1" w:unhideWhenUsed="1"/>
+    <w:lsdException w:name="Table Web 1" w:semiHidden="1" w:unhideWhenUsed="1"/>
+    <w:lsdException w:name="Table Web 2" w:semiHidden="1" w:unhideWhenUsed="1"/>
+    <w:lsdException w:name="Table Web 3" w:semiHidden="1" w:unhideWhenUsed="1"/>
+    <w:lsdException w:name="Balloon Text" w:semiHidden="1" w:unhideWhenUsed="1"/>
+    <w:lsdException w:name="Table Grid" w:uiPriority="39"/>
+    <w:lsdException w:name="Table Theme" w:semiHidden="1" w:unhideWhenUsed="1"/>
+    <w:lsdException w:name="Placeholder Text" w:semiHidden="1"/>
+    <w:lsdException w:name="No Spacing" w:uiPriority="1" w:qFormat="1"/>
+    <w:lsdException w:name="Light Shading" w:uiPriority="60"/>
+    <w:lsdException w:name="Light List" w:uiPriority="61"/>
+    <w:lsdException w:name="Light Grid" w:uiPriority="62"/>
+    <w:lsdException w:name="Medium Shading 1" w:uiPriority="63"/>
+    <w:lsdException w:name="Medium Shading 2" w:uiPriority="64"/>
+    <w:lsdException w:name="Medium List 1" w:uiPriority="65"/>
+    <w:lsdException w:name="Medium List 2" w:uiPriority="66"/>
+    <w:lsdException w:name="Medium Grid 1" w:uiPriority="67"/>
+    <w:lsdException w:name="Medium Grid 2" w:uiPriority="68"/>
+    <w:lsdException w:name="Medium Grid 3" w:uiPriority="69"/>
+    <w:lsdException w:name="Dark List" w:uiPriority="70"/>
+    <w:lsdException w:name="Colorful Shading" w:uiPriority="71"/>
+    <w:lsdException w:name="Colorful List" w:uiPriority="72"/>
+    <w:lsdException w:name="Colorful Grid" w:uiPriority="73"/>
+    <w:lsdException w:name="Light Shading Accent 1" w:uiPriority="60"/>
+    <w:lsdException w:name="Light List Accent 1" w:uiPriority="61"/>
+    <w:lsdException w:name="Light Grid Accent 1" w:uiPriority="62"/>
+    <w:lsdException w:name="Medium Shading 1 Accent 1" w:uiPriority="63"/>
+    <w:lsdException w:name="Medium Shading 2 Accent 1" w:uiPriority="64"/>
+    <w:lsdException w:name="Medium List 1 Accent 1" w:uiPriority="65"/>
+    <w:lsdException w:name="Revision" w:semiHidden="1"/>
+    <w:lsdException w:name="List Paragraph" w:uiPriority="34" w:qFormat="1"/>
+    <w:lsdException w:name="Quote" w:uiPriority="29" w:qFormat="1"/>
+    <w:lsdException w:name="Intense Quote" w:uiPriority="30" w:qFormat="1"/>
+    <w:lsdException w:name="Medium List 2 Accent 1" w:uiPriority="66"/>
+    <w:lsdException w:name="Medium Grid 1 Accent 1" w:uiPriority="67"/>
+    <w:lsdException w:name="Medium Grid 2 Accent 1" w:uiPriority="68"/>
+    <w:lsdException w:name="Medium Grid 3 Accent 1" w:uiPriority="69"/>
+    <w:lsdException w:name="Dark List Accent 1" w:uiPriority="70"/>
+    <w:lsdException w:name="Colorful Shading Accent 1" w:uiPriority="71"/>
+    <w:lsdException w:name="Colorful List Accent 1" w:uiPriority="72"/>
+    <w:lsdException w:name="Colorful Grid Accent 1" w:uiPriority="73"/>
+    <w:lsdException w:name="Light Shading Accent 2" w:uiPriority="60"/>
+    <w:lsdException w:name="Light List Accent 2" w:uiPriority="61"/>
+    <w:lsdException w:name="Light Grid Accent 2" w:uiPriority="62"/>
+    <w:lsdException w:name="Medium Shading 1 Accent 2" w:uiPriority="63"/>
+    <w:lsdException w:name="Medium Shading 2 Accent 2" w:uiPriority="64"/>
+    <w:lsdException w:name="Medium List 1 Accent 2" w:uiPriority="65"/>
+    <w:lsdException w:name="Medium List 2 Accent 2" w:uiPriority="66"/>
+    <w:lsdException w:name="Medium Grid 1 Accent 2" w:uiPriority="67"/>
+    <w:lsdException w:name="Medium Grid 2 Accent 2" w:uiPriority="68"/>
+    <w:lsdException w:name="Medium Grid 3 Accent 2" w:uiPriority="69"/>
+    <w:lsdException w:name="Dark List Accent 2" w:uiPriority="70"/>
+    <w:lsdException w:name="Colorful Shading Accent 2" w:uiPriority="71"/>
+    <w:lsdException w:name="Colorful List Accent 2" w:uiPriority="72"/>
+    <w:lsdException w:name="Colorful Grid Accent 2" w:uiPriority="73"/>
+    <w:lsdException w:name="Light Shading Accent 3" w:uiPriority="60"/>
+    <w:lsdException w:name="Light List Accent 3" w:uiPriority="61"/>
+    <w:lsdException w:name="Light Grid Accent 3" w:uiPriority="62"/>
+    <w:lsdException w:name="Medium Shading 1 Accent 3" w:uiPriority="63"/>
+    <w:lsdException w:name="Medium Shading 2 Accent 3" w:uiPriority="64"/>
+    <w:lsdException w:name="Medium List 1 Accent 3" w:uiPriority="65"/>
+    <w:lsdException w:name="Medium List 2 Accent 3" w:uiPriority="66"/>
+    <w:lsdException w:name="Medium Grid 1 Accent 3" w:uiPriority="67"/>
+    <w:lsdException w:name="Medium Grid 2 Accent 3" w:uiPriority="68"/>
+    <w:lsdException w:name="Medium Grid 3 Accent 3" w:uiPriority="69"/>
+    <w:lsdException w:name="Dark List Accent 3" w:uiPriority="70"/>
+    <w:lsdException w:name="Colorful Shading Accent 3" w:uiPriority="71"/>
+    <w:lsdException w:name="Colorful List Accent 3" w:uiPriority="72"/>
+    <w:lsdException w:name="Colorful Grid Accent 3" w:uiPriority="73"/>
+    <w:lsdException w:name="Light Shading Accent 4" w:uiPriority="60"/>
+    <w:lsdException w:name="Light List Accent 4" w:uiPriority="61"/>
+    <w:lsdException w:name="Light Grid Accent 4" w:uiPriority="62"/>
+    <w:lsdException w:name="Medium Shading 1 Accent 4" w:uiPriority="63"/>
+    <w:lsdException w:name="Medium Shading 2 Accent 4" w:uiPriority="64"/>
+    <w:lsdException w:name="Medium List 1 Accent 4" w:uiPriority="65"/>
+    <w:lsdException w:name="Medium List 2 Accent 4" w:uiPriority="66"/>
+    <w:lsdException w:name="Medium Grid 1 Accent 4" w:uiPriority="67"/>
+    <w:lsdException w:name="Medium Grid 2 Accent 4" w:uiPriority="68"/>
+    <w:lsdException w:name="Medium Grid 3 Accent 4" w:uiPriority="69"/>
+    <w:lsdException w:name="Dark List Accent 4" w:uiPriority="70"/>
+    <w:lsdException w:name="Colorful Shading Accent 4" w:uiPriority="71"/>
+    <w:lsdException w:name="Colorful List Accent 4" w:uiPriority="72"/>
+    <w:lsdException w:name="Colorful Grid Accent 4" w:uiPriority="73"/>
+    <w:lsdException w:name="Light Shading Accent 5" w:uiPriority="60"/>
+    <w:lsdException w:name="Light List Accent 5" w:uiPriority="61"/>
+    <w:lsdException w:name="Light Grid Accent 5" w:uiPriority="62"/>
+    <w:lsdException w:name="Medium Shading 1 Accent 5" w:uiPriority="63"/>
+    <w:lsdException w:name="Medium Shading 2 Accent 5" w:uiPriority="64"/>
+    <w:lsdException w:name="Medium List 1 Accent 5" w:uiPriority="65"/>
+    <w:lsdException w:name="Medium List 2 Accent 5" w:uiPriority="66"/>
+    <w:lsdException w:name="Medium Grid 1 Accent 5" w:uiPriority="67"/>
+    <w:lsdException w:name="Medium Grid 2 Accent 5" w:uiPriority="68"/>
+    <w:lsdException w:name="Medium Grid 3 Accent 5" w:uiPriority="69"/>
+    <w:lsdException w:name="Dark List Accent 5" w:uiPriority="70"/>
+    <w:lsdException w:name="Colorful Shading Accent 5" w:uiPriority="71"/>
+    <w:lsdException w:name="Colorful List Accent 5" w:uiPriority="72"/>
+    <w:lsdException w:name="Colorful Grid Accent 5" w:uiPriority="73"/>
+    <w:lsdException w:name="Light Shading Accent 6" w:uiPriority="60"/>
+    <w:lsdException w:name="Light List Accent 6" w:uiPriority="61"/>
+    <w:lsdException w:name="Light Grid Accent 6" w:uiPriority="62"/>
+    <w:lsdException w:name="Medium Shading 1 Accent 6" w:uiPriority="63"/>
+    <w:lsdException w:name="Medium Shading 2 Accent 6" w:uiPriority="64"/>
+    <w:lsdException w:name="Medium List 1 Accent 6" w:uiPriority="65"/>
+    <w:lsdException w:name="Medium List 2 Accent 6" w:uiPriority="66"/>
+    <w:lsdException w:name="Medium Grid 1 Accent 6" w:uiPriority="67"/>
+    <w:lsdException w:name="Medium Grid 2 Accent 6" w:uiPriority="68"/>
+    <w:lsdException w:name="Medium Grid 3 Accent 6" w:uiPriority="69"/>
+    <w:lsdException w:name="Dark List Accent 6" w:uiPriority="70"/>
+    <w:lsdException w:name="Colorful Shading Accent 6" w:uiPriority="71"/>
+    <w:lsdException w:name="Colorful List Accent 6" w:uiPriority="72"/>
+    <w:lsdException w:name="Colorful Grid Accent 6" w:uiPriority="73"/>
+    <w:lsdException w:name="Subtle Emphasis" w:uiPriority="19" w:qFormat="1"/>
+    <w:lsdException w:name="Intense Emphasis" w:uiPriority="21" w:qFormat="1"/>
+    <w:lsdException w:name="Subtle Reference" w:uiPriority="31" w:qFormat="1"/>
+    <w:lsdException w:name="Intense Reference" w:uiPriority="32" w:qFormat="1"/>
+    <w:lsdException w:name="Book Title" w:uiPriority="33" w:qFormat="1"/>
+    <w:lsdException w:name="Bibliography" w:semiHidden="1" w:uiPriority="37" w:unhideWhenUsed="1"/>
+    <w:lsdException w:name="TOC Heading" w:semiHidden="1" w:uiPriority="39" w:unhideWhenUsed="1" w:qFormat="1"/>
+    <w:lsdException w:name="Plain Table 1" w:uiPriority="41"/>
+    <w:lsdException w:name="Plain Table 2" w:uiPriority="42"/>
+    <w:lsdException w:name="Plain Table 3" w:uiPriority="43"/>
+    <w:lsdException w:name="Plain Table 4" w:uiPriority="44"/>
+    <w:lsdException w:name="Plain Table 5" w:uiPriority="45"/>
+    <w:lsdException w:name="Grid Table Light" w:uiPriority="40"/>
+    <w:lsdException w:name="Grid Table 1 Light" w:uiPriority="46"/>
+    <w:lsdException w:name="Grid Table 2" w:uiPriority="47"/>
+    <w:lsdException w:name="Grid Table 3" w:uiPriority="48"/>
+    <w:lsdException w:name="Grid Table 4" w:uiPriority="49"/>
+    <w:lsdException w:name="Grid Table 5 Dark" w:uiPriority="50"/>
+    <w:lsdException w:name="Grid Table 6 Colorful" w:uiPriority="51"/>
+    <w:lsdException w:name="Grid Table 7 Colorful" w:uiPriority="52"/>
+    <w:lsdException w:name="Grid Table 1 Light Accent 1" w:uiPriority="46"/>
+    <w:lsdException w:name="Grid Table 2 Accent 1" w:uiPriority="47"/>
+    <w:lsdException w:name="Grid Table 3 Accent 1" w:uiPriority="48"/>
+    <w:lsdException w:name="Grid Table 4 Accent 1" w:uiPriority="49"/>
+    <w:lsdException w:name="Grid Table 5 Dark Accent 1" w:uiPriority="50"/>
+    <w:lsdException w:name="Grid Table 6 Colorful Accent 1" w:uiPriority="51"/>
+    <w:lsdException w:name="Grid Table 7 Colorful Accent 1" w:uiPriority="52"/>
+    <w:lsdException w:name="Grid Table 1 Light Accent 2" w:uiPriority="46"/>
+    <w:lsdException w:name="Grid Table 2 Accent 2" w:uiPriority="47"/>
+    <w:lsdException w:name="Grid Table 3 Accent 2" w:uiPriority="48"/>
+    <w:lsdException w:name="Grid Table 4 Accent 2" w:uiPriority="49"/>
+    <w:lsdException w:name="Grid Table 5 Dark Accent 2" w:uiPriority="50"/>
+    <w:lsdException w:name="Grid Table 6 Colorful Accent 2" w:uiPriority="51"/>
+    <w:lsdException w:name="Grid Table 7 Colorful Accent 2" w:uiPriority="52"/>
+    <w:lsdException w:name="Grid Table 1 Light Accent 3" w:uiPriority="46"/>
+    <w:lsdException w:name="Grid Table 2 Accent 3" w:uiPriority="47"/>
+    <w:lsdException w:name="Grid Table 3 Accent 3" w:uiPriority="48"/>
+    <w:lsdException w:name="Grid Table 4 Accent 3" w:uiPriority="49"/>
+    <w:lsdException w:name="Grid Table 5 Dark Accent 3" w:uiPriority="50"/>
+    <w:lsdException w:name="Grid Table 6 Colorful Accent 3" w:uiPriority="51"/>
+    <w:lsdException w:name="Grid Table 7 Colorful Accent 3" w:uiPriority="52"/>
+    <w:lsdException w:name="Grid Table 1 Light Accent 4" w:uiPriority="46"/>
+    <w:lsdException w:name="Grid Table 2 Accent 4" w:uiPriority="47"/>
+    <w:lsdException w:name="Grid Table 3 Accent 4" w:uiPriority="48"/>
+    <w:lsdException w:name="Grid Table 4 Accent 4" w:uiPriority="49"/>
+    <w:lsdException w:name="Grid Table 5 Dark Accent 4" w:uiPriority="50"/>
+    <w:lsdException w:name="Grid Table 6 Colorful Accent 4" w:uiPriority="51"/>
+    <w:lsdException w:name="Grid Table 7 Colorful Accent 4" w:uiPriority="52"/>
+    <w:lsdException w:name="Grid Table 1 Light Accent 5" w:uiPriority="46"/>
+    <w:lsdException w:name="Grid Table 2 Accent 5" w:uiPriority="47"/>
+    <w:lsdException w:name="Grid Table 3 Accent 5" w:uiPriority="48"/>
+    <w:lsdException w:name="Grid Table 4 Accent 5" w:uiPriority="49"/>
+    <w:lsdException w:name="Grid Table 5 Dark Accent 5" w:uiPriority="50"/>
+    <w:lsdException w:name="Grid Table 6 Colorful Accent 5" w:uiPriority="51"/>
+    <w:lsdException w:name="Grid Table 7 Colorful Accent 5" w:uiPriority="52"/>
+    <w:lsdException w:name="Grid Table 1 Light Accent 6" w:uiPriority="46"/>
+    <w:lsdException w:name="Grid Table 2 Accent 6" w:uiPriority="47"/>
+    <w:lsdException w:name="Grid Table 3 Accent 6" w:uiPriority="48"/>
+    <w:lsdException w:name="Grid Table 4 Accent 6" w:uiPriority="49"/>
+    <w:lsdException w:name="Grid Table 5 Dark Accent 6" w:uiPriority="50"/>
+    <w:lsdException w:name="Grid Table 6 Colorful Accent 6" w:uiPriority="51"/>
+    <w:lsdException w:name="Grid Table 7 Colorful Accent 6" w:uiPriority="52"/>
+    <w:lsdException w:name="List Table 1 Light" w:uiPriority="46"/>
+    <w:lsdException w:name="List Table 2" w:uiPriority="47"/>
+    <w:lsdException w:name="List Table 3" w:uiPriority="48"/>
+    <w:lsdException w:name="List Table 4" w:uiPriority="49"/>
+    <w:lsdException w:name="List Table 5 Dark" w:uiPriority="50"/>
+    <w:lsdException w:name="List Table 6 Colorful" w:uiPriority="51"/>
+    <w:lsdException w:name="List Table 7 Colorful" w:uiPriority="52"/>
+    <w:lsdException w:name="List Table 1 Light Accent 1" w:uiPriority="46"/>
+    <w:lsdException w:name="List Table 2 Accent 1" w:uiPriority="47"/>
+    <w:lsdException w:name="List Table 3 Accent 1" w:uiPriority="48"/>
+    <w:lsdException w:name="List Table 4 Accent 1" w:uiPriority="49"/>
+    <w:lsdException w:name="List Table 5 Dark Accent 1" w:uiPriority="50"/>
+    <w:lsdException w:name="List Table 6 Colorful Accent 1" w:uiPriority="51"/>
+    <w:lsdException w:name="List Table 7 Colorful Accent 1" w:uiPriority="52"/>
+    <w:lsdException w:name="List Table 1 Light Accent 2" w:uiPriority="46"/>
+    <w:lsdException w:name="List Table 2 Accent 2" w:uiPriority="47"/>
+    <w:lsdException w:name="List Table 3 Accent 2" w:uiPriority="48"/>
+    <w:lsdException w:name="List Table 4 Accent 2" w:uiPriority="49"/>
+    <w:lsdException w:name="List Table 5 Dark Accent 2" w:uiPriority="50"/>
+    <w:lsdException w:name="List Table 6 Colorful Accent 2" w:uiPriority="51"/>
+    <w:lsdException w:name="List Table 7 Colorful Accent 2" w:uiPriority="52"/>
+    <w:lsdException w:name="List Table 1 Light Accent 3" w:uiPriority="46"/>
+    <w:lsdException w:name="List Table 2 Accent 3" w:uiPriority="47"/>
+    <w:lsdException w:name="List Table 3 Accent 3" w:uiPriority="48"/>
+    <w:lsdException w:name="List Table 4 Accent 3" w:uiPriority="49"/>
+    <w:lsdException w:name="List Table 5 Dark Accent 3" w:uiPriority="50"/>
+    <w:lsdException w:name="List Table 6 Colorful Accent 3" w:uiPriority="51"/>
+    <w:lsdException w:name="List Table 7 Colorful Accent 3" w:uiPriority="52"/>
+    <w:lsdException w:name="List Table 1 Light Accent 4" w:uiPriority="46"/>
+    <w:lsdException w:name="List Table 2 Accent 4" w:uiPriority="47"/>
+    <w:lsdException w:name="List Table 3 Accent 4" w:uiPriority="48"/>
+    <w:lsdException w:name="List Table 4 Accent 4" w:uiPriority="49"/>
+    <w:lsdException w:name="List Table 5 Dark Accent 4" w:uiPriority="50"/>
+    <w:lsdException w:name="List Table 6 Colorful Accent 4" w:uiPriority="51"/>
+    <w:lsdException w:name="List Table 7 Colorful Accent 4" w:uiPriority="52"/>
+    <w:lsdException w:name="List Table 1 Light Accent 5" w:uiPriority="46"/>
+    <w:lsdException w:name="List Table 2 Accent 5" w:uiPriority="47"/>
+    <w:lsdException w:name="List Table 3 Accent 5" w:uiPriority="48"/>
+    <w:lsdException w:name="List Table 4 Accent 5" w:uiPriority="49"/>
+    <w:lsdException w:name="List Table 5 Dark Accent 5" w:uiPriority="50"/>
+    <w:lsdException w:name="List Table 6 Colorful Accent 5" w:uiPriority="51"/>
+    <w:lsdException w:name="List Table 7 Colorful Accent 5" w:uiPriority="52"/>
+    <w:lsdException w:name="List Table 1 Light Accent 6" w:uiPriority="46"/>
+    <w:lsdException w:name="List Table 2 Accent 6" w:uiPriority="47"/>
+    <w:lsdException w:name="List Table 3 Accent 6" w:uiPriority="48"/>
+    <w:lsdException w:name="List Table 4 Accent 6" w:uiPriority="49"/>
+    <w:lsdException w:name="List Table 5 Dark Accent 6" w:uiPriority="50"/>
+    <w:lsdException w:name="List Table 6 Colorful Accent 6" w:uiPriority="51"/>
+    <w:lsdException w:name="List Table 7 Colorful Accent 6" w:uiPriority="52"/>
   </w:latentStyles>
-  <w:style w:type="paragraph" w:default="1" w:styleId="Normalny">
+  <w:style w:type="paragraph" w:default="1" w:styleId="Normal">
     <w:name w:val="Normal"/>
     <w:qFormat/>
     <w:rsid w:val="00F72468"/>
@@ -32166,10 +33315,10 @@
       <w:spacing w:after="160"/>
     </w:pPr>
   </w:style>
-  <w:style w:type="paragraph" w:styleId="Nagwek1">
+  <w:style w:type="paragraph" w:styleId="Heading1">
     <w:name w:val="heading 1"/>
-    <w:basedOn w:val="Normalny"/>
-    <w:link w:val="Nagwek1Znak"/>
+    <w:basedOn w:val="Normal"/>
+    <w:link w:val="Heading1Char"/>
     <w:uiPriority w:val="9"/>
     <w:qFormat/>
     <w:rsid w:val="00D93E33"/>
@@ -32186,10 +33335,10 @@
       <w:szCs w:val="32"/>
     </w:rPr>
   </w:style>
-  <w:style w:type="paragraph" w:styleId="Nagwek2">
+  <w:style w:type="paragraph" w:styleId="Heading2">
     <w:name w:val="heading 2"/>
-    <w:basedOn w:val="Normalny"/>
-    <w:link w:val="Nagwek2Znak"/>
+    <w:basedOn w:val="Normal"/>
+    <w:link w:val="Heading2Char"/>
     <w:uiPriority w:val="9"/>
     <w:unhideWhenUsed/>
     <w:qFormat/>
@@ -32207,18 +33356,17 @@
       <w:szCs w:val="26"/>
     </w:rPr>
   </w:style>
-  <w:style w:type="character" w:default="1" w:styleId="Domylnaczcionkaakapitu">
+  <w:style w:type="character" w:default="1" w:styleId="DefaultParagraphFont">
     <w:name w:val="Default Paragraph Font"/>
     <w:uiPriority w:val="1"/>
     <w:semiHidden/>
     <w:unhideWhenUsed/>
   </w:style>
-  <w:style w:type="table" w:default="1" w:styleId="Standardowy">
+  <w:style w:type="table" w:default="1" w:styleId="TableNormal">
     <w:name w:val="Normal Table"/>
     <w:uiPriority w:val="99"/>
     <w:semiHidden/>
     <w:unhideWhenUsed/>
-    <w:qFormat/>
     <w:tblPr>
       <w:tblInd w:w="0" w:type="dxa"/>
       <w:tblCellMar>
@@ -32229,16 +33377,16 @@
       </w:tblCellMar>
     </w:tblPr>
   </w:style>
-  <w:style w:type="numbering" w:default="1" w:styleId="Bezlisty">
+  <w:style w:type="numbering" w:default="1" w:styleId="NoList">
     <w:name w:val="No List"/>
     <w:uiPriority w:val="99"/>
     <w:semiHidden/>
     <w:unhideWhenUsed/>
   </w:style>
-  <w:style w:type="character" w:customStyle="1" w:styleId="Nagwek1Znak">
-    <w:name w:val="Nagłówek 1 Znak"/>
-    <w:basedOn w:val="Domylnaczcionkaakapitu"/>
-    <w:link w:val="Nagwek1"/>
+  <w:style w:type="character" w:customStyle="1" w:styleId="Heading1Char">
+    <w:name w:val="Heading 1 Char"/>
+    <w:basedOn w:val="DefaultParagraphFont"/>
+    <w:link w:val="Heading1"/>
     <w:uiPriority w:val="9"/>
     <w:rsid w:val="00D93E33"/>
     <w:rPr>
@@ -32248,10 +33396,10 @@
       <w:szCs w:val="32"/>
     </w:rPr>
   </w:style>
-  <w:style w:type="character" w:customStyle="1" w:styleId="PodtytuZnak">
-    <w:name w:val="Podtytuł Znak"/>
-    <w:basedOn w:val="Domylnaczcionkaakapitu"/>
-    <w:link w:val="Podtytu"/>
+  <w:style w:type="character" w:customStyle="1" w:styleId="SubtitleChar">
+    <w:name w:val="Subtitle Char"/>
+    <w:basedOn w:val="DefaultParagraphFont"/>
+    <w:link w:val="Subtitle"/>
     <w:uiPriority w:val="11"/>
     <w:rsid w:val="00D93E33"/>
     <w:rPr>
@@ -32261,13 +33409,13 @@
   </w:style>
   <w:style w:type="character" w:customStyle="1" w:styleId="apple-converted-space">
     <w:name w:val="apple-converted-space"/>
-    <w:basedOn w:val="Domylnaczcionkaakapitu"/>
+    <w:basedOn w:val="DefaultParagraphFont"/>
     <w:rsid w:val="008A234C"/>
   </w:style>
-  <w:style w:type="character" w:customStyle="1" w:styleId="TytuZnak">
-    <w:name w:val="Tytuł Znak"/>
-    <w:basedOn w:val="Domylnaczcionkaakapitu"/>
-    <w:link w:val="Tytu"/>
+  <w:style w:type="character" w:customStyle="1" w:styleId="TitleChar">
+    <w:name w:val="Title Char"/>
+    <w:basedOn w:val="DefaultParagraphFont"/>
+    <w:link w:val="Title"/>
     <w:uiPriority w:val="10"/>
     <w:rsid w:val="00133478"/>
     <w:rPr>
@@ -32277,9 +33425,9 @@
       <w:szCs w:val="56"/>
     </w:rPr>
   </w:style>
-  <w:style w:type="character" w:styleId="Tytuksiki">
+  <w:style w:type="character" w:styleId="BookTitle">
     <w:name w:val="Book Title"/>
-    <w:basedOn w:val="Domylnaczcionkaakapitu"/>
+    <w:basedOn w:val="DefaultParagraphFont"/>
     <w:uiPriority w:val="33"/>
     <w:qFormat/>
     <w:rsid w:val="00133478"/>
@@ -32291,10 +33439,10 @@
       <w:spacing w:val="5"/>
     </w:rPr>
   </w:style>
-  <w:style w:type="character" w:customStyle="1" w:styleId="CytatintensywnyZnak">
-    <w:name w:val="Cytat intensywny Znak"/>
-    <w:basedOn w:val="Domylnaczcionkaakapitu"/>
-    <w:link w:val="Cytatintensywny"/>
+  <w:style w:type="character" w:customStyle="1" w:styleId="IntenseQuoteChar">
+    <w:name w:val="Intense Quote Char"/>
+    <w:basedOn w:val="DefaultParagraphFont"/>
+    <w:link w:val="IntenseQuote"/>
     <w:uiPriority w:val="30"/>
     <w:rsid w:val="00133478"/>
     <w:rPr>
@@ -32305,7 +33453,7 @@
   </w:style>
   <w:style w:type="character" w:customStyle="1" w:styleId="czeinternetowe">
     <w:name w:val="Łącze internetowe"/>
-    <w:basedOn w:val="Domylnaczcionkaakapitu"/>
+    <w:basedOn w:val="DefaultParagraphFont"/>
     <w:uiPriority w:val="99"/>
     <w:unhideWhenUsed/>
     <w:rsid w:val="0061350C"/>
@@ -32314,10 +33462,10 @@
       <w:u w:val="single"/>
     </w:rPr>
   </w:style>
-  <w:style w:type="character" w:customStyle="1" w:styleId="Nagwek2Znak">
-    <w:name w:val="Nagłówek 2 Znak"/>
-    <w:basedOn w:val="Domylnaczcionkaakapitu"/>
-    <w:link w:val="Nagwek2"/>
+  <w:style w:type="character" w:customStyle="1" w:styleId="Heading2Char">
+    <w:name w:val="Heading 2 Char"/>
+    <w:basedOn w:val="DefaultParagraphFont"/>
+    <w:link w:val="Heading2"/>
     <w:uiPriority w:val="9"/>
     <w:rsid w:val="0061350C"/>
     <w:rPr>
@@ -32327,9 +33475,9 @@
       <w:szCs w:val="26"/>
     </w:rPr>
   </w:style>
-  <w:style w:type="character" w:styleId="Odwoaniedokomentarza">
+  <w:style w:type="character" w:styleId="CommentReference">
     <w:name w:val="annotation reference"/>
-    <w:basedOn w:val="Domylnaczcionkaakapitu"/>
+    <w:basedOn w:val="DefaultParagraphFont"/>
     <w:uiPriority w:val="99"/>
     <w:semiHidden/>
     <w:unhideWhenUsed/>
@@ -32339,10 +33487,10 @@
       <w:szCs w:val="16"/>
     </w:rPr>
   </w:style>
-  <w:style w:type="character" w:customStyle="1" w:styleId="TekstkomentarzaZnak">
-    <w:name w:val="Tekst komentarza Znak"/>
-    <w:basedOn w:val="Domylnaczcionkaakapitu"/>
-    <w:link w:val="Tekstkomentarza"/>
+  <w:style w:type="character" w:customStyle="1" w:styleId="CommentTextChar">
+    <w:name w:val="Comment Text Char"/>
+    <w:basedOn w:val="DefaultParagraphFont"/>
+    <w:link w:val="CommentText"/>
     <w:uiPriority w:val="99"/>
     <w:semiHidden/>
     <w:rsid w:val="001E2651"/>
@@ -32351,10 +33499,10 @@
       <w:szCs w:val="20"/>
     </w:rPr>
   </w:style>
-  <w:style w:type="character" w:customStyle="1" w:styleId="TematkomentarzaZnak">
-    <w:name w:val="Temat komentarza Znak"/>
-    <w:basedOn w:val="TekstkomentarzaZnak"/>
-    <w:link w:val="Tematkomentarza"/>
+  <w:style w:type="character" w:customStyle="1" w:styleId="CommentSubjectChar">
+    <w:name w:val="Comment Subject Char"/>
+    <w:basedOn w:val="CommentTextChar"/>
+    <w:link w:val="CommentSubject"/>
     <w:uiPriority w:val="99"/>
     <w:semiHidden/>
     <w:rsid w:val="001E2651"/>
@@ -32365,10 +33513,10 @@
       <w:szCs w:val="20"/>
     </w:rPr>
   </w:style>
-  <w:style w:type="character" w:customStyle="1" w:styleId="TekstdymkaZnak">
-    <w:name w:val="Tekst dymka Znak"/>
-    <w:basedOn w:val="Domylnaczcionkaakapitu"/>
-    <w:link w:val="Tekstdymka"/>
+  <w:style w:type="character" w:customStyle="1" w:styleId="BalloonTextChar">
+    <w:name w:val="Balloon Text Char"/>
+    <w:basedOn w:val="DefaultParagraphFont"/>
+    <w:link w:val="BalloonText"/>
     <w:uiPriority w:val="99"/>
     <w:semiHidden/>
     <w:rsid w:val="001E2651"/>
@@ -32380,27 +33528,27 @@
   </w:style>
   <w:style w:type="character" w:customStyle="1" w:styleId="pl-c1">
     <w:name w:val="pl-c1"/>
-    <w:basedOn w:val="Domylnaczcionkaakapitu"/>
+    <w:basedOn w:val="DefaultParagraphFont"/>
     <w:rsid w:val="00B3465B"/>
   </w:style>
   <w:style w:type="character" w:customStyle="1" w:styleId="pl-k">
     <w:name w:val="pl-k"/>
-    <w:basedOn w:val="Domylnaczcionkaakapitu"/>
+    <w:basedOn w:val="DefaultParagraphFont"/>
     <w:rsid w:val="00B3465B"/>
   </w:style>
   <w:style w:type="character" w:customStyle="1" w:styleId="pl-en">
     <w:name w:val="pl-en"/>
-    <w:basedOn w:val="Domylnaczcionkaakapitu"/>
+    <w:basedOn w:val="DefaultParagraphFont"/>
     <w:rsid w:val="007F0323"/>
   </w:style>
   <w:style w:type="character" w:customStyle="1" w:styleId="pl-c">
     <w:name w:val="pl-c"/>
-    <w:basedOn w:val="Domylnaczcionkaakapitu"/>
+    <w:basedOn w:val="DefaultParagraphFont"/>
     <w:rsid w:val="007F0323"/>
   </w:style>
   <w:style w:type="character" w:customStyle="1" w:styleId="TekstpodstawowyZnak">
     <w:name w:val="Tekst podstawowy Znak"/>
-    <w:basedOn w:val="Domylnaczcionkaakapitu"/>
+    <w:basedOn w:val="DefaultParagraphFont"/>
     <w:link w:val="Tretekstu"/>
     <w:uiPriority w:val="99"/>
     <w:rsid w:val="00C96A3A"/>
@@ -32410,23 +33558,23 @@
   </w:style>
   <w:style w:type="character" w:customStyle="1" w:styleId="TekstpodstawowywcityZnak">
     <w:name w:val="Tekst podstawowy wcięty Znak"/>
-    <w:basedOn w:val="Domylnaczcionkaakapitu"/>
+    <w:basedOn w:val="DefaultParagraphFont"/>
     <w:link w:val="Wcicietrecitekstu"/>
     <w:uiPriority w:val="99"/>
     <w:semiHidden/>
     <w:rsid w:val="007014CC"/>
   </w:style>
-  <w:style w:type="character" w:customStyle="1" w:styleId="Tekstpodstawowyzwciciem2Znak">
-    <w:name w:val="Tekst podstawowy z wcięciem 2 Znak"/>
+  <w:style w:type="character" w:customStyle="1" w:styleId="BodyTextFirstIndent2Char">
+    <w:name w:val="Body Text First Indent 2 Char"/>
     <w:basedOn w:val="TekstpodstawowywcityZnak"/>
-    <w:link w:val="Tekstpodstawowyzwciciem2"/>
+    <w:link w:val="BodyTextFirstIndent2"/>
     <w:uiPriority w:val="99"/>
     <w:rsid w:val="007014CC"/>
   </w:style>
-  <w:style w:type="character" w:customStyle="1" w:styleId="TekstprzypisukocowegoZnak">
-    <w:name w:val="Tekst przypisu końcowego Znak"/>
-    <w:basedOn w:val="Domylnaczcionkaakapitu"/>
-    <w:link w:val="Tekstprzypisukocowego"/>
+  <w:style w:type="character" w:customStyle="1" w:styleId="EndnoteTextChar">
+    <w:name w:val="Endnote Text Char"/>
+    <w:basedOn w:val="DefaultParagraphFont"/>
+    <w:link w:val="EndnoteText"/>
     <w:uiPriority w:val="99"/>
     <w:semiHidden/>
     <w:rsid w:val="00FE2786"/>
@@ -32435,9 +33583,9 @@
       <w:szCs w:val="20"/>
     </w:rPr>
   </w:style>
-  <w:style w:type="character" w:styleId="Odwoanieprzypisukocowego">
+  <w:style w:type="character" w:styleId="EndnoteReference">
     <w:name w:val="endnote reference"/>
-    <w:basedOn w:val="Domylnaczcionkaakapitu"/>
+    <w:basedOn w:val="DefaultParagraphFont"/>
     <w:uiPriority w:val="99"/>
     <w:semiHidden/>
     <w:unhideWhenUsed/>
@@ -32446,10 +33594,10 @@
       <w:vertAlign w:val="superscript"/>
     </w:rPr>
   </w:style>
-  <w:style w:type="character" w:customStyle="1" w:styleId="TekstprzypisudolnegoZnak">
-    <w:name w:val="Tekst przypisu dolnego Znak"/>
-    <w:basedOn w:val="Domylnaczcionkaakapitu"/>
-    <w:link w:val="Tekstprzypisudolnego"/>
+  <w:style w:type="character" w:customStyle="1" w:styleId="FootnoteTextChar">
+    <w:name w:val="Footnote Text Char"/>
+    <w:basedOn w:val="DefaultParagraphFont"/>
+    <w:link w:val="FootnoteText"/>
     <w:uiPriority w:val="99"/>
     <w:semiHidden/>
     <w:rsid w:val="00C62C11"/>
@@ -32458,9 +33606,9 @@
       <w:szCs w:val="20"/>
     </w:rPr>
   </w:style>
-  <w:style w:type="character" w:styleId="Odwoanieprzypisudolnego">
+  <w:style w:type="character" w:styleId="FootnoteReference">
     <w:name w:val="footnote reference"/>
-    <w:basedOn w:val="Domylnaczcionkaakapitu"/>
+    <w:basedOn w:val="DefaultParagraphFont"/>
     <w:uiPriority w:val="99"/>
     <w:semiHidden/>
     <w:unhideWhenUsed/>
@@ -32471,7 +33619,7 @@
   </w:style>
   <w:style w:type="character" w:customStyle="1" w:styleId="pl-smi">
     <w:name w:val="pl-smi"/>
-    <w:basedOn w:val="Domylnaczcionkaakapitu"/>
+    <w:basedOn w:val="DefaultParagraphFont"/>
     <w:rsid w:val="007E51AD"/>
   </w:style>
   <w:style w:type="character" w:customStyle="1" w:styleId="ListLabel1">
@@ -32485,9 +33633,9 @@
     <w:name w:val="Łącze indeksu"/>
     <w:rsid w:val="00AB6B7D"/>
   </w:style>
-  <w:style w:type="paragraph" w:styleId="Nagwek">
+  <w:style w:type="paragraph" w:styleId="Header">
     <w:name w:val="header"/>
-    <w:basedOn w:val="Normalny"/>
+    <w:basedOn w:val="Normal"/>
     <w:next w:val="Tretekstu"/>
     <w:rsid w:val="00AB6B7D"/>
     <w:pPr>
@@ -32502,7 +33650,7 @@
   </w:style>
   <w:style w:type="paragraph" w:customStyle="1" w:styleId="Tretekstu">
     <w:name w:val="Treść tekstu"/>
-    <w:basedOn w:val="Normalny"/>
+    <w:basedOn w:val="Normal"/>
     <w:link w:val="TekstpodstawowyZnak"/>
     <w:uiPriority w:val="99"/>
     <w:unhideWhenUsed/>
@@ -32514,7 +33662,7 @@
       <w:lang w:val="pl-PL"/>
     </w:rPr>
   </w:style>
-  <w:style w:type="paragraph" w:styleId="Lista">
+  <w:style w:type="paragraph" w:styleId="List">
     <w:name w:val="List"/>
     <w:basedOn w:val="Tretekstu"/>
     <w:rsid w:val="00AB6B7D"/>
@@ -32522,9 +33670,9 @@
       <w:rFonts w:cs="FreeSans"/>
     </w:rPr>
   </w:style>
-  <w:style w:type="paragraph" w:styleId="Podpis">
+  <w:style w:type="paragraph" w:styleId="Signature">
     <w:name w:val="Signature"/>
-    <w:basedOn w:val="Normalny"/>
+    <w:basedOn w:val="Normal"/>
     <w:rsid w:val="00AB6B7D"/>
     <w:pPr>
       <w:suppressLineNumbers/>
@@ -32540,7 +33688,7 @@
   </w:style>
   <w:style w:type="paragraph" w:customStyle="1" w:styleId="Indeks">
     <w:name w:val="Indeks"/>
-    <w:basedOn w:val="Normalny"/>
+    <w:basedOn w:val="Normal"/>
     <w:rsid w:val="00AB6B7D"/>
     <w:pPr>
       <w:suppressLineNumbers/>
@@ -32549,10 +33697,10 @@
       <w:rFonts w:cs="FreeSans"/>
     </w:rPr>
   </w:style>
-  <w:style w:type="paragraph" w:styleId="Podtytu">
+  <w:style w:type="paragraph" w:styleId="Subtitle">
     <w:name w:val="Subtitle"/>
-    <w:basedOn w:val="Normalny"/>
-    <w:link w:val="PodtytuZnak"/>
+    <w:basedOn w:val="Normal"/>
+    <w:link w:val="SubtitleChar"/>
     <w:uiPriority w:val="11"/>
     <w:qFormat/>
     <w:rsid w:val="00D93E33"/>
@@ -32561,9 +33709,9 @@
       <w:spacing w:val="15"/>
     </w:rPr>
   </w:style>
-  <w:style w:type="paragraph" w:styleId="Akapitzlist">
+  <w:style w:type="paragraph" w:styleId="ListParagraph">
     <w:name w:val="List Paragraph"/>
-    <w:basedOn w:val="Normalny"/>
+    <w:basedOn w:val="Normal"/>
     <w:uiPriority w:val="34"/>
     <w:qFormat/>
     <w:rsid w:val="00D93E33"/>
@@ -32572,10 +33720,10 @@
       <w:contextualSpacing/>
     </w:pPr>
   </w:style>
-  <w:style w:type="paragraph" w:styleId="Tytu">
+  <w:style w:type="paragraph" w:styleId="Title">
     <w:name w:val="Title"/>
-    <w:basedOn w:val="Normalny"/>
-    <w:link w:val="TytuZnak"/>
+    <w:basedOn w:val="Normal"/>
+    <w:link w:val="TitleChar"/>
     <w:uiPriority w:val="10"/>
     <w:qFormat/>
     <w:rsid w:val="00133478"/>
@@ -32590,10 +33738,10 @@
       <w:szCs w:val="56"/>
     </w:rPr>
   </w:style>
-  <w:style w:type="paragraph" w:styleId="Cytatintensywny">
+  <w:style w:type="paragraph" w:styleId="IntenseQuote">
     <w:name w:val="Intense Quote"/>
-    <w:basedOn w:val="Normalny"/>
-    <w:link w:val="CytatintensywnyZnak"/>
+    <w:basedOn w:val="Normal"/>
+    <w:link w:val="IntenseQuoteChar"/>
     <w:uiPriority w:val="30"/>
     <w:qFormat/>
     <w:rsid w:val="00133478"/>
@@ -32614,17 +33762,17 @@
       <w:color w:val="5B9BD5"/>
     </w:rPr>
   </w:style>
-  <w:style w:type="paragraph" w:styleId="Nagwekspisutreci">
+  <w:style w:type="paragraph" w:styleId="TOCHeading">
     <w:name w:val="TOC Heading"/>
-    <w:basedOn w:val="Nagwek1"/>
+    <w:basedOn w:val="Heading1"/>
     <w:uiPriority w:val="39"/>
     <w:unhideWhenUsed/>
     <w:qFormat/>
     <w:rsid w:val="0061350C"/>
   </w:style>
-  <w:style w:type="paragraph" w:styleId="Spistreci1">
+  <w:style w:type="paragraph" w:styleId="TOC1">
     <w:name w:val="toc 1"/>
-    <w:basedOn w:val="Normalny"/>
+    <w:basedOn w:val="Normal"/>
     <w:autoRedefine/>
     <w:uiPriority w:val="39"/>
     <w:unhideWhenUsed/>
@@ -32633,9 +33781,9 @@
       <w:spacing w:after="100"/>
     </w:pPr>
   </w:style>
-  <w:style w:type="paragraph" w:styleId="Spistreci2">
+  <w:style w:type="paragraph" w:styleId="TOC2">
     <w:name w:val="toc 2"/>
-    <w:basedOn w:val="Normalny"/>
+    <w:basedOn w:val="Normal"/>
     <w:autoRedefine/>
     <w:uiPriority w:val="39"/>
     <w:unhideWhenUsed/>
@@ -32645,9 +33793,9 @@
       <w:ind w:left="220"/>
     </w:pPr>
   </w:style>
-  <w:style w:type="paragraph" w:styleId="Spistreci3">
+  <w:style w:type="paragraph" w:styleId="TOC3">
     <w:name w:val="toc 3"/>
-    <w:basedOn w:val="Normalny"/>
+    <w:basedOn w:val="Normal"/>
     <w:autoRedefine/>
     <w:uiPriority w:val="39"/>
     <w:unhideWhenUsed/>
@@ -32660,10 +33808,10 @@
       <w:rFonts w:cs="Times New Roman"/>
     </w:rPr>
   </w:style>
-  <w:style w:type="paragraph" w:styleId="Tekstkomentarza">
+  <w:style w:type="paragraph" w:styleId="CommentText">
     <w:name w:val="annotation text"/>
-    <w:basedOn w:val="Normalny"/>
-    <w:link w:val="TekstkomentarzaZnak"/>
+    <w:basedOn w:val="Normal"/>
+    <w:link w:val="CommentTextChar"/>
     <w:uiPriority w:val="99"/>
     <w:semiHidden/>
     <w:unhideWhenUsed/>
@@ -32676,10 +33824,10 @@
       <w:szCs w:val="20"/>
     </w:rPr>
   </w:style>
-  <w:style w:type="paragraph" w:styleId="Tematkomentarza">
+  <w:style w:type="paragraph" w:styleId="CommentSubject">
     <w:name w:val="annotation subject"/>
-    <w:basedOn w:val="Tekstkomentarza"/>
-    <w:link w:val="TematkomentarzaZnak"/>
+    <w:basedOn w:val="CommentText"/>
+    <w:link w:val="CommentSubjectChar"/>
     <w:uiPriority w:val="99"/>
     <w:semiHidden/>
     <w:unhideWhenUsed/>
@@ -32689,10 +33837,10 @@
       <w:bCs/>
     </w:rPr>
   </w:style>
-  <w:style w:type="paragraph" w:styleId="Tekstdymka">
+  <w:style w:type="paragraph" w:styleId="BalloonText">
     <w:name w:val="Balloon Text"/>
-    <w:basedOn w:val="Normalny"/>
-    <w:link w:val="TekstdymkaZnak"/>
+    <w:basedOn w:val="Normal"/>
+    <w:link w:val="BalloonTextChar"/>
     <w:uiPriority w:val="99"/>
     <w:semiHidden/>
     <w:unhideWhenUsed/>
@@ -32708,7 +33856,7 @@
   </w:style>
   <w:style w:type="paragraph" w:customStyle="1" w:styleId="Wcicietrecitekstu">
     <w:name w:val="Wcięcie treści tekstu"/>
-    <w:basedOn w:val="Normalny"/>
+    <w:basedOn w:val="Normal"/>
     <w:link w:val="TekstpodstawowywcityZnak"/>
     <w:uiPriority w:val="99"/>
     <w:semiHidden/>
@@ -32719,10 +33867,10 @@
       <w:ind w:left="283"/>
     </w:pPr>
   </w:style>
-  <w:style w:type="paragraph" w:styleId="Tekstpodstawowyzwciciem2">
+  <w:style w:type="paragraph" w:styleId="BodyTextFirstIndent2">
     <w:name w:val="Body Text First Indent 2"/>
     <w:basedOn w:val="Wcicietrecitekstu"/>
-    <w:link w:val="Tekstpodstawowyzwciciem2Znak"/>
+    <w:link w:val="BodyTextFirstIndent2Char"/>
     <w:uiPriority w:val="99"/>
     <w:unhideWhenUsed/>
     <w:rsid w:val="007014CC"/>
@@ -32731,10 +33879,10 @@
       <w:ind w:left="360" w:firstLine="360"/>
     </w:pPr>
   </w:style>
-  <w:style w:type="paragraph" w:styleId="Tekstprzypisukocowego">
+  <w:style w:type="paragraph" w:styleId="EndnoteText">
     <w:name w:val="endnote text"/>
-    <w:basedOn w:val="Normalny"/>
-    <w:link w:val="TekstprzypisukocowegoZnak"/>
+    <w:basedOn w:val="Normal"/>
+    <w:link w:val="EndnoteTextChar"/>
     <w:uiPriority w:val="99"/>
     <w:semiHidden/>
     <w:unhideWhenUsed/>
@@ -32747,10 +33895,10 @@
       <w:szCs w:val="20"/>
     </w:rPr>
   </w:style>
-  <w:style w:type="paragraph" w:styleId="Tekstprzypisudolnego">
+  <w:style w:type="paragraph" w:styleId="FootnoteText">
     <w:name w:val="footnote text"/>
-    <w:basedOn w:val="Normalny"/>
-    <w:link w:val="TekstprzypisudolnegoZnak"/>
+    <w:basedOn w:val="Normal"/>
+    <w:link w:val="FootnoteTextChar"/>
     <w:uiPriority w:val="99"/>
     <w:semiHidden/>
     <w:unhideWhenUsed/>
@@ -32763,16 +33911,15 @@
       <w:szCs w:val="20"/>
     </w:rPr>
   </w:style>
-  <w:style w:type="table" w:styleId="Tabela-Siatka">
+  <w:style w:type="table" w:styleId="TableGrid">
     <w:name w:val="Table Grid"/>
-    <w:basedOn w:val="Standardowy"/>
+    <w:basedOn w:val="TableNormal"/>
     <w:uiPriority w:val="39"/>
     <w:rsid w:val="00B3465B"/>
     <w:pPr>
       <w:spacing w:line="240" w:lineRule="auto"/>
     </w:pPr>
     <w:tblPr>
-      <w:tblInd w:w="0" w:type="dxa"/>
       <w:tblBorders>
         <w:top w:val="single" w:sz="4" w:space="0" w:color="auto"/>
         <w:left w:val="single" w:sz="4" w:space="0" w:color="auto"/>
@@ -32781,17 +33928,11 @@
         <w:insideH w:val="single" w:sz="4" w:space="0" w:color="auto"/>
         <w:insideV w:val="single" w:sz="4" w:space="0" w:color="auto"/>
       </w:tblBorders>
-      <w:tblCellMar>
-        <w:top w:w="0" w:type="dxa"/>
-        <w:left w:w="108" w:type="dxa"/>
-        <w:bottom w:w="0" w:type="dxa"/>
-        <w:right w:w="108" w:type="dxa"/>
-      </w:tblCellMar>
     </w:tblPr>
   </w:style>
-  <w:style w:type="character" w:styleId="Tekstzastpczy">
+  <w:style w:type="character" w:styleId="PlaceholderText">
     <w:name w:val="Placeholder Text"/>
-    <w:basedOn w:val="Domylnaczcionkaakapitu"/>
+    <w:basedOn w:val="DefaultParagraphFont"/>
     <w:uiPriority w:val="99"/>
     <w:semiHidden/>
     <w:rsid w:val="00C47A3B"/>
@@ -33057,7 +34198,7 @@
   <a:extraClrSchemeLst/>
   <a:extLst>
     <a:ext uri="{05A4C25C-085E-4340-85A3-A5531E510DB2}">
-      <thm15:themeFamily xmlns:thm15="http://schemas.microsoft.com/office/thememl/2012/main" xmlns="" name="Office Theme" id="{62F939B6-93AF-4DB8-9C6B-D6C7DFDC589F}" vid="{4A3C46E8-61CC-4603-A589-7422A47A8E4A}"/>
+      <thm15:themeFamily xmlns:thm15="http://schemas.microsoft.com/office/thememl/2012/main" name="Office Theme" id="{62F939B6-93AF-4DB8-9C6B-D6C7DFDC589F}" vid="{4A3C46E8-61CC-4603-A589-7422A47A8E4A}"/>
     </a:ext>
   </a:extLst>
 </a:theme>
@@ -33068,7 +34209,7 @@
 </file>
 
 <file path=customXml/itemProps1.xml><?xml version="1.0" encoding="utf-8"?>
-<ds:datastoreItem xmlns:ds="http://schemas.openxmlformats.org/officeDocument/2006/customXml" ds:itemID="{159C997D-2544-466C-AB47-2D6DEF3BE892}">
+<ds:datastoreItem xmlns:ds="http://schemas.openxmlformats.org/officeDocument/2006/customXml" ds:itemID="{F361D27C-AA1E-40A2-8022-AFDBECC28B0E}">
   <ds:schemaRefs>
     <ds:schemaRef ds:uri="http://schemas.openxmlformats.org/officeDocument/2006/bibliography"/>
   </ds:schemaRefs>

</xml_diff>